<commit_message>
testing change tracking on git
</commit_message>
<xml_diff>
--- a/dream-design/Dream_Design.docx
+++ b/dream-design/Dream_Design.docx
@@ -5,6 +5,12 @@
     <w:p>
       <w:r>
         <w:t>Dream Design</w:t>
+      </w:r>
+    </w:p>
+    <w:p/>
+    <w:p>
+      <w:r>
+        <w:t>Adding a line to see if git tracks the changes within the file.</w:t>
       </w:r>
       <w:bookmarkStart w:id="0" w:name="_GoBack"/>
       <w:bookmarkEnd w:id="0"/>

</xml_diff>

<commit_message>
Section 1 on doc
</commit_message>
<xml_diff>
--- a/dream-design/Dream_Design.docx
+++ b/dream-design/Dream_Design.docx
@@ -3,17 +3,101 @@
 <w:document xmlns:wpc="http://schemas.microsoft.com/office/word/2010/wordprocessingCanvas" xmlns:mo="http://schemas.microsoft.com/office/mac/office/2008/main" xmlns:mc="http://schemas.openxmlformats.org/markup-compatibility/2006" xmlns:mv="urn:schemas-microsoft-com:mac:vml" xmlns:o="urn:schemas-microsoft-com:office:office" xmlns:r="http://schemas.openxmlformats.org/officeDocument/2006/relationships" xmlns:m="http://schemas.openxmlformats.org/officeDocument/2006/math" xmlns:v="urn:schemas-microsoft-com:vml" xmlns:wp14="http://schemas.microsoft.com/office/word/2010/wordprocessingDrawing" xmlns:wp="http://schemas.openxmlformats.org/drawingml/2006/wordprocessingDrawing" xmlns:w10="urn:schemas-microsoft-com:office:word" xmlns:w="http://schemas.openxmlformats.org/wordprocessingml/2006/main" xmlns:w14="http://schemas.microsoft.com/office/word/2010/wordml" xmlns:wpg="http://schemas.microsoft.com/office/word/2010/wordprocessingGroup" xmlns:wpi="http://schemas.microsoft.com/office/word/2010/wordprocessingInk" xmlns:wne="http://schemas.microsoft.com/office/word/2006/wordml" xmlns:wps="http://schemas.microsoft.com/office/word/2010/wordprocessingShape" mc:Ignorable="w14 wp14">
   <w:body>
     <w:p>
+      <w:pPr>
+        <w:jc w:val="center"/>
+      </w:pPr>
+    </w:p>
+    <w:p>
+      <w:pPr>
+        <w:rPr>
+          <w:noProof/>
+        </w:rPr>
+      </w:pPr>
       <w:r>
-        <w:t>Dream Design</w:t>
+        <w:t xml:space="preserve">1. The system that will be implemented through this dream design is the Slack API, offered by the company Slack as an instant messaging interface. What is particularly unique about this service as opposed to Twitter, iMessaging, </w:t>
       </w:r>
-    </w:p>
-    <w:p/>
-    <w:p>
       <w:r>
-        <w:t>Adding a line to see if git tracks the changes within the file.</w:t>
+        <w:t xml:space="preserve">Gmail, </w:t>
+      </w:r>
+      <w:r>
+        <w:t xml:space="preserve">and so on, stems from the Slack’s goal to reduce overall company-wide emails. Slack first organizes company-wide communication into “teams,” where each team can then have multiple channels based on a given topic. </w:t>
+      </w:r>
+      <w:r>
+        <w:t xml:space="preserve">Channels can be public and include everyone who is on the team. They can be direct chats with another user, or they can be private groups with invite only access. </w:t>
+      </w:r>
+      <w:r>
+        <w:t xml:space="preserve">Yet, given that it performs the same functionality as </w:t>
+      </w:r>
+      <w:r>
+        <w:t xml:space="preserve">email and other chat services with messaging, sharing documents, and posting videos, it seems as though Slack as a service was formed purely for interface design reasons. In fact, this is very much why it was formed. Slack allows a company, which previously had lines of communication through many different applications on several different types of devices, to centralize communication through a single application that had all of the affordances of other services combined. This is partially accomplished by how Slack has a mobile app and can also integrate with other widely used services such as Google Drive, Dropbox, Box, and many more. Users can easily see what is being discussed in other public channels to be aware of what is happening in other parts of the company, which of course is a huge bonus for transparency. </w:t>
+      </w:r>
+      <w:r>
+        <w:t xml:space="preserve">At the same time, users can still have private conversations with other users just an email stream would afford. </w:t>
       </w:r>
       <w:bookmarkStart w:id="0" w:name="_GoBack"/>
       <w:bookmarkEnd w:id="0"/>
+    </w:p>
+    <w:p>
+      <w:pPr>
+        <w:rPr>
+          <w:noProof/>
+        </w:rPr>
+      </w:pPr>
+    </w:p>
+    <w:p>
+      <w:r>
+        <w:rPr>
+          <w:noProof/>
+        </w:rPr>
+        <w:drawing>
+          <wp:inline distT="0" distB="0" distL="0" distR="0" wp14:anchorId="551F8DD4" wp14:editId="5A0D8D46">
+            <wp:extent cx="5929630" cy="3594100"/>
+            <wp:effectExtent l="0" t="0" r="0" b="12700"/>
+            <wp:docPr id="1" name="Picture 1" descr="Macintosh HD:Users:ChrisFranco:Desktop:ComputerScience:cmsi370:dream-design:slack_interface.png"/>
+            <wp:cNvGraphicFramePr>
+              <a:graphicFrameLocks xmlns:a="http://schemas.openxmlformats.org/drawingml/2006/main" noChangeAspect="1"/>
+            </wp:cNvGraphicFramePr>
+            <a:graphic xmlns:a="http://schemas.openxmlformats.org/drawingml/2006/main">
+              <a:graphicData uri="http://schemas.openxmlformats.org/drawingml/2006/picture">
+                <pic:pic xmlns:pic="http://schemas.openxmlformats.org/drawingml/2006/picture">
+                  <pic:nvPicPr>
+                    <pic:cNvPr id="0" name="Picture 1" descr="Macintosh HD:Users:ChrisFranco:Desktop:ComputerScience:cmsi370:dream-design:slack_interface.png"/>
+                    <pic:cNvPicPr>
+                      <a:picLocks noChangeAspect="1" noChangeArrowheads="1"/>
+                    </pic:cNvPicPr>
+                  </pic:nvPicPr>
+                  <pic:blipFill>
+                    <a:blip r:embed="rId5">
+                      <a:extLst>
+                        <a:ext uri="{28A0092B-C50C-407E-A947-70E740481C1C}">
+                          <a14:useLocalDpi xmlns:a14="http://schemas.microsoft.com/office/drawing/2010/main" val="0"/>
+                        </a:ext>
+                      </a:extLst>
+                    </a:blip>
+                    <a:srcRect/>
+                    <a:stretch>
+                      <a:fillRect/>
+                    </a:stretch>
+                  </pic:blipFill>
+                  <pic:spPr bwMode="auto">
+                    <a:xfrm>
+                      <a:off x="0" y="0"/>
+                      <a:ext cx="5929630" cy="3594100"/>
+                    </a:xfrm>
+                    <a:prstGeom prst="rect">
+                      <a:avLst/>
+                    </a:prstGeom>
+                    <a:noFill/>
+                    <a:ln>
+                      <a:noFill/>
+                    </a:ln>
+                  </pic:spPr>
+                </pic:pic>
+              </a:graphicData>
+            </a:graphic>
+          </wp:inline>
+        </w:drawing>
+      </w:r>
     </w:p>
     <w:sectPr>
       <w:pgSz w:w="12240" w:h="15840"/>
@@ -208,6 +292,33 @@
     <w:semiHidden/>
     <w:unhideWhenUsed/>
   </w:style>
+  <w:style w:type="paragraph" w:styleId="BalloonText">
+    <w:name w:val="Balloon Text"/>
+    <w:basedOn w:val="Normal"/>
+    <w:link w:val="BalloonTextChar"/>
+    <w:uiPriority w:val="99"/>
+    <w:semiHidden/>
+    <w:unhideWhenUsed/>
+    <w:rsid w:val="00926F4B"/>
+    <w:rPr>
+      <w:rFonts w:ascii="Lucida Grande" w:hAnsi="Lucida Grande"/>
+      <w:sz w:val="18"/>
+      <w:szCs w:val="18"/>
+    </w:rPr>
+  </w:style>
+  <w:style w:type="character" w:customStyle="1" w:styleId="BalloonTextChar">
+    <w:name w:val="Balloon Text Char"/>
+    <w:basedOn w:val="DefaultParagraphFont"/>
+    <w:link w:val="BalloonText"/>
+    <w:uiPriority w:val="99"/>
+    <w:semiHidden/>
+    <w:rsid w:val="00926F4B"/>
+    <w:rPr>
+      <w:rFonts w:ascii="Lucida Grande" w:hAnsi="Lucida Grande"/>
+      <w:sz w:val="18"/>
+      <w:szCs w:val="18"/>
+    </w:rPr>
+  </w:style>
 </w:styles>
 </file>
 
@@ -394,6 +505,33 @@
     <w:semiHidden/>
     <w:unhideWhenUsed/>
   </w:style>
+  <w:style w:type="paragraph" w:styleId="BalloonText">
+    <w:name w:val="Balloon Text"/>
+    <w:basedOn w:val="Normal"/>
+    <w:link w:val="BalloonTextChar"/>
+    <w:uiPriority w:val="99"/>
+    <w:semiHidden/>
+    <w:unhideWhenUsed/>
+    <w:rsid w:val="00926F4B"/>
+    <w:rPr>
+      <w:rFonts w:ascii="Lucida Grande" w:hAnsi="Lucida Grande"/>
+      <w:sz w:val="18"/>
+      <w:szCs w:val="18"/>
+    </w:rPr>
+  </w:style>
+  <w:style w:type="character" w:customStyle="1" w:styleId="BalloonTextChar">
+    <w:name w:val="Balloon Text Char"/>
+    <w:basedOn w:val="DefaultParagraphFont"/>
+    <w:link w:val="BalloonText"/>
+    <w:uiPriority w:val="99"/>
+    <w:semiHidden/>
+    <w:rsid w:val="00926F4B"/>
+    <w:rPr>
+      <w:rFonts w:ascii="Lucida Grande" w:hAnsi="Lucida Grande"/>
+      <w:sz w:val="18"/>
+      <w:szCs w:val="18"/>
+    </w:rPr>
+  </w:style>
 </w:styles>
 </file>
 

</xml_diff>

<commit_message>
Working on Section 1
</commit_message>
<xml_diff>
--- a/dream-design/Dream_Design.docx
+++ b/dream-design/Dream_Design.docx
@@ -7,7 +7,7 @@
         <w:jc w:val="center"/>
       </w:pPr>
       <w:r>
-        <w:t>Slack Dream-Design</w:t>
+        <w:t>Twitter Dream-Design</w:t>
       </w:r>
     </w:p>
     <w:p>
@@ -16,54 +16,71 @@
       </w:pPr>
     </w:p>
     <w:p>
-      <w:pPr>
-        <w:ind w:firstLine="720"/>
-      </w:pPr>
-      <w:r>
-        <w:t xml:space="preserve">1. </w:t>
+      <w:r>
+        <w:t>1.</w:t>
       </w:r>
       <w:r>
         <w:tab/>
-        <w:t xml:space="preserve">The Slack API, offered by the company Slack as an instant messaging interface (above) </w:t>
-      </w:r>
-      <w:r>
-        <w:t xml:space="preserve">seems as though </w:t>
-      </w:r>
-      <w:r>
-        <w:t xml:space="preserve">it performs the same functionality as email and other chat services with messaging, sharing documents, and posting videos, and that it might have been formed purely for interface design reasons. However, this system is particularly unique from Twitter, iMessaging, Gmail, and so on, in that it stems from the company’s goal to reduce overall company-wide emails. </w:t>
-      </w:r>
-    </w:p>
-    <w:p>
-      <w:pPr>
-        <w:ind w:firstLine="720"/>
-      </w:pPr>
-      <w:r>
-        <w:t xml:space="preserve">It accomplishes this by how it organizes chat-rooms. It first organizes company-wide communication into “teams,” where each team can then have multiple channels based on a given topic. </w:t>
-      </w:r>
-    </w:p>
-    <w:p>
-      <w:pPr>
-        <w:jc w:val="center"/>
-      </w:pPr>
-    </w:p>
-    <w:p>
-      <w:pPr>
-        <w:jc w:val="center"/>
-      </w:pPr>
-    </w:p>
-    <w:p>
-      <w:pPr>
-        <w:jc w:val="center"/>
-      </w:pPr>
+        <w:t>Twitter provides a social networking service in which the main form of communication between users is 140 character “tweets.” Users are able to follo</w:t>
+      </w:r>
+      <w:r>
+        <w:t xml:space="preserve">w each other to send and receive messages, and whoever is following a given user sees </w:t>
+      </w:r>
+      <w:bookmarkStart w:id="0" w:name="_GoBack"/>
+      <w:bookmarkEnd w:id="0"/>
+      <w:r>
+        <w:t>the</w:t>
+      </w:r>
+      <w:r>
+        <w:t xml:space="preserve">ir tweets when they are posted. Networks of users can be even more creative with their posts by using </w:t>
+      </w:r>
+      <w:proofErr w:type="spellStart"/>
+      <w:r>
+        <w:t>hashtags</w:t>
+      </w:r>
+      <w:proofErr w:type="spellEnd"/>
+      <w:r>
+        <w:t xml:space="preserve"> (“#” with a word attached) to make any tweets in which it is contained indexed and easily searchable by followers and even users outside of that particular network</w:t>
+      </w:r>
+      <w:r>
+        <w:t xml:space="preserve"> (e.g. “#food”)</w:t>
+      </w:r>
+      <w:r>
+        <w:t xml:space="preserve">. The </w:t>
+      </w:r>
+      <w:r>
+        <w:t>same can also be said for when users perform “mentions,” or tweets meant for other specific users, by typing the “@” with the other’s username attached (e.g. “@franco98765”). This is often used to direct a message that is still viewable to everyone in the network. The mention will appear in the other user’s feed as well.</w:t>
+      </w:r>
+      <w:r>
+        <w:t xml:space="preserve"> Of course, users can also send private direct messages to people they follow</w:t>
+      </w:r>
+    </w:p>
+    <w:p/>
+    <w:p>
+      <w:r>
+        <w:tab/>
+        <w:t xml:space="preserve">Compared to messaging applications like Slack, </w:t>
+      </w:r>
+      <w:r>
+        <w:t>Twitter’s interface seems to be slightly more cluttered with several different features being squeezed into a small window.</w:t>
+      </w:r>
+    </w:p>
+    <w:p/>
+    <w:p>
+      <w:r>
+        <w:t>Twitter</w:t>
+      </w:r>
+    </w:p>
+    <w:p>
       <w:r>
         <w:rPr>
           <w:noProof/>
         </w:rPr>
         <w:drawing>
-          <wp:inline distT="0" distB="0" distL="0" distR="0" wp14:anchorId="661D432F" wp14:editId="74EACDEE">
-            <wp:extent cx="6451795" cy="3910599"/>
-            <wp:effectExtent l="0" t="0" r="0" b="1270"/>
-            <wp:docPr id="1" name="Picture 1" descr="Macintosh HD:Users:ChrisFranco:Desktop:ComputerScience:cmsi370:dream-design:slack_interface.png"/>
+          <wp:inline distT="0" distB="0" distL="0" distR="0" wp14:anchorId="42F3FA92" wp14:editId="213CB17A">
+            <wp:extent cx="4000500" cy="2545190"/>
+            <wp:effectExtent l="0" t="0" r="0" b="0"/>
+            <wp:docPr id="12" name="Picture 12" descr="Macintosh HD:Users:ChrisFranco:Desktop:ComputerScience:cmsi370:dream-design:twitter_interface.png"/>
             <wp:cNvGraphicFramePr>
               <a:graphicFrameLocks xmlns:a="http://schemas.openxmlformats.org/drawingml/2006/main" noChangeAspect="1"/>
             </wp:cNvGraphicFramePr>
@@ -71,7 +88,7 @@
               <a:graphicData uri="http://schemas.openxmlformats.org/drawingml/2006/picture">
                 <pic:pic xmlns:pic="http://schemas.openxmlformats.org/drawingml/2006/picture">
                   <pic:nvPicPr>
-                    <pic:cNvPr id="0" name="Picture 1" descr="Macintosh HD:Users:ChrisFranco:Desktop:ComputerScience:cmsi370:dream-design:slack_interface.png"/>
+                    <pic:cNvPr id="0" name="Picture 2" descr="Macintosh HD:Users:ChrisFranco:Desktop:ComputerScience:cmsi370:dream-design:twitter_interface.png"/>
                     <pic:cNvPicPr>
                       <a:picLocks noChangeAspect="1" noChangeArrowheads="1"/>
                     </pic:cNvPicPr>
@@ -92,7 +109,7 @@
                   <pic:spPr bwMode="auto">
                     <a:xfrm>
                       <a:off x="0" y="0"/>
-                      <a:ext cx="6456204" cy="3913271"/>
+                      <a:ext cx="4002544" cy="2546490"/>
                     </a:xfrm>
                     <a:prstGeom prst="rect">
                       <a:avLst/>
@@ -110,19 +127,27 @@
       </w:r>
     </w:p>
     <w:p/>
-    <w:p/>
-    <w:p/>
-    <w:p>
+    <w:p>
+      <w:r>
+        <w:t>Slack</w:t>
+      </w:r>
+    </w:p>
+    <w:p>
+      <w:pPr>
+        <w:rPr>
+          <w:noProof/>
+        </w:rPr>
+      </w:pPr>
       <w:r>
         <w:rPr>
           <w:noProof/>
         </w:rPr>
         <w:lastRenderedPageBreak/>
         <w:drawing>
-          <wp:inline distT="0" distB="0" distL="0" distR="0" wp14:anchorId="722F1D86" wp14:editId="400C9AB4">
-            <wp:extent cx="4686300" cy="4142282"/>
+          <wp:inline distT="0" distB="0" distL="0" distR="0" wp14:anchorId="2FFB42AC" wp14:editId="5A614C8A">
+            <wp:extent cx="4000500" cy="2551602"/>
             <wp:effectExtent l="0" t="0" r="0" b="0"/>
-            <wp:docPr id="2" name="Picture 2" descr="Macintosh HD:Users:ChrisFranco:Desktop:ComputerScience:cmsi370:dream-design:slack_channels.png"/>
+            <wp:docPr id="11" name="Picture 11" descr="Macintosh HD:Users:ChrisFranco:Desktop:ComputerScience:cmsi370:dream-design:slack_interface.png"/>
             <wp:cNvGraphicFramePr>
               <a:graphicFrameLocks xmlns:a="http://schemas.openxmlformats.org/drawingml/2006/main" noChangeAspect="1"/>
             </wp:cNvGraphicFramePr>
@@ -130,7 +155,7 @@
               <a:graphicData uri="http://schemas.openxmlformats.org/drawingml/2006/picture">
                 <pic:pic xmlns:pic="http://schemas.openxmlformats.org/drawingml/2006/picture">
                   <pic:nvPicPr>
-                    <pic:cNvPr id="0" name="Picture 1" descr="Macintosh HD:Users:ChrisFranco:Desktop:ComputerScience:cmsi370:dream-design:slack_channels.png"/>
+                    <pic:cNvPr id="0" name="Picture 1" descr="Macintosh HD:Users:ChrisFranco:Desktop:ComputerScience:cmsi370:dream-design:slack_interface.png"/>
                     <pic:cNvPicPr>
                       <a:picLocks noChangeAspect="1" noChangeArrowheads="1"/>
                     </pic:cNvPicPr>
@@ -151,7 +176,7 @@
                   <pic:spPr bwMode="auto">
                     <a:xfrm>
                       <a:off x="0" y="0"/>
-                      <a:ext cx="4688142" cy="4143910"/>
+                      <a:ext cx="4004033" cy="2553855"/>
                     </a:xfrm>
                     <a:prstGeom prst="rect">
                       <a:avLst/>
@@ -168,157 +193,104 @@
         </w:drawing>
       </w:r>
     </w:p>
-    <w:p/>
-    <w:p/>
+    <w:p>
+      <w:pPr>
+        <w:rPr>
+          <w:noProof/>
+        </w:rPr>
+      </w:pPr>
+    </w:p>
+    <w:p>
+      <w:pPr>
+        <w:rPr>
+          <w:noProof/>
+        </w:rPr>
+      </w:pPr>
+    </w:p>
+    <w:p>
+      <w:pPr>
+        <w:rPr>
+          <w:noProof/>
+        </w:rPr>
+      </w:pPr>
+    </w:p>
     <w:p>
       <w:pPr>
         <w:ind w:firstLine="720"/>
-      </w:pPr>
-      <w:r>
-        <w:t>Channels can be public and include e</w:t>
-      </w:r>
-      <w:r>
-        <w:t>veryone who is on the team. There</w:t>
-      </w:r>
-      <w:r>
-        <w:t xml:space="preserve"> can be direct </w:t>
-      </w:r>
-      <w:r>
-        <w:t xml:space="preserve">channels with another user, or there </w:t>
-      </w:r>
-      <w:r>
-        <w:t xml:space="preserve">can be private </w:t>
-      </w:r>
-      <w:r>
-        <w:t>groups with invite only access.</w:t>
+        <w:rPr>
+          <w:noProof/>
+        </w:rPr>
+      </w:pPr>
+      <w:r>
+        <w:rPr>
+          <w:noProof/>
+        </w:rPr>
+        <w:t xml:space="preserve">Given that this is my first time using Twitter in 1.5 years and that the last time I used it was only for </w:t>
+      </w:r>
+      <w:r>
+        <w:rPr>
+          <w:noProof/>
+        </w:rPr>
+        <w:t>a few minutes a week, it was interesting to explore and evaluate Twitter’s interface from a Learnability standpoint. For example, finding specific people to follow using the search bar was slightly difficult given that there are so many people with the same first and last name.</w:t>
+      </w:r>
+      <w:r>
+        <w:rPr>
+          <w:noProof/>
+        </w:rPr>
+        <w:t xml:space="preserve"> However, there is a handy way to import your gmail contacts into twitter to instantly find people.</w:t>
       </w:r>
     </w:p>
     <w:p>
       <w:pPr>
         <w:ind w:firstLine="720"/>
-      </w:pPr>
-      <w:r>
-        <w:t>Slack allows a company, which previously had lines of communication through many different applications on several different types of devices, to centralize communication throu</w:t>
-      </w:r>
-      <w:r>
-        <w:t>gh a single application that has</w:t>
-      </w:r>
-      <w:r>
-        <w:t xml:space="preserve"> all of the affordances of </w:t>
-      </w:r>
-      <w:r>
+        <w:rPr>
+          <w:noProof/>
+        </w:rPr>
+      </w:pPr>
+    </w:p>
+    <w:p>
+      <w:pPr>
+        <w:ind w:firstLine="720"/>
+        <w:rPr>
+          <w:noProof/>
+        </w:rPr>
+      </w:pPr>
+      <w:r>
+        <w:rPr>
+          <w:noProof/>
+        </w:rPr>
+        <w:t xml:space="preserve">Also, when first opening Twitter, it was slightly confusing to see random people and trends on the side menus as well as getting random tweets in </w:t>
+      </w:r>
+      <w:r>
+        <w:rPr>
+          <w:noProof/>
+        </w:rPr>
         <w:t xml:space="preserve">the </w:t>
       </w:r>
       <w:r>
-        <w:t xml:space="preserve">other services combined. This is </w:t>
-      </w:r>
-      <w:r>
-        <w:t>in part</w:t>
-      </w:r>
-      <w:r>
-        <w:t xml:space="preserve"> accomplished by</w:t>
-      </w:r>
-      <w:r>
-        <w:t xml:space="preserve"> how Slack has a mobile app, and it is also accomplished by how it can </w:t>
-      </w:r>
-      <w:r>
-        <w:t xml:space="preserve">integrate with other widely used services such as Google Drive, Dropbox, Box, </w:t>
-      </w:r>
-      <w:r>
-        <w:t xml:space="preserve">Github, and many more </w:t>
-      </w:r>
-      <w:r>
-        <w:t>“</w:t>
-      </w:r>
-      <w:r>
-        <w:t>to pull i</w:t>
-      </w:r>
-      <w:r>
-        <w:t xml:space="preserve">nformation and activity from outside tools into Slack in a way that is timely, relevant, and searchable” (Slack.com) Users </w:t>
-      </w:r>
-      <w:r>
-        <w:t xml:space="preserve">can </w:t>
-      </w:r>
-      <w:r>
-        <w:t>easily</w:t>
-      </w:r>
-      <w:r>
-        <w:t xml:space="preserve"> see what is being discussed in </w:t>
-      </w:r>
-      <w:r>
-        <w:t xml:space="preserve">public channels to be aware of what is happening in other parts of the company, which of course is a huge bonus for transparency. </w:t>
-      </w:r>
-      <w:r>
-        <w:t xml:space="preserve">At the same time, users can still have private conversations just </w:t>
-      </w:r>
-      <w:r>
-        <w:t xml:space="preserve">as </w:t>
-      </w:r>
-      <w:r>
-        <w:t>a simple email stream would.</w:t>
-      </w:r>
-      <w:r>
-        <w:t xml:space="preserve"> </w:t>
-      </w:r>
-    </w:p>
-    <w:p>
-      <w:pPr>
-        <w:rPr>
-          <w:noProof/>
-        </w:rPr>
-      </w:pPr>
-      <w:r>
-        <w:rPr>
-          <w:noProof/>
-        </w:rPr>
-        <w:tab/>
-        <w:t xml:space="preserve">There are, of course, aspects of the interface that can be improved. </w:t>
-      </w:r>
-      <w:r>
-        <w:rPr>
-          <w:noProof/>
-        </w:rPr>
-        <w:t>One example is that users may be confused as to where certain settings are. They seem to be scattered throughout different</w:t>
-      </w:r>
-      <w:r>
-        <w:rPr>
-          <w:noProof/>
-        </w:rPr>
-        <w:t xml:space="preserve"> menus</w:t>
-      </w:r>
-      <w:r>
-        <w:rPr>
-          <w:noProof/>
-        </w:rPr>
-        <w:t xml:space="preserve"> at the top of the page, as opposed t</w:t>
-      </w:r>
-      <w:r>
-        <w:rPr>
-          <w:noProof/>
-        </w:rPr>
-        <w:t>o being centralized in a single menu,</w:t>
-      </w:r>
-      <w:r>
-        <w:rPr>
-          <w:noProof/>
-        </w:rPr>
-        <w:t xml:space="preserve"> or at most 2, indicated by a </w:t>
-      </w:r>
-      <w:r>
-        <w:rPr>
-          <w:noProof/>
-        </w:rPr>
-        <w:t>gear</w:t>
-      </w:r>
-      <w:r>
-        <w:rPr>
-          <w:noProof/>
-        </w:rPr>
-        <w:t xml:space="preserve"> icon.</w:t>
-      </w:r>
-    </w:p>
-    <w:p>
-      <w:pPr>
+        <w:rPr>
+          <w:noProof/>
+        </w:rPr>
+        <w:t>feed from people and orga</w:t>
+      </w:r>
+      <w:r>
+        <w:rPr>
+          <w:noProof/>
+        </w:rPr>
+        <w:t xml:space="preserve">nizations I had never contacted. This is mostly what adds to the clutter in my opinion. </w:t>
+      </w:r>
+    </w:p>
+    <w:p>
+      <w:pPr>
+        <w:ind w:firstLine="720"/>
+        <w:rPr>
+          <w:noProof/>
+        </w:rPr>
+      </w:pPr>
+    </w:p>
+    <w:p>
+      <w:pPr>
+        <w:ind w:firstLine="720"/>
         <w:rPr>
           <w:noProof/>
         </w:rPr>
@@ -328,10 +300,10 @@
           <w:noProof/>
         </w:rPr>
         <w:drawing>
-          <wp:inline distT="0" distB="0" distL="0" distR="0" wp14:anchorId="354BEDAD" wp14:editId="78AA9B83">
-            <wp:extent cx="5823585" cy="2400300"/>
-            <wp:effectExtent l="0" t="0" r="0" b="12700"/>
-            <wp:docPr id="4" name="Picture 4" descr="Macintosh HD:Users:ChrisFranco:Desktop:ComputerScience:cmsi370:dream-design:slack_team_menu.png"/>
+          <wp:inline distT="0" distB="0" distL="0" distR="0" wp14:anchorId="395A668B" wp14:editId="21EF6FF7">
+            <wp:extent cx="4029458" cy="2555045"/>
+            <wp:effectExtent l="0" t="0" r="9525" b="10795"/>
+            <wp:docPr id="13" name="Picture 13" descr="Macintosh HD:Users:ChrisFranco:Desktop:ComputerScience:cmsi370:dream-design:twitter_sidemenus.png"/>
             <wp:cNvGraphicFramePr>
               <a:graphicFrameLocks xmlns:a="http://schemas.openxmlformats.org/drawingml/2006/main" noChangeAspect="1"/>
             </wp:cNvGraphicFramePr>
@@ -339,7 +311,7 @@
               <a:graphicData uri="http://schemas.openxmlformats.org/drawingml/2006/picture">
                 <pic:pic xmlns:pic="http://schemas.openxmlformats.org/drawingml/2006/picture">
                   <pic:nvPicPr>
-                    <pic:cNvPr id="0" name="Picture 2" descr="Macintosh HD:Users:ChrisFranco:Desktop:ComputerScience:cmsi370:dream-design:slack_team_menu.png"/>
+                    <pic:cNvPr id="0" name="Picture 3" descr="Macintosh HD:Users:ChrisFranco:Desktop:ComputerScience:cmsi370:dream-design:twitter_sidemenus.png"/>
                     <pic:cNvPicPr>
                       <a:picLocks noChangeAspect="1" noChangeArrowheads="1"/>
                     </pic:cNvPicPr>
@@ -360,7 +332,7 @@
                   <pic:spPr bwMode="auto">
                     <a:xfrm>
                       <a:off x="0" y="0"/>
-                      <a:ext cx="5830235" cy="2403041"/>
+                      <a:ext cx="4029726" cy="2555215"/>
                     </a:xfrm>
                     <a:prstGeom prst="rect">
                       <a:avLst/>
@@ -379,37 +351,44 @@
     </w:p>
     <w:p>
       <w:pPr>
-        <w:rPr>
-          <w:noProof/>
-        </w:rPr>
-      </w:pPr>
-    </w:p>
-    <w:p>
-      <w:pPr>
-        <w:rPr>
-          <w:noProof/>
-        </w:rPr>
-      </w:pPr>
-    </w:p>
-    <w:p>
-      <w:pPr>
-        <w:rPr>
-          <w:noProof/>
-        </w:rPr>
-      </w:pPr>
-      <w:r>
-        <w:rPr>
-          <w:noProof/>
-        </w:rPr>
-        <w:t xml:space="preserve">Pretty standard and user-friendly so far . . . </w:t>
-      </w:r>
-    </w:p>
-    <w:p>
-      <w:pPr>
-        <w:rPr>
-          <w:noProof/>
-        </w:rPr>
-      </w:pPr>
+        <w:ind w:firstLine="720"/>
+        <w:rPr>
+          <w:noProof/>
+        </w:rPr>
+      </w:pPr>
+    </w:p>
+    <w:p>
+      <w:pPr>
+        <w:rPr>
+          <w:noProof/>
+        </w:rPr>
+      </w:pPr>
+      <w:r>
+        <w:rPr>
+          <w:noProof/>
+        </w:rPr>
+        <w:t>Another area for improvement is the actual display of the messags on Twitter. Although the 140 character limit may be an effective business strategy for bandwidth, creativity, efficiency, and the like, it can at times be difficult to decipher the meanings, contexts, and intentions of certain groups of messages. Often this is due to how people type the message, but there are also other times when the arrangement of the messages themselves adds time to trying to figure out what is being said (as opposed to in Slack, where the use of empty space allows users to quickly locate and interpret messages in the context of a channel topic).</w:t>
+      </w:r>
+    </w:p>
+    <w:p>
+      <w:pPr>
+        <w:rPr>
+          <w:noProof/>
+        </w:rPr>
+      </w:pPr>
+    </w:p>
+    <w:p>
+      <w:pPr>
+        <w:rPr>
+          <w:noProof/>
+        </w:rPr>
+      </w:pPr>
+      <w:r>
+        <w:rPr>
+          <w:noProof/>
+        </w:rPr>
+        <w:t>Kind of cluttered with the extra features like the “retweet,” “like,” and “more icons.”</w:t>
+      </w:r>
     </w:p>
     <w:p>
       <w:pPr>
@@ -422,10 +401,10 @@
           <w:noProof/>
         </w:rPr>
         <w:drawing>
-          <wp:inline distT="0" distB="0" distL="0" distR="0" wp14:anchorId="5905DC69" wp14:editId="54B25CE7">
-            <wp:extent cx="5824377" cy="2159391"/>
+          <wp:inline distT="0" distB="0" distL="0" distR="0" wp14:anchorId="0BA670E7" wp14:editId="0347A3FA">
+            <wp:extent cx="4750703" cy="2748475"/>
             <wp:effectExtent l="0" t="0" r="0" b="0"/>
-            <wp:docPr id="5" name="Picture 5" descr="Macintosh HD:Users:ChrisFranco:Desktop:ComputerScience:cmsi370:dream-design:slack_channel_menu.png"/>
+            <wp:docPr id="14" name="Picture 14" descr="Macintosh HD:Users:ChrisFranco:Desktop:ComputerScience:cmsi370:dream-design:twitter_feed1.png"/>
             <wp:cNvGraphicFramePr>
               <a:graphicFrameLocks xmlns:a="http://schemas.openxmlformats.org/drawingml/2006/main" noChangeAspect="1"/>
             </wp:cNvGraphicFramePr>
@@ -433,7 +412,7 @@
               <a:graphicData uri="http://schemas.openxmlformats.org/drawingml/2006/picture">
                 <pic:pic xmlns:pic="http://schemas.openxmlformats.org/drawingml/2006/picture">
                   <pic:nvPicPr>
-                    <pic:cNvPr id="0" name="Picture 3" descr="Macintosh HD:Users:ChrisFranco:Desktop:ComputerScience:cmsi370:dream-design:slack_channel_menu.png"/>
+                    <pic:cNvPr id="0" name="Picture 4" descr="Macintosh HD:Users:ChrisFranco:Desktop:ComputerScience:cmsi370:dream-design:twitter_feed1.png"/>
                     <pic:cNvPicPr>
                       <a:picLocks noChangeAspect="1" noChangeArrowheads="1"/>
                     </pic:cNvPicPr>
@@ -454,7 +433,7 @@
                   <pic:spPr bwMode="auto">
                     <a:xfrm>
                       <a:off x="0" y="0"/>
-                      <a:ext cx="5840502" cy="2165370"/>
+                      <a:ext cx="4750703" cy="2748475"/>
                     </a:xfrm>
                     <a:prstGeom prst="rect">
                       <a:avLst/>
@@ -473,26 +452,33 @@
     </w:p>
     <w:p>
       <w:pPr>
-        <w:rPr>
-          <w:noProof/>
-        </w:rPr>
-      </w:pPr>
-    </w:p>
-    <w:p>
-      <w:pPr>
-        <w:rPr>
-          <w:noProof/>
-        </w:rPr>
-      </w:pPr>
+        <w:ind w:firstLine="720"/>
+        <w:rPr>
+          <w:noProof/>
+        </w:rPr>
+      </w:pPr>
+    </w:p>
+    <w:p>
+      <w:pPr>
+        <w:rPr>
+          <w:noProof/>
+        </w:rPr>
+      </w:pPr>
+      <w:r>
+        <w:rPr>
+          <w:noProof/>
+        </w:rPr>
+        <w:t>Compared to Slack, which has them out of the way, but still in view.</w:t>
+      </w:r>
       <w:r>
         <w:rPr>
           <w:noProof/>
         </w:rPr>
         <w:drawing>
-          <wp:inline distT="0" distB="0" distL="0" distR="0" wp14:anchorId="1DC77EE2" wp14:editId="5AD72653">
-            <wp:extent cx="5825783" cy="2560320"/>
-            <wp:effectExtent l="0" t="0" r="0" b="5080"/>
-            <wp:docPr id="6" name="Picture 6" descr="Macintosh HD:Users:ChrisFranco:Desktop:ComputerScience:cmsi370:dream-design:slack_i_menu.png"/>
+          <wp:inline distT="0" distB="0" distL="0" distR="0" wp14:anchorId="64CBCBBE" wp14:editId="176867D8">
+            <wp:extent cx="4349399" cy="2778369"/>
+            <wp:effectExtent l="0" t="0" r="0" b="0"/>
+            <wp:docPr id="16" name="Picture 16" descr="Macintosh HD:Users:ChrisFranco:Desktop:ComputerScience:cmsi370:dream-design:slack_message_features.png"/>
             <wp:cNvGraphicFramePr>
               <a:graphicFrameLocks xmlns:a="http://schemas.openxmlformats.org/drawingml/2006/main" noChangeAspect="1"/>
             </wp:cNvGraphicFramePr>
@@ -500,7 +486,7 @@
               <a:graphicData uri="http://schemas.openxmlformats.org/drawingml/2006/picture">
                 <pic:pic xmlns:pic="http://schemas.openxmlformats.org/drawingml/2006/picture">
                   <pic:nvPicPr>
-                    <pic:cNvPr id="0" name="Picture 4" descr="Macintosh HD:Users:ChrisFranco:Desktop:ComputerScience:cmsi370:dream-design:slack_i_menu.png"/>
+                    <pic:cNvPr id="0" name="Picture 6" descr="Macintosh HD:Users:ChrisFranco:Desktop:ComputerScience:cmsi370:dream-design:slack_message_features.png"/>
                     <pic:cNvPicPr>
                       <a:picLocks noChangeAspect="1" noChangeArrowheads="1"/>
                     </pic:cNvPicPr>
@@ -521,7 +507,7 @@
                   <pic:spPr bwMode="auto">
                     <a:xfrm>
                       <a:off x="0" y="0"/>
-                      <a:ext cx="5825783" cy="2560320"/>
+                      <a:ext cx="4349674" cy="2778544"/>
                     </a:xfrm>
                     <a:prstGeom prst="rect">
                       <a:avLst/>
@@ -555,156 +541,14 @@
         <w:rPr>
           <w:noProof/>
         </w:rPr>
-        <w:t>Whoa, wait a seco</w:t>
-      </w:r>
-      <w:r>
-        <w:rPr>
-          <w:noProof/>
-        </w:rPr>
-        <w:t>nd . . . didn’t we just see a “n</w:t>
-      </w:r>
-      <w:r>
-        <w:rPr>
-          <w:noProof/>
-        </w:rPr>
-        <w:t>oti</w:t>
-      </w:r>
-      <w:r>
-        <w:rPr>
-          <w:noProof/>
-        </w:rPr>
-        <w:t>fication p</w:t>
-      </w:r>
-      <w:r>
-        <w:rPr>
-          <w:noProof/>
-        </w:rPr>
-        <w:t xml:space="preserve">references” in the #homwork menu? </w:t>
-      </w:r>
-      <w:r>
-        <w:rPr>
-          <w:noProof/>
-        </w:rPr>
-        <w:t>For some reason, there is another noification preferences option in the “…” menu</w:t>
-      </w:r>
-      <w:r>
-        <w:rPr>
-          <w:noProof/>
-        </w:rPr>
-        <w:t xml:space="preserve"> on the top right</w:t>
-      </w:r>
-      <w:r>
-        <w:rPr>
-          <w:noProof/>
-        </w:rPr>
-        <w:t xml:space="preserve">. Sure, the previous one </w:t>
-      </w:r>
-      <w:r>
-        <w:rPr>
-          <w:noProof/>
-        </w:rPr>
-        <w:t>said “Channel notification</w:t>
-      </w:r>
-      <w:r>
-        <w:rPr>
-          <w:noProof/>
-        </w:rPr>
-        <w:t xml:space="preserve"> preferences,” but the title at the top of </w:t>
-      </w:r>
-      <w:r>
-        <w:rPr>
-          <w:noProof/>
-        </w:rPr>
-        <w:t xml:space="preserve">the “…” </w:t>
-      </w:r>
-      <w:r>
-        <w:rPr>
-          <w:noProof/>
-        </w:rPr>
-        <w:t xml:space="preserve">menu still </w:t>
-      </w:r>
-      <w:r>
-        <w:rPr>
-          <w:noProof/>
-        </w:rPr>
-        <w:t>say</w:t>
-      </w:r>
-      <w:r>
-        <w:rPr>
-          <w:noProof/>
-        </w:rPr>
-        <w:t>s</w:t>
-      </w:r>
-      <w:r>
-        <w:rPr>
-          <w:noProof/>
-        </w:rPr>
-        <w:t xml:space="preserve"> “About #homework” and has “Notification Preferences” </w:t>
-      </w:r>
-      <w:r>
-        <w:rPr>
-          <w:noProof/>
-        </w:rPr>
-        <w:t>as an option</w:t>
-      </w:r>
-      <w:r>
-        <w:rPr>
-          <w:noProof/>
-        </w:rPr>
-        <w:t xml:space="preserve"> too</w:t>
-      </w:r>
-      <w:r>
-        <w:rPr>
-          <w:noProof/>
-        </w:rPr>
-        <w:t xml:space="preserve">. On a learnability side, that is probably not the best way to organize </w:t>
-      </w:r>
-      <w:r>
-        <w:rPr>
-          <w:noProof/>
-        </w:rPr>
-        <w:t>the channel settings content, not to mention that the settings are separated into seven different menus.</w:t>
-      </w:r>
-    </w:p>
-    <w:p>
-      <w:pPr>
-        <w:ind w:firstLine="720"/>
-        <w:rPr>
-          <w:noProof/>
-        </w:rPr>
-      </w:pPr>
-      <w:r>
-        <w:rPr>
-          <w:noProof/>
-        </w:rPr>
-        <w:t xml:space="preserve">Immediately, users can spot what is either redundancy or excess separation of concerns between the two different “#homework” menus above. </w:t>
-      </w:r>
-      <w:r>
-        <w:rPr>
-          <w:noProof/>
-        </w:rPr>
-        <w:t>The rest seem</w:t>
-      </w:r>
-      <w:r>
-        <w:rPr>
-          <w:noProof/>
-        </w:rPr>
-        <w:t>s</w:t>
-      </w:r>
-      <w:r>
-        <w:rPr>
-          <w:noProof/>
-        </w:rPr>
-        <w:t xml:space="preserve"> to be pretty pretty straightforward . . .</w:t>
-      </w:r>
-    </w:p>
-    <w:p>
-      <w:pPr>
-        <w:ind w:firstLine="720"/>
-        <w:rPr>
-          <w:noProof/>
-        </w:rPr>
-      </w:pPr>
+        <w:t>In this particular case, having a mix of text and images can also make</w:t>
+      </w:r>
+      <w:r>
+        <w:rPr>
+          <w:noProof/>
+        </w:rPr>
+        <w:t xml:space="preserve"> the interface pretty complex pretty quickly, thus adding more “reading time” for the user to understand what is happening on the page.</w:t>
+      </w:r>
     </w:p>
     <w:p>
       <w:pPr>
@@ -717,10 +561,10 @@
           <w:noProof/>
         </w:rPr>
         <w:drawing>
-          <wp:inline distT="0" distB="0" distL="0" distR="0" wp14:anchorId="3139CD4E" wp14:editId="1253C8F0">
-            <wp:extent cx="5943600" cy="1673860"/>
-            <wp:effectExtent l="0" t="0" r="0" b="2540"/>
-            <wp:docPr id="7" name="Picture 7" descr="Macintosh HD:Users:ChrisFranco:Desktop:ComputerScience:cmsi370:dream-design:slack_mentions_menu.png"/>
+          <wp:inline distT="0" distB="0" distL="0" distR="0" wp14:anchorId="5BDD6E89" wp14:editId="2F9899DA">
+            <wp:extent cx="4740198" cy="2743200"/>
+            <wp:effectExtent l="0" t="0" r="10160" b="0"/>
+            <wp:docPr id="18" name="Picture 18" descr="Macintosh HD:Users:ChrisFranco:Desktop:ComputerScience:cmsi370:dream-design:twitter_moments_page.png"/>
             <wp:cNvGraphicFramePr>
               <a:graphicFrameLocks xmlns:a="http://schemas.openxmlformats.org/drawingml/2006/main" noChangeAspect="1"/>
             </wp:cNvGraphicFramePr>
@@ -728,7 +572,7 @@
               <a:graphicData uri="http://schemas.openxmlformats.org/drawingml/2006/picture">
                 <pic:pic xmlns:pic="http://schemas.openxmlformats.org/drawingml/2006/picture">
                   <pic:nvPicPr>
-                    <pic:cNvPr id="0" name="Picture 5" descr="Macintosh HD:Users:ChrisFranco:Desktop:ComputerScience:cmsi370:dream-design:slack_mentions_menu.png"/>
+                    <pic:cNvPr id="0" name="Picture 8" descr="Macintosh HD:Users:ChrisFranco:Desktop:ComputerScience:cmsi370:dream-design:twitter_moments_page.png"/>
                     <pic:cNvPicPr>
                       <a:picLocks noChangeAspect="1" noChangeArrowheads="1"/>
                     </pic:cNvPicPr>
@@ -749,7 +593,7 @@
                   <pic:spPr bwMode="auto">
                     <a:xfrm>
                       <a:off x="0" y="0"/>
-                      <a:ext cx="5943600" cy="1673860"/>
+                      <a:ext cx="4741313" cy="2743845"/>
                     </a:xfrm>
                     <a:prstGeom prst="rect">
                       <a:avLst/>
@@ -765,526 +609,30 @@
           </wp:inline>
         </w:drawing>
       </w:r>
-      <w:r>
-        <w:rPr>
-          <w:noProof/>
-        </w:rPr>
-        <w:drawing>
-          <wp:inline distT="0" distB="0" distL="0" distR="0" wp14:anchorId="71D4F9DC" wp14:editId="0B76F073">
-            <wp:extent cx="5929630" cy="1695450"/>
-            <wp:effectExtent l="0" t="0" r="0" b="6350"/>
-            <wp:docPr id="8" name="Picture 8" descr="Macintosh HD:Users:ChrisFranco:Desktop:ComputerScience:cmsi370:dream-design:slack_starred_menu.png"/>
-            <wp:cNvGraphicFramePr>
-              <a:graphicFrameLocks xmlns:a="http://schemas.openxmlformats.org/drawingml/2006/main" noChangeAspect="1"/>
-            </wp:cNvGraphicFramePr>
-            <a:graphic xmlns:a="http://schemas.openxmlformats.org/drawingml/2006/main">
-              <a:graphicData uri="http://schemas.openxmlformats.org/drawingml/2006/picture">
-                <pic:pic xmlns:pic="http://schemas.openxmlformats.org/drawingml/2006/picture">
-                  <pic:nvPicPr>
-                    <pic:cNvPr id="0" name="Picture 6" descr="Macintosh HD:Users:ChrisFranco:Desktop:ComputerScience:cmsi370:dream-design:slack_starred_menu.png"/>
-                    <pic:cNvPicPr>
-                      <a:picLocks noChangeAspect="1" noChangeArrowheads="1"/>
-                    </pic:cNvPicPr>
-                  </pic:nvPicPr>
-                  <pic:blipFill>
-                    <a:blip r:embed="rId13">
-                      <a:extLst>
-                        <a:ext uri="{28A0092B-C50C-407E-A947-70E740481C1C}">
-                          <a14:useLocalDpi xmlns:a14="http://schemas.microsoft.com/office/drawing/2010/main" val="0"/>
-                        </a:ext>
-                      </a:extLst>
-                    </a:blip>
-                    <a:srcRect/>
-                    <a:stretch>
-                      <a:fillRect/>
-                    </a:stretch>
-                  </pic:blipFill>
-                  <pic:spPr bwMode="auto">
-                    <a:xfrm>
-                      <a:off x="0" y="0"/>
-                      <a:ext cx="5929630" cy="1695450"/>
-                    </a:xfrm>
-                    <a:prstGeom prst="rect">
-                      <a:avLst/>
-                    </a:prstGeom>
-                    <a:noFill/>
-                    <a:ln>
-                      <a:noFill/>
-                    </a:ln>
-                  </pic:spPr>
-                </pic:pic>
-              </a:graphicData>
-            </a:graphic>
-          </wp:inline>
-        </w:drawing>
-      </w:r>
-      <w:r>
-        <w:rPr>
-          <w:noProof/>
-        </w:rPr>
-        <w:drawing>
-          <wp:inline distT="0" distB="0" distL="0" distR="0" wp14:anchorId="539EAEB9" wp14:editId="1A5E79A3">
-            <wp:extent cx="5929630" cy="1856740"/>
-            <wp:effectExtent l="0" t="0" r="0" b="0"/>
-            <wp:docPr id="9" name="Picture 9" descr="Macintosh HD:Users:ChrisFranco:Desktop:ComputerScience:cmsi370:dream-design:slack_extra_menu.png"/>
-            <wp:cNvGraphicFramePr>
-              <a:graphicFrameLocks xmlns:a="http://schemas.openxmlformats.org/drawingml/2006/main" noChangeAspect="1"/>
-            </wp:cNvGraphicFramePr>
-            <a:graphic xmlns:a="http://schemas.openxmlformats.org/drawingml/2006/main">
-              <a:graphicData uri="http://schemas.openxmlformats.org/drawingml/2006/picture">
-                <pic:pic xmlns:pic="http://schemas.openxmlformats.org/drawingml/2006/picture">
-                  <pic:nvPicPr>
-                    <pic:cNvPr id="0" name="Picture 7" descr="Macintosh HD:Users:ChrisFranco:Desktop:ComputerScience:cmsi370:dream-design:slack_extra_menu.png"/>
-                    <pic:cNvPicPr>
-                      <a:picLocks noChangeAspect="1" noChangeArrowheads="1"/>
-                    </pic:cNvPicPr>
-                  </pic:nvPicPr>
-                  <pic:blipFill>
-                    <a:blip r:embed="rId14">
-                      <a:extLst>
-                        <a:ext uri="{28A0092B-C50C-407E-A947-70E740481C1C}">
-                          <a14:useLocalDpi xmlns:a14="http://schemas.microsoft.com/office/drawing/2010/main" val="0"/>
-                        </a:ext>
-                      </a:extLst>
-                    </a:blip>
-                    <a:srcRect/>
-                    <a:stretch>
-                      <a:fillRect/>
-                    </a:stretch>
-                  </pic:blipFill>
-                  <pic:spPr bwMode="auto">
-                    <a:xfrm>
-                      <a:off x="0" y="0"/>
-                      <a:ext cx="5929630" cy="1856740"/>
-                    </a:xfrm>
-                    <a:prstGeom prst="rect">
-                      <a:avLst/>
-                    </a:prstGeom>
-                    <a:noFill/>
-                    <a:ln>
-                      <a:noFill/>
-                    </a:ln>
-                  </pic:spPr>
-                </pic:pic>
-              </a:graphicData>
-            </a:graphic>
-          </wp:inline>
-        </w:drawing>
-      </w:r>
-    </w:p>
-    <w:p>
-      <w:pPr>
-        <w:rPr>
-          <w:noProof/>
-        </w:rPr>
-      </w:pPr>
-    </w:p>
-    <w:p>
-      <w:pPr>
-        <w:rPr>
-          <w:noProof/>
-        </w:rPr>
-      </w:pPr>
-      <w:r>
-        <w:rPr>
-          <w:noProof/>
-        </w:rPr>
-        <w:tab/>
-        <w:t xml:space="preserve">Still, it does seem like there </w:t>
-      </w:r>
-      <w:r>
-        <w:rPr>
-          <w:noProof/>
-        </w:rPr>
-        <w:t xml:space="preserve">are </w:t>
-      </w:r>
-      <w:r>
-        <w:rPr>
-          <w:noProof/>
-        </w:rPr>
-        <w:t xml:space="preserve">a few too many menus </w:t>
-      </w:r>
-      <w:r>
-        <w:rPr>
-          <w:noProof/>
-        </w:rPr>
-        <w:t>with some scattered options.</w:t>
-      </w:r>
-    </w:p>
-    <w:p>
-      <w:pPr>
-        <w:rPr>
-          <w:noProof/>
-        </w:rPr>
-      </w:pPr>
-    </w:p>
-    <w:p>
-      <w:pPr>
-        <w:rPr>
-          <w:noProof/>
-        </w:rPr>
-      </w:pPr>
-      <w:r>
-        <w:rPr>
-          <w:noProof/>
-        </w:rPr>
-        <w:tab/>
-        <w:t xml:space="preserve">Slack is well-designed in that it has a simple interface, with lots of uncluttered space </w:t>
-      </w:r>
-      <w:r>
-        <w:rPr>
-          <w:noProof/>
-        </w:rPr>
-        <w:t>that doesn’t overwhelm visually. This also allows for bigger text so users don’t have to strain their eyes to read</w:t>
-      </w:r>
-      <w:r>
-        <w:rPr>
-          <w:noProof/>
-        </w:rPr>
-        <w:t xml:space="preserve"> posts</w:t>
-      </w:r>
-      <w:r>
-        <w:rPr>
-          <w:noProof/>
-        </w:rPr>
-        <w:t>.</w:t>
-      </w:r>
-      <w:r>
-        <w:rPr>
-          <w:noProof/>
-        </w:rPr>
-        <w:t xml:space="preserve"> Perhaps, the only downside is that the more complex features are buried within the s</w:t>
-      </w:r>
-      <w:r>
-        <w:rPr>
-          <w:noProof/>
-        </w:rPr>
-        <w:t xml:space="preserve">ettings and open to a different tab </w:t>
-      </w:r>
-      <w:r>
-        <w:rPr>
-          <w:noProof/>
-        </w:rPr>
-        <w:t xml:space="preserve">when users want to configure them. </w:t>
-      </w:r>
-      <w:r>
-        <w:rPr>
-          <w:noProof/>
-        </w:rPr>
-        <w:t>This may add to the learning curve</w:t>
-      </w:r>
-      <w:r>
-        <w:rPr>
-          <w:noProof/>
-        </w:rPr>
-        <w:t xml:space="preserve"> to more advanced functionality (if the users decide to look for them in the first place).</w:t>
-      </w:r>
-    </w:p>
-    <w:p>
-      <w:pPr>
-        <w:rPr>
-          <w:noProof/>
-        </w:rPr>
-      </w:pPr>
-      <w:r>
-        <w:rPr>
-          <w:noProof/>
-        </w:rPr>
-        <w:tab/>
-        <w:t xml:space="preserve">It is also slightly annoying how the </w:t>
-      </w:r>
-      <w:r>
-        <w:rPr>
-          <w:noProof/>
-        </w:rPr>
-        <w:t xml:space="preserve">message input field is on the very bottom of the page. This becomes an issue when a user has multiple windows open and has to drag the window back to be able to see the input field before typing. </w:t>
-      </w:r>
-    </w:p>
-    <w:p>
-      <w:pPr>
-        <w:rPr>
-          <w:noProof/>
-        </w:rPr>
-      </w:pPr>
-    </w:p>
-    <w:p>
-      <w:pPr>
-        <w:rPr>
-          <w:noProof/>
-        </w:rPr>
-      </w:pPr>
-      <w:r>
-        <w:rPr>
-          <w:noProof/>
-        </w:rPr>
-        <w:tab/>
-      </w:r>
-      <w:r>
-        <w:rPr>
-          <w:noProof/>
-        </w:rPr>
-        <w:drawing>
-          <wp:inline distT="0" distB="0" distL="0" distR="0" wp14:anchorId="2E69E48E" wp14:editId="050EACAA">
-            <wp:extent cx="4572000" cy="2857012"/>
-            <wp:effectExtent l="0" t="0" r="0" b="0"/>
-            <wp:docPr id="10" name="Picture 10" descr="Macintosh HD:Users:ChrisFranco:Desktop:Screen Shot 2015-11-21 at 4.42.27 PM.png"/>
-            <wp:cNvGraphicFramePr>
-              <a:graphicFrameLocks xmlns:a="http://schemas.openxmlformats.org/drawingml/2006/main" noChangeAspect="1"/>
-            </wp:cNvGraphicFramePr>
-            <a:graphic xmlns:a="http://schemas.openxmlformats.org/drawingml/2006/main">
-              <a:graphicData uri="http://schemas.openxmlformats.org/drawingml/2006/picture">
-                <pic:pic xmlns:pic="http://schemas.openxmlformats.org/drawingml/2006/picture">
-                  <pic:nvPicPr>
-                    <pic:cNvPr id="0" name="Picture 2" descr="Macintosh HD:Users:ChrisFranco:Desktop:Screen Shot 2015-11-21 at 4.42.27 PM.png"/>
-                    <pic:cNvPicPr>
-                      <a:picLocks noChangeAspect="1" noChangeArrowheads="1"/>
-                    </pic:cNvPicPr>
-                  </pic:nvPicPr>
-                  <pic:blipFill>
-                    <a:blip r:embed="rId15">
-                      <a:extLst>
-                        <a:ext uri="{28A0092B-C50C-407E-A947-70E740481C1C}">
-                          <a14:useLocalDpi xmlns:a14="http://schemas.microsoft.com/office/drawing/2010/main" val="0"/>
-                        </a:ext>
-                      </a:extLst>
-                    </a:blip>
-                    <a:srcRect/>
-                    <a:stretch>
-                      <a:fillRect/>
-                    </a:stretch>
-                  </pic:blipFill>
-                  <pic:spPr bwMode="auto">
-                    <a:xfrm>
-                      <a:off x="0" y="0"/>
-                      <a:ext cx="4572000" cy="2857012"/>
-                    </a:xfrm>
-                    <a:prstGeom prst="rect">
-                      <a:avLst/>
-                    </a:prstGeom>
-                    <a:noFill/>
-                    <a:ln>
-                      <a:noFill/>
-                    </a:ln>
-                  </pic:spPr>
-                </pic:pic>
-              </a:graphicData>
-            </a:graphic>
-          </wp:inline>
-        </w:drawing>
-      </w:r>
-    </w:p>
-    <w:p>
-      <w:pPr>
-        <w:rPr>
-          <w:noProof/>
-        </w:rPr>
-      </w:pPr>
-    </w:p>
-    <w:p>
-      <w:pPr>
-        <w:rPr>
-          <w:noProof/>
-        </w:rPr>
-      </w:pPr>
-    </w:p>
-    <w:p>
-      <w:pPr>
-        <w:rPr>
-          <w:noProof/>
-        </w:rPr>
-      </w:pPr>
-      <w:r>
-        <w:rPr>
-          <w:noProof/>
-        </w:rPr>
-        <w:tab/>
-        <w:t>Another aspect that could use improvement is the quickkeys options. Currently, they are invoked as “/” commands.</w:t>
-      </w:r>
-    </w:p>
-    <w:p>
-      <w:pPr>
-        <w:rPr>
-          <w:noProof/>
-        </w:rPr>
-      </w:pPr>
-    </w:p>
-    <w:p>
-      <w:pPr>
-        <w:rPr>
-          <w:noProof/>
-        </w:rPr>
-      </w:pPr>
-      <w:r>
-        <w:rPr>
-          <w:noProof/>
-        </w:rPr>
-        <w:drawing>
-          <wp:inline distT="0" distB="0" distL="0" distR="0" wp14:anchorId="47F32D27" wp14:editId="6868C996">
-            <wp:extent cx="5057191" cy="2171700"/>
-            <wp:effectExtent l="0" t="0" r="0" b="0"/>
-            <wp:docPr id="3" name="Picture 3" descr="Macintosh HD:Users:ChrisFranco:Desktop:ComputerScience:cmsi370:dream-design:slack_commands.png"/>
-            <wp:cNvGraphicFramePr>
-              <a:graphicFrameLocks xmlns:a="http://schemas.openxmlformats.org/drawingml/2006/main" noChangeAspect="1"/>
-            </wp:cNvGraphicFramePr>
-            <a:graphic xmlns:a="http://schemas.openxmlformats.org/drawingml/2006/main">
-              <a:graphicData uri="http://schemas.openxmlformats.org/drawingml/2006/picture">
-                <pic:pic xmlns:pic="http://schemas.openxmlformats.org/drawingml/2006/picture">
-                  <pic:nvPicPr>
-                    <pic:cNvPr id="0" name="Picture 1" descr="Macintosh HD:Users:ChrisFranco:Desktop:ComputerScience:cmsi370:dream-design:slack_commands.png"/>
-                    <pic:cNvPicPr>
-                      <a:picLocks noChangeAspect="1" noChangeArrowheads="1"/>
-                    </pic:cNvPicPr>
-                  </pic:nvPicPr>
-                  <pic:blipFill>
-                    <a:blip r:embed="rId16">
-                      <a:extLst>
-                        <a:ext uri="{28A0092B-C50C-407E-A947-70E740481C1C}">
-                          <a14:useLocalDpi xmlns:a14="http://schemas.microsoft.com/office/drawing/2010/main" val="0"/>
-                        </a:ext>
-                      </a:extLst>
-                    </a:blip>
-                    <a:srcRect/>
-                    <a:stretch>
-                      <a:fillRect/>
-                    </a:stretch>
-                  </pic:blipFill>
-                  <pic:spPr bwMode="auto">
-                    <a:xfrm>
-                      <a:off x="0" y="0"/>
-                      <a:ext cx="5057191" cy="2171700"/>
-                    </a:xfrm>
-                    <a:prstGeom prst="rect">
-                      <a:avLst/>
-                    </a:prstGeom>
-                    <a:noFill/>
-                    <a:ln>
-                      <a:noFill/>
-                    </a:ln>
-                  </pic:spPr>
-                </pic:pic>
-              </a:graphicData>
-            </a:graphic>
-          </wp:inline>
-        </w:drawing>
-      </w:r>
-    </w:p>
-    <w:p>
-      <w:pPr>
-        <w:rPr>
-          <w:noProof/>
-        </w:rPr>
-      </w:pPr>
-    </w:p>
-    <w:p>
-      <w:pPr>
-        <w:rPr>
-          <w:noProof/>
-        </w:rPr>
-      </w:pPr>
-      <w:r>
-        <w:rPr>
-          <w:noProof/>
-        </w:rPr>
-        <w:tab/>
-        <w:t xml:space="preserve">It is still pretty fast, but slightly more tedious than using quick keys </w:t>
-      </w:r>
-      <w:r>
-        <w:rPr>
-          <w:noProof/>
-        </w:rPr>
-        <w:t xml:space="preserve">directly </w:t>
-      </w:r>
-      <w:r>
-        <w:rPr>
-          <w:noProof/>
-        </w:rPr>
-        <w:t>from the keyboard to move through t</w:t>
-      </w:r>
-      <w:r>
-        <w:rPr>
-          <w:noProof/>
-        </w:rPr>
-        <w:t>he channels listed on the left.</w:t>
-      </w:r>
-    </w:p>
-    <w:p>
-      <w:pPr>
-        <w:rPr>
-          <w:noProof/>
-        </w:rPr>
-      </w:pPr>
-    </w:p>
-    <w:p>
-      <w:pPr>
-        <w:rPr>
-          <w:noProof/>
-        </w:rPr>
-      </w:pPr>
-    </w:p>
-    <w:p>
-      <w:pPr>
-        <w:rPr>
-          <w:noProof/>
-        </w:rPr>
-      </w:pPr>
-      <w:r>
-        <w:rPr>
-          <w:noProof/>
-        </w:rPr>
-        <w:t>2.</w:t>
-      </w:r>
-      <w:r>
-        <w:rPr>
-          <w:noProof/>
-        </w:rPr>
-        <w:tab/>
-        <w:t>Perhaps there is a more effective layout for Slack’s interface that account</w:t>
-      </w:r>
-      <w:r>
-        <w:rPr>
-          <w:noProof/>
-        </w:rPr>
-        <w:t>s</w:t>
-      </w:r>
-      <w:r>
-        <w:rPr>
-          <w:noProof/>
-        </w:rPr>
-        <w:t xml:space="preserve"> f</w:t>
-      </w:r>
-      <w:r>
-        <w:rPr>
-          <w:noProof/>
-        </w:rPr>
-        <w:t>or these small inconsistencies.</w:t>
-      </w:r>
-      <w:bookmarkStart w:id="0" w:name="_GoBack"/>
-      <w:bookmarkEnd w:id="0"/>
-    </w:p>
-    <w:p>
-      <w:pPr>
-        <w:rPr>
-          <w:noProof/>
-        </w:rPr>
-      </w:pPr>
-    </w:p>
-    <w:p>
-      <w:pPr>
-        <w:rPr>
-          <w:noProof/>
-        </w:rPr>
-      </w:pPr>
-    </w:p>
-    <w:p>
-      <w:pPr>
-        <w:rPr>
-          <w:noProof/>
-        </w:rPr>
-      </w:pPr>
+    </w:p>
+    <w:p>
+      <w:pPr>
+        <w:rPr>
+          <w:noProof/>
+        </w:rPr>
+      </w:pPr>
+    </w:p>
+    <w:p>
+      <w:pPr>
+        <w:rPr>
+          <w:noProof/>
+        </w:rPr>
+      </w:pPr>
+      <w:r>
+        <w:rPr>
+          <w:noProof/>
+        </w:rPr>
+        <w:t>(From standstill images, this may look quite “readable,” but add a little motion and scrolling to these images and suddenly Twitter’s arrangement and mix of photos and text becomes a little complex.)</w:t>
+      </w:r>
     </w:p>
     <w:sectPr>
       <w:pgSz w:w="12240" w:h="15840"/>
-      <w:pgMar w:top="1440" w:right="1440" w:bottom="1440" w:left="1440" w:header="720" w:footer="720" w:gutter="0"/>
+      <w:pgMar w:top="1440" w:right="1008" w:bottom="1440" w:left="1008" w:header="720" w:footer="720" w:gutter="0"/>
       <w:cols w:space="720"/>
       <w:docGrid w:linePitch="360"/>
     </w:sectPr>

</xml_diff>

<commit_message>
Section 1 - added content
</commit_message>
<xml_diff>
--- a/dream-design/Dream_Design.docx
+++ b/dream-design/Dream_Design.docx
@@ -24,12 +24,7 @@
         <w:t>Twitter provides a social networking service in which the main form of communication between users is 140 character “tweets.” Users are able to follo</w:t>
       </w:r>
       <w:r>
-        <w:t xml:space="preserve">w each other to send and receive messages, and whoever is following a given user sees </w:t>
-      </w:r>
-      <w:bookmarkStart w:id="0" w:name="_GoBack"/>
-      <w:bookmarkEnd w:id="0"/>
-      <w:r>
-        <w:t>the</w:t>
+        <w:t>w each other to send and receive messages, and whoever is following a given user sees the</w:t>
       </w:r>
       <w:r>
         <w:t xml:space="preserve">ir tweets when they are posted. Networks of users can be even more creative with their posts by using </w:t>
@@ -54,15 +49,46 @@
       <w:r>
         <w:t xml:space="preserve"> Of course, users can also send private direct messages to people they follow</w:t>
       </w:r>
-    </w:p>
-    <w:p/>
+      <w:r>
+        <w:t>.</w:t>
+      </w:r>
+      <w:r>
+        <w:t xml:space="preserve"> Twitter also has an app, which helps it to be more effective in facilitating real-time communication and increasing access to a broader population, especially people in countries without </w:t>
+      </w:r>
+      <w:proofErr w:type="gramStart"/>
+      <w:r>
+        <w:t>widely-available</w:t>
+      </w:r>
+      <w:proofErr w:type="gramEnd"/>
+      <w:r>
+        <w:t xml:space="preserve"> desktop computers or laptops.</w:t>
+      </w:r>
+    </w:p>
+    <w:p>
+      <w:r>
+        <w:tab/>
+        <w:t xml:space="preserve"> </w:t>
+      </w:r>
+    </w:p>
     <w:p>
       <w:r>
         <w:tab/>
         <w:t xml:space="preserve">Compared to messaging applications like Slack, </w:t>
       </w:r>
       <w:r>
-        <w:t>Twitter’s interface seems to be slightly more cluttered with several different features being squeezed into a small window.</w:t>
+        <w:t>Twitter’s interface seem</w:t>
+      </w:r>
+      <w:r>
+        <w:t xml:space="preserve">s to be slightly more cluttered, </w:t>
+      </w:r>
+      <w:r>
+        <w:t xml:space="preserve">with several different features being squeezed into small </w:t>
+      </w:r>
+      <w:r>
+        <w:t>areas</w:t>
+      </w:r>
+      <w:r>
+        <w:t>.</w:t>
       </w:r>
     </w:p>
     <w:p/>
@@ -239,6 +265,25 @@
         </w:rPr>
         <w:t xml:space="preserve"> However, there is a handy way to import your gmail contacts into twitter to instantly find people.</w:t>
       </w:r>
+      <w:r>
+        <w:rPr>
+          <w:noProof/>
+        </w:rPr>
+        <w:t xml:space="preserve"> It also took a few seconds to figure out where the </w:t>
+      </w:r>
+      <w:r>
+        <w:rPr>
+          <w:i/>
+          <w:noProof/>
+        </w:rPr>
+        <w:t>user settings</w:t>
+      </w:r>
+      <w:r>
+        <w:rPr>
+          <w:noProof/>
+        </w:rPr>
+        <w:t xml:space="preserve"> were. It turned out to be the egg icon next to the tweet button and was not the first place I looked.</w:t>
+      </w:r>
     </w:p>
     <w:p>
       <w:pPr>
@@ -359,36 +404,80 @@
     </w:p>
     <w:p>
       <w:pPr>
-        <w:rPr>
-          <w:noProof/>
-        </w:rPr>
-      </w:pPr>
-      <w:r>
-        <w:rPr>
-          <w:noProof/>
-        </w:rPr>
-        <w:t>Another area for improvement is the actual display of the messags on Twitter. Although the 140 character limit may be an effective business strategy for bandwidth, creativity, efficiency, and the like, it can at times be difficult to decipher the meanings, contexts, and intentions of certain groups of messages. Often this is due to how people type the message, but there are also other times when the arrangement of the messages themselves adds time to trying to figure out what is being said (as opposed to in Slack, where the use of empty space allows users to quickly locate and interpret messages in the context of a channel topic).</w:t>
-      </w:r>
-    </w:p>
-    <w:p>
-      <w:pPr>
-        <w:rPr>
-          <w:noProof/>
-        </w:rPr>
-      </w:pPr>
-    </w:p>
-    <w:p>
-      <w:pPr>
-        <w:rPr>
-          <w:noProof/>
-        </w:rPr>
-      </w:pPr>
-      <w:r>
-        <w:rPr>
-          <w:noProof/>
-        </w:rPr>
-        <w:t>Kind of cluttered with the extra features like the “retweet,” “like,” and “more icons.”</w:t>
-      </w:r>
+        <w:ind w:firstLine="720"/>
+        <w:rPr>
+          <w:noProof/>
+        </w:rPr>
+      </w:pPr>
+      <w:r>
+        <w:rPr>
+          <w:noProof/>
+        </w:rPr>
+        <w:t xml:space="preserve">Another area for improvement is the actual display of the messags on Twitter. Although the 140 character limit may be an effective business strategy for bandwidth, creativity, efficiency, and the like, it can at times be difficult to decipher the meanings, contexts, and intentions of certain groups of messages. Often this is due to how people </w:t>
+      </w:r>
+      <w:r>
+        <w:rPr>
+          <w:noProof/>
+        </w:rPr>
+        <w:t>send messages</w:t>
+      </w:r>
+      <w:r>
+        <w:rPr>
+          <w:noProof/>
+        </w:rPr>
+        <w:t xml:space="preserve">, but there are also other times when the arrangement of the messages themselves adds time </w:t>
+      </w:r>
+      <w:r>
+        <w:rPr>
+          <w:noProof/>
+        </w:rPr>
+        <w:t>figuring</w:t>
+      </w:r>
+      <w:r>
+        <w:rPr>
+          <w:noProof/>
+        </w:rPr>
+        <w:t xml:space="preserve"> out what is being said (as opposed to in Slack, where the use of empty space allows users to quickly locate and interpret</w:t>
+      </w:r>
+      <w:r>
+        <w:rPr>
+          <w:noProof/>
+        </w:rPr>
+        <w:t xml:space="preserve"> elements of the page</w:t>
+      </w:r>
+      <w:r>
+        <w:rPr>
+          <w:noProof/>
+        </w:rPr>
+        <w:t>).</w:t>
+      </w:r>
+    </w:p>
+    <w:p>
+      <w:pPr>
+        <w:rPr>
+          <w:noProof/>
+        </w:rPr>
+      </w:pPr>
+    </w:p>
+    <w:p>
+      <w:pPr>
+        <w:rPr>
+          <w:noProof/>
+        </w:rPr>
+      </w:pPr>
+      <w:r>
+        <w:rPr>
+          <w:noProof/>
+        </w:rPr>
+        <w:t>Lots going on here.</w:t>
+      </w:r>
+    </w:p>
+    <w:p>
+      <w:pPr>
+        <w:rPr>
+          <w:noProof/>
+        </w:rPr>
+      </w:pPr>
     </w:p>
     <w:p>
       <w:pPr>
@@ -401,10 +490,10 @@
           <w:noProof/>
         </w:rPr>
         <w:drawing>
-          <wp:inline distT="0" distB="0" distL="0" distR="0" wp14:anchorId="0BA670E7" wp14:editId="0347A3FA">
-            <wp:extent cx="4750703" cy="2748475"/>
-            <wp:effectExtent l="0" t="0" r="0" b="0"/>
-            <wp:docPr id="14" name="Picture 14" descr="Macintosh HD:Users:ChrisFranco:Desktop:ComputerScience:cmsi370:dream-design:twitter_feed1.png"/>
+          <wp:inline distT="0" distB="0" distL="0" distR="0" wp14:anchorId="325B800E" wp14:editId="067EE099">
+            <wp:extent cx="5030336" cy="2910254"/>
+            <wp:effectExtent l="0" t="0" r="0" b="10795"/>
+            <wp:docPr id="21" name="Picture 21" descr="Macintosh HD:Users:ChrisFranco:Desktop:ComputerScience:cmsi370:dream-design:twitter_feed3.png"/>
             <wp:cNvGraphicFramePr>
               <a:graphicFrameLocks xmlns:a="http://schemas.openxmlformats.org/drawingml/2006/main" noChangeAspect="1"/>
             </wp:cNvGraphicFramePr>
@@ -412,7 +501,7 @@
               <a:graphicData uri="http://schemas.openxmlformats.org/drawingml/2006/picture">
                 <pic:pic xmlns:pic="http://schemas.openxmlformats.org/drawingml/2006/picture">
                   <pic:nvPicPr>
-                    <pic:cNvPr id="0" name="Picture 4" descr="Macintosh HD:Users:ChrisFranco:Desktop:ComputerScience:cmsi370:dream-design:twitter_feed1.png"/>
+                    <pic:cNvPr id="0" name="Picture 11" descr="Macintosh HD:Users:ChrisFranco:Desktop:ComputerScience:cmsi370:dream-design:twitter_feed3.png"/>
                     <pic:cNvPicPr>
                       <a:picLocks noChangeAspect="1" noChangeArrowheads="1"/>
                     </pic:cNvPicPr>
@@ -433,7 +522,7 @@
                   <pic:spPr bwMode="auto">
                     <a:xfrm>
                       <a:off x="0" y="0"/>
-                      <a:ext cx="4750703" cy="2748475"/>
+                      <a:ext cx="5030415" cy="2910299"/>
                     </a:xfrm>
                     <a:prstGeom prst="rect">
                       <a:avLst/>
@@ -452,33 +541,47 @@
     </w:p>
     <w:p>
       <w:pPr>
-        <w:ind w:firstLine="720"/>
-        <w:rPr>
-          <w:noProof/>
-        </w:rPr>
-      </w:pPr>
-    </w:p>
-    <w:p>
-      <w:pPr>
-        <w:rPr>
-          <w:noProof/>
-        </w:rPr>
-      </w:pPr>
-      <w:r>
-        <w:rPr>
-          <w:noProof/>
-        </w:rPr>
-        <w:t>Compared to Slack, which has them out of the way, but still in view.</w:t>
-      </w:r>
+        <w:rPr>
+          <w:noProof/>
+        </w:rPr>
+      </w:pPr>
+    </w:p>
+    <w:p>
+      <w:pPr>
+        <w:rPr>
+          <w:noProof/>
+        </w:rPr>
+      </w:pPr>
+      <w:r>
+        <w:rPr>
+          <w:noProof/>
+        </w:rPr>
+        <w:tab/>
+        <w:t>There are also some confusing aspects about replies to tweets. In the image below, the “Wow, it didn’t work” tweet refers to the “95 spaces” tweet (Twitter didn’t post a tweet with 95 spaces), yet when there are replies to the first, they extend below the original tweet and separate the two tweets from their temporal arrangement. That is, it no longer appears as though the “Wow, it didn’t work” tweet was posted immediately after the “95 spaces” tweet.</w:t>
+      </w:r>
+    </w:p>
+    <w:p>
+      <w:pPr>
+        <w:rPr>
+          <w:noProof/>
+        </w:rPr>
+      </w:pPr>
+    </w:p>
+    <w:p>
+      <w:pPr>
+        <w:rPr>
+          <w:noProof/>
+        </w:rPr>
+      </w:pPr>
       <w:r>
         <w:rPr>
           <w:noProof/>
         </w:rPr>
         <w:drawing>
-          <wp:inline distT="0" distB="0" distL="0" distR="0" wp14:anchorId="64CBCBBE" wp14:editId="176867D8">
-            <wp:extent cx="4349399" cy="2778369"/>
+          <wp:inline distT="0" distB="0" distL="0" distR="0" wp14:anchorId="59F184B3" wp14:editId="22FFE3E7">
+            <wp:extent cx="6485255" cy="2771140"/>
             <wp:effectExtent l="0" t="0" r="0" b="0"/>
-            <wp:docPr id="16" name="Picture 16" descr="Macintosh HD:Users:ChrisFranco:Desktop:ComputerScience:cmsi370:dream-design:slack_message_features.png"/>
+            <wp:docPr id="3" name="Picture 3" descr="Macintosh HD:Users:ChrisFranco:Desktop:ComputerScience:cmsi370:dream-design:twitter_reply.png"/>
             <wp:cNvGraphicFramePr>
               <a:graphicFrameLocks xmlns:a="http://schemas.openxmlformats.org/drawingml/2006/main" noChangeAspect="1"/>
             </wp:cNvGraphicFramePr>
@@ -486,7 +589,7 @@
               <a:graphicData uri="http://schemas.openxmlformats.org/drawingml/2006/picture">
                 <pic:pic xmlns:pic="http://schemas.openxmlformats.org/drawingml/2006/picture">
                   <pic:nvPicPr>
-                    <pic:cNvPr id="0" name="Picture 6" descr="Macintosh HD:Users:ChrisFranco:Desktop:ComputerScience:cmsi370:dream-design:slack_message_features.png"/>
+                    <pic:cNvPr id="0" name="Picture 3" descr="Macintosh HD:Users:ChrisFranco:Desktop:ComputerScience:cmsi370:dream-design:twitter_reply.png"/>
                     <pic:cNvPicPr>
                       <a:picLocks noChangeAspect="1" noChangeArrowheads="1"/>
                     </pic:cNvPicPr>
@@ -507,7 +610,7 @@
                   <pic:spPr bwMode="auto">
                     <a:xfrm>
                       <a:off x="0" y="0"/>
-                      <a:ext cx="4349674" cy="2778544"/>
+                      <a:ext cx="6485255" cy="2771140"/>
                     </a:xfrm>
                     <a:prstGeom prst="rect">
                       <a:avLst/>
@@ -526,29 +629,131 @@
     </w:p>
     <w:p>
       <w:pPr>
-        <w:rPr>
-          <w:noProof/>
-        </w:rPr>
-      </w:pPr>
-    </w:p>
-    <w:p>
-      <w:pPr>
-        <w:rPr>
-          <w:noProof/>
-        </w:rPr>
-      </w:pPr>
-      <w:r>
-        <w:rPr>
-          <w:noProof/>
-        </w:rPr>
-        <w:t>In this particular case, having a mix of text and images can also make</w:t>
-      </w:r>
-      <w:r>
-        <w:rPr>
-          <w:noProof/>
-        </w:rPr>
-        <w:t xml:space="preserve"> the interface pretty complex pretty quickly, thus adding more “reading time” for the user to understand what is happening on the page.</w:t>
-      </w:r>
+        <w:ind w:firstLine="720"/>
+        <w:rPr>
+          <w:noProof/>
+        </w:rPr>
+      </w:pPr>
+      <w:r>
+        <w:rPr>
+          <w:noProof/>
+        </w:rPr>
+        <w:t xml:space="preserve">Other cases like </w:t>
+      </w:r>
+      <w:r>
+        <w:rPr>
+          <w:noProof/>
+        </w:rPr>
+        <w:t xml:space="preserve">the Followers page and </w:t>
+      </w:r>
+      <w:r>
+        <w:rPr>
+          <w:noProof/>
+        </w:rPr>
+        <w:t>Twitter’s Moments page</w:t>
+      </w:r>
+      <w:r>
+        <w:rPr>
+          <w:noProof/>
+        </w:rPr>
+        <w:t xml:space="preserve"> have a mix of text and images that</w:t>
+      </w:r>
+      <w:r>
+        <w:rPr>
+          <w:noProof/>
+        </w:rPr>
+        <w:t xml:space="preserve"> also make</w:t>
+      </w:r>
+      <w:r>
+        <w:rPr>
+          <w:noProof/>
+        </w:rPr>
+        <w:t xml:space="preserve"> the interface pretty complex pretty quickly, thus adding more “reading time” for the user to </w:t>
+      </w:r>
+      <w:r>
+        <w:rPr>
+          <w:noProof/>
+        </w:rPr>
+        <w:t>locate specific information.</w:t>
+      </w:r>
+      <w:bookmarkStart w:id="0" w:name="_GoBack"/>
+      <w:bookmarkEnd w:id="0"/>
+    </w:p>
+    <w:p>
+      <w:pPr>
+        <w:ind w:firstLine="720"/>
+        <w:rPr>
+          <w:noProof/>
+        </w:rPr>
+      </w:pPr>
+    </w:p>
+    <w:p>
+      <w:pPr>
+        <w:rPr>
+          <w:noProof/>
+        </w:rPr>
+      </w:pPr>
+      <w:r>
+        <w:rPr>
+          <w:noProof/>
+        </w:rPr>
+        <w:drawing>
+          <wp:inline distT="0" distB="0" distL="0" distR="0" wp14:anchorId="3D749CC3" wp14:editId="6F318F3C">
+            <wp:extent cx="4597595" cy="2650002"/>
+            <wp:effectExtent l="0" t="0" r="0" b="0"/>
+            <wp:docPr id="1" name="Picture 1" descr="Macintosh HD:Users:ChrisFranco:Desktop:ComputerScience:cmsi370:dream-design:twitter_followers.png"/>
+            <wp:cNvGraphicFramePr>
+              <a:graphicFrameLocks xmlns:a="http://schemas.openxmlformats.org/drawingml/2006/main" noChangeAspect="1"/>
+            </wp:cNvGraphicFramePr>
+            <a:graphic xmlns:a="http://schemas.openxmlformats.org/drawingml/2006/main">
+              <a:graphicData uri="http://schemas.openxmlformats.org/drawingml/2006/picture">
+                <pic:pic xmlns:pic="http://schemas.openxmlformats.org/drawingml/2006/picture">
+                  <pic:nvPicPr>
+                    <pic:cNvPr id="0" name="Picture 1" descr="Macintosh HD:Users:ChrisFranco:Desktop:ComputerScience:cmsi370:dream-design:twitter_followers.png"/>
+                    <pic:cNvPicPr>
+                      <a:picLocks noChangeAspect="1" noChangeArrowheads="1"/>
+                    </pic:cNvPicPr>
+                  </pic:nvPicPr>
+                  <pic:blipFill>
+                    <a:blip r:embed="rId12">
+                      <a:extLst>
+                        <a:ext uri="{28A0092B-C50C-407E-A947-70E740481C1C}">
+                          <a14:useLocalDpi xmlns:a14="http://schemas.microsoft.com/office/drawing/2010/main" val="0"/>
+                        </a:ext>
+                      </a:extLst>
+                    </a:blip>
+                    <a:srcRect/>
+                    <a:stretch>
+                      <a:fillRect/>
+                    </a:stretch>
+                  </pic:blipFill>
+                  <pic:spPr bwMode="auto">
+                    <a:xfrm>
+                      <a:off x="0" y="0"/>
+                      <a:ext cx="4599062" cy="2650847"/>
+                    </a:xfrm>
+                    <a:prstGeom prst="rect">
+                      <a:avLst/>
+                    </a:prstGeom>
+                    <a:noFill/>
+                    <a:ln>
+                      <a:noFill/>
+                    </a:ln>
+                  </pic:spPr>
+                </pic:pic>
+              </a:graphicData>
+            </a:graphic>
+          </wp:inline>
+        </w:drawing>
+      </w:r>
+    </w:p>
+    <w:p>
+      <w:pPr>
+        <w:ind w:firstLine="720"/>
+        <w:rPr>
+          <w:noProof/>
+        </w:rPr>
+      </w:pPr>
     </w:p>
     <w:p>
       <w:pPr>
@@ -578,7 +783,7 @@
                     </pic:cNvPicPr>
                   </pic:nvPicPr>
                   <pic:blipFill>
-                    <a:blip r:embed="rId12">
+                    <a:blip r:embed="rId13">
                       <a:extLst>
                         <a:ext uri="{28A0092B-C50C-407E-A947-70E740481C1C}">
                           <a14:useLocalDpi xmlns:a14="http://schemas.microsoft.com/office/drawing/2010/main" val="0"/>
@@ -627,12 +832,240 @@
         <w:rPr>
           <w:noProof/>
         </w:rPr>
-        <w:t>(From standstill images, this may look quite “readable,” but add a little motion and scrolling to these images and suddenly Twitter’s arrangement and mix of photos and text becomes a little complex.)</w:t>
-      </w:r>
+        <w:t xml:space="preserve">(From standstill images, this may look quite “readable,” but add a little motion and scrolling to these images and suddenly Twitter’s </w:t>
+      </w:r>
+      <w:r>
+        <w:rPr>
+          <w:noProof/>
+        </w:rPr>
+        <w:t>layout with the</w:t>
+      </w:r>
+      <w:r>
+        <w:rPr>
+          <w:noProof/>
+        </w:rPr>
+        <w:t xml:space="preserve"> mix of photos and text becomes complex.)</w:t>
+      </w:r>
+    </w:p>
+    <w:p>
+      <w:pPr>
+        <w:rPr>
+          <w:noProof/>
+        </w:rPr>
+      </w:pPr>
+    </w:p>
+    <w:p>
+      <w:pPr>
+        <w:rPr>
+          <w:noProof/>
+        </w:rPr>
+      </w:pPr>
+      <w:r>
+        <w:rPr>
+          <w:noProof/>
+        </w:rPr>
+        <w:t>Slack, on the hand, utilizes spacing to keep its interface uncluttered despite a mix of images and text.</w:t>
+      </w:r>
+    </w:p>
+    <w:p>
+      <w:pPr>
+        <w:rPr>
+          <w:noProof/>
+        </w:rPr>
+      </w:pPr>
+      <w:r>
+        <w:rPr>
+          <w:noProof/>
+        </w:rPr>
+        <w:drawing>
+          <wp:inline distT="0" distB="0" distL="0" distR="0" wp14:anchorId="2552009E" wp14:editId="489E17AD">
+            <wp:extent cx="4686300" cy="2717061"/>
+            <wp:effectExtent l="0" t="0" r="0" b="1270"/>
+            <wp:docPr id="2" name="Picture 2" descr="Macintosh HD:Users:ChrisFranco:Desktop:ComputerScience:cmsi370:dream-design:slack_images.png"/>
+            <wp:cNvGraphicFramePr>
+              <a:graphicFrameLocks xmlns:a="http://schemas.openxmlformats.org/drawingml/2006/main" noChangeAspect="1"/>
+            </wp:cNvGraphicFramePr>
+            <a:graphic xmlns:a="http://schemas.openxmlformats.org/drawingml/2006/main">
+              <a:graphicData uri="http://schemas.openxmlformats.org/drawingml/2006/picture">
+                <pic:pic xmlns:pic="http://schemas.openxmlformats.org/drawingml/2006/picture">
+                  <pic:nvPicPr>
+                    <pic:cNvPr id="0" name="Picture 2" descr="Macintosh HD:Users:ChrisFranco:Desktop:ComputerScience:cmsi370:dream-design:slack_images.png"/>
+                    <pic:cNvPicPr>
+                      <a:picLocks noChangeAspect="1" noChangeArrowheads="1"/>
+                    </pic:cNvPicPr>
+                  </pic:nvPicPr>
+                  <pic:blipFill>
+                    <a:blip r:embed="rId14">
+                      <a:extLst>
+                        <a:ext uri="{28A0092B-C50C-407E-A947-70E740481C1C}">
+                          <a14:useLocalDpi xmlns:a14="http://schemas.microsoft.com/office/drawing/2010/main" val="0"/>
+                        </a:ext>
+                      </a:extLst>
+                    </a:blip>
+                    <a:srcRect/>
+                    <a:stretch>
+                      <a:fillRect/>
+                    </a:stretch>
+                  </pic:blipFill>
+                  <pic:spPr bwMode="auto">
+                    <a:xfrm>
+                      <a:off x="0" y="0"/>
+                      <a:ext cx="4689145" cy="2718710"/>
+                    </a:xfrm>
+                    <a:prstGeom prst="rect">
+                      <a:avLst/>
+                    </a:prstGeom>
+                    <a:noFill/>
+                    <a:ln>
+                      <a:noFill/>
+                    </a:ln>
+                  </pic:spPr>
+                </pic:pic>
+              </a:graphicData>
+            </a:graphic>
+          </wp:inline>
+        </w:drawing>
+      </w:r>
+    </w:p>
+    <w:p>
+      <w:pPr>
+        <w:rPr>
+          <w:noProof/>
+        </w:rPr>
+      </w:pPr>
+    </w:p>
+    <w:p>
+      <w:pPr>
+        <w:rPr>
+          <w:noProof/>
+        </w:rPr>
+      </w:pPr>
+    </w:p>
+    <w:p>
+      <w:pPr>
+        <w:rPr>
+          <w:noProof/>
+        </w:rPr>
+      </w:pPr>
+      <w:r>
+        <w:rPr>
+          <w:noProof/>
+        </w:rPr>
+        <w:t>2.</w:t>
+      </w:r>
+      <w:r>
+        <w:rPr>
+          <w:noProof/>
+        </w:rPr>
+        <w:tab/>
+        <w:t xml:space="preserve">An alternative </w:t>
+      </w:r>
+      <w:r>
+        <w:rPr>
+          <w:noProof/>
+        </w:rPr>
+        <w:t xml:space="preserve">design </w:t>
+      </w:r>
+      <w:r>
+        <w:rPr>
+          <w:noProof/>
+        </w:rPr>
+        <w:t>may increase the “reading efficiency” of Twitter’</w:t>
+      </w:r>
+      <w:r>
+        <w:rPr>
+          <w:noProof/>
+        </w:rPr>
+        <w:t>s layout for human readers.</w:t>
+      </w:r>
+      <w:r>
+        <w:rPr>
+          <w:noProof/>
+        </w:rPr>
+        <w:t xml:space="preserve"> I am proposing a new interface design that can help reveal further value in the network interactions and dynamics of Twitter data. </w:t>
+      </w:r>
+    </w:p>
+    <w:p>
+      <w:pPr>
+        <w:rPr>
+          <w:noProof/>
+        </w:rPr>
+      </w:pPr>
+    </w:p>
+    <w:p>
+      <w:pPr>
+        <w:rPr>
+          <w:noProof/>
+        </w:rPr>
+      </w:pPr>
+    </w:p>
+    <w:p>
+      <w:pPr>
+        <w:rPr>
+          <w:noProof/>
+        </w:rPr>
+      </w:pPr>
+      <w:r>
+        <w:rPr>
+          <w:noProof/>
+        </w:rPr>
+        <w:t>Twitter Display Requirements</w:t>
+      </w:r>
+    </w:p>
+    <w:p>
+      <w:pPr>
+        <w:rPr>
+          <w:noProof/>
+        </w:rPr>
+      </w:pPr>
+      <w:hyperlink r:id="rId15" w:history="1">
+        <w:r>
+          <w:rPr>
+            <w:rStyle w:val="Hyperlink"/>
+            <w:noProof/>
+          </w:rPr>
+          <w:t>https://about.twitter.com/company/display-r</w:t>
+        </w:r>
+        <w:r>
+          <w:rPr>
+            <w:rStyle w:val="Hyperlink"/>
+            <w:noProof/>
+          </w:rPr>
+          <w:t>e</w:t>
+        </w:r>
+        <w:r>
+          <w:rPr>
+            <w:rStyle w:val="Hyperlink"/>
+            <w:noProof/>
+          </w:rPr>
+          <w:t>quirements</w:t>
+        </w:r>
+      </w:hyperlink>
+    </w:p>
+    <w:p>
+      <w:pPr>
+        <w:rPr>
+          <w:noProof/>
+        </w:rPr>
+      </w:pPr>
+    </w:p>
+    <w:p>
+      <w:pPr>
+        <w:rPr>
+          <w:noProof/>
+        </w:rPr>
+      </w:pPr>
+    </w:p>
+    <w:p>
+      <w:pPr>
+        <w:rPr>
+          <w:noProof/>
+        </w:rPr>
+      </w:pPr>
     </w:p>
     <w:sectPr>
       <w:pgSz w:w="12240" w:h="15840"/>
-      <w:pgMar w:top="1440" w:right="1008" w:bottom="1440" w:left="1008" w:header="720" w:footer="720" w:gutter="0"/>
+      <w:pgMar w:top="1296" w:right="1008" w:bottom="1296" w:left="1008" w:header="720" w:footer="720" w:gutter="0"/>
       <w:cols w:space="720"/>
       <w:docGrid w:linePitch="360"/>
     </w:sectPr>
@@ -930,6 +1363,29 @@
     <w:uiPriority w:val="99"/>
     <w:rsid w:val="00994CFC"/>
   </w:style>
+  <w:style w:type="character" w:styleId="Hyperlink">
+    <w:name w:val="Hyperlink"/>
+    <w:basedOn w:val="DefaultParagraphFont"/>
+    <w:uiPriority w:val="99"/>
+    <w:unhideWhenUsed/>
+    <w:rsid w:val="00D33F87"/>
+    <w:rPr>
+      <w:color w:val="0000FF" w:themeColor="hyperlink"/>
+      <w:u w:val="single"/>
+    </w:rPr>
+  </w:style>
+  <w:style w:type="character" w:styleId="FollowedHyperlink">
+    <w:name w:val="FollowedHyperlink"/>
+    <w:basedOn w:val="DefaultParagraphFont"/>
+    <w:uiPriority w:val="99"/>
+    <w:semiHidden/>
+    <w:unhideWhenUsed/>
+    <w:rsid w:val="00D33F87"/>
+    <w:rPr>
+      <w:color w:val="800080" w:themeColor="followedHyperlink"/>
+      <w:u w:val="single"/>
+    </w:rPr>
+  </w:style>
 </w:styles>
 </file>
 
@@ -1184,6 +1640,29 @@
     <w:link w:val="Footer"/>
     <w:uiPriority w:val="99"/>
     <w:rsid w:val="00994CFC"/>
+  </w:style>
+  <w:style w:type="character" w:styleId="Hyperlink">
+    <w:name w:val="Hyperlink"/>
+    <w:basedOn w:val="DefaultParagraphFont"/>
+    <w:uiPriority w:val="99"/>
+    <w:unhideWhenUsed/>
+    <w:rsid w:val="00D33F87"/>
+    <w:rPr>
+      <w:color w:val="0000FF" w:themeColor="hyperlink"/>
+      <w:u w:val="single"/>
+    </w:rPr>
+  </w:style>
+  <w:style w:type="character" w:styleId="FollowedHyperlink">
+    <w:name w:val="FollowedHyperlink"/>
+    <w:basedOn w:val="DefaultParagraphFont"/>
+    <w:uiPriority w:val="99"/>
+    <w:semiHidden/>
+    <w:unhideWhenUsed/>
+    <w:rsid w:val="00D33F87"/>
+    <w:rPr>
+      <w:color w:val="800080" w:themeColor="followedHyperlink"/>
+      <w:u w:val="single"/>
+    </w:rPr>
   </w:style>
 </w:styles>
 </file>

</xml_diff>

<commit_message>
More content section 2,3,4
</commit_message>
<xml_diff>
--- a/dream-design/Dream_Design.docx
+++ b/dream-design/Dream_Design.docx
@@ -31,15 +31,7 @@
         <w:t>w each other to send and receive messages, and whoever is following a given user sees the</w:t>
       </w:r>
       <w:r>
-        <w:t xml:space="preserve">ir tweets when they are posted. Networks of users can be even more creative with their posts by using </w:t>
-      </w:r>
-      <w:proofErr w:type="spellStart"/>
-      <w:r>
-        <w:t>hashtags</w:t>
-      </w:r>
-      <w:proofErr w:type="spellEnd"/>
-      <w:r>
-        <w:t xml:space="preserve"> (“#” with a word attached) to make any tweets in which it is contained indexed and easily searchable by followers and even users outside of that particular network</w:t>
+        <w:t>ir tweets when they are posted. Networks of users can be even more creative with their posts by using hashtags (“#” with a word attached) to make any tweets in which it is contained indexed and easily searchable by followers and even users outside of that particular network</w:t>
       </w:r>
       <w:r>
         <w:t xml:space="preserve"> (e.g. “#food”)</w:t>
@@ -57,15 +49,7 @@
         <w:t>.</w:t>
       </w:r>
       <w:r>
-        <w:t xml:space="preserve"> Twitter also has an app, which helps it to be more effective in facilitating real-time communication and increasing access to a broader population, especially people in countries without </w:t>
-      </w:r>
-      <w:proofErr w:type="gramStart"/>
-      <w:r>
-        <w:t>widely-available</w:t>
-      </w:r>
-      <w:proofErr w:type="gramEnd"/>
-      <w:r>
-        <w:t xml:space="preserve"> desktop computers or laptops.</w:t>
+        <w:t xml:space="preserve"> Twitter also has an app, which helps it to be more effective in facilitating real-time communication and increasing access to a broader population, especially people in countries without widely-available desktop computers or laptops.</w:t>
       </w:r>
     </w:p>
     <w:p>
@@ -958,6 +942,15 @@
     </w:p>
     <w:p>
       <w:pPr>
+        <w:rPr>
+          <w:noProof/>
+        </w:rPr>
+      </w:pPr>
+      <w:bookmarkStart w:id="0" w:name="_GoBack"/>
+      <w:bookmarkEnd w:id="0"/>
+    </w:p>
+    <w:p>
+      <w:pPr>
         <w:ind w:firstLine="720"/>
         <w:rPr>
           <w:noProof/>
@@ -1264,9 +1257,9 @@
           <w:noProof/>
         </w:rPr>
         <w:drawing>
-          <wp:inline distT="0" distB="0" distL="0" distR="0" wp14:anchorId="6B83C218" wp14:editId="2B7A0B2D">
-            <wp:extent cx="6478270" cy="3776980"/>
-            <wp:effectExtent l="0" t="0" r="0" b="7620"/>
+          <wp:inline distT="0" distB="0" distL="0" distR="0" wp14:anchorId="6B83C218" wp14:editId="62C004BC">
+            <wp:extent cx="5943600" cy="3465256"/>
+            <wp:effectExtent l="0" t="0" r="0" b="0"/>
             <wp:docPr id="8" name="Picture 8" descr="Macintosh HD:Users:ChrisFranco:Desktop:ComputerScience:cmsi370:dream-design:journals_map2.png"/>
             <wp:cNvGraphicFramePr>
               <a:graphicFrameLocks xmlns:a="http://schemas.openxmlformats.org/drawingml/2006/main" noChangeAspect="1"/>
@@ -1296,7 +1289,7 @@
                   <pic:spPr bwMode="auto">
                     <a:xfrm>
                       <a:off x="0" y="0"/>
-                      <a:ext cx="6478270" cy="3776980"/>
+                      <a:ext cx="5943768" cy="3465354"/>
                     </a:xfrm>
                     <a:prstGeom prst="rect">
                       <a:avLst/>
@@ -1336,18 +1329,39 @@
         <w:rPr>
           <w:noProof/>
         </w:rPr>
-        <w:t>Attempt at illustrating the animated version of the interface</w:t>
-      </w:r>
-    </w:p>
-    <w:p>
-      <w:pPr>
-        <w:rPr>
-          <w:noProof/>
-        </w:rPr>
-      </w:pPr>
-      <w:r>
-        <w:rPr>
-          <w:noProof/>
+        <w:t xml:space="preserve">Attempt at illustrating </w:t>
+      </w:r>
+      <w:r>
+        <w:rPr>
+          <w:noProof/>
+        </w:rPr>
+        <w:t xml:space="preserve">the </w:t>
+      </w:r>
+      <w:r>
+        <w:rPr>
+          <w:noProof/>
+        </w:rPr>
+        <w:t>new Twitter interface</w:t>
+      </w:r>
+    </w:p>
+    <w:p>
+      <w:pPr>
+        <w:rPr>
+          <w:noProof/>
+        </w:rPr>
+      </w:pPr>
+    </w:p>
+    <w:p>
+      <w:pPr>
+        <w:rPr>
+          <w:noProof/>
+          <w:color w:val="0000FF"/>
+        </w:rPr>
+      </w:pPr>
+      <w:r>
+        <w:rPr>
+          <w:noProof/>
+          <w:color w:val="0000FF"/>
         </w:rPr>
         <w:t>[photo of drawing]</w:t>
       </w:r>
@@ -1368,235 +1382,456 @@
     </w:p>
     <w:p>
       <w:pPr>
-        <w:pStyle w:val="ListParagraph"/>
-        <w:numPr>
-          <w:ilvl w:val="0"/>
-          <w:numId w:val="1"/>
-        </w:numPr>
-        <w:rPr>
-          <w:noProof/>
-        </w:rPr>
-      </w:pPr>
-      <w:r>
-        <w:rPr>
-          <w:noProof/>
-        </w:rPr>
-        <w:t>Graph/map constantly reshaping itself based on dynamics and interactions of networks</w:t>
-      </w:r>
-    </w:p>
-    <w:p>
-      <w:pPr>
-        <w:pStyle w:val="ListParagraph"/>
-        <w:numPr>
-          <w:ilvl w:val="0"/>
-          <w:numId w:val="1"/>
-        </w:numPr>
-        <w:rPr>
-          <w:noProof/>
-        </w:rPr>
-      </w:pPr>
-      <w:r>
-        <w:rPr>
-          <w:noProof/>
-        </w:rPr>
-        <w:t xml:space="preserve">Eliminates random trends and </w:t>
-      </w:r>
-      <w:r>
-        <w:rPr>
-          <w:noProof/>
-        </w:rPr>
-        <w:t xml:space="preserve">random </w:t>
-      </w:r>
-      <w:r>
-        <w:rPr>
-          <w:noProof/>
-        </w:rPr>
-        <w:t>people on sides</w:t>
-      </w:r>
-      <w:r>
-        <w:rPr>
-          <w:noProof/>
-        </w:rPr>
-        <w:t xml:space="preserve"> of the feed that added clutter</w:t>
-      </w:r>
-    </w:p>
-    <w:p>
-      <w:pPr>
-        <w:pStyle w:val="ListParagraph"/>
-        <w:numPr>
-          <w:ilvl w:val="0"/>
-          <w:numId w:val="1"/>
-        </w:numPr>
-        <w:rPr>
-          <w:noProof/>
-        </w:rPr>
-      </w:pPr>
-      <w:r>
-        <w:rPr>
-          <w:noProof/>
-        </w:rPr>
-        <w:t>Keeps the important twitter feed that was in the center of the screen</w:t>
-      </w:r>
-    </w:p>
-    <w:p>
-      <w:pPr>
-        <w:pStyle w:val="ListParagraph"/>
-        <w:numPr>
-          <w:ilvl w:val="0"/>
-          <w:numId w:val="1"/>
-        </w:numPr>
-        <w:rPr>
-          <w:noProof/>
-        </w:rPr>
-      </w:pPr>
-      <w:r>
-        <w:rPr>
-          <w:noProof/>
-        </w:rPr>
-        <w:t>Isolates user info and settings from the same twitter feed page to reduce clutter</w:t>
-      </w:r>
-    </w:p>
-    <w:p>
-      <w:pPr>
-        <w:pStyle w:val="ListParagraph"/>
-        <w:numPr>
-          <w:ilvl w:val="0"/>
-          <w:numId w:val="1"/>
-        </w:numPr>
-        <w:rPr>
-          <w:noProof/>
-        </w:rPr>
-      </w:pPr>
-      <w:r>
-        <w:rPr>
-          <w:noProof/>
-        </w:rPr>
-        <w:t>User’s have the capability to see the big picture trends, but can also go to the micro-scale of viewing individual feeds</w:t>
-      </w:r>
-    </w:p>
-    <w:p>
-      <w:pPr>
-        <w:pStyle w:val="ListParagraph"/>
-        <w:numPr>
-          <w:ilvl w:val="0"/>
-          <w:numId w:val="1"/>
-        </w:numPr>
-        <w:rPr>
-          <w:noProof/>
-        </w:rPr>
-      </w:pPr>
-      <w:r>
-        <w:rPr>
-          <w:noProof/>
-        </w:rPr>
-        <w:t>Can see the connections between feeds</w:t>
-      </w:r>
-    </w:p>
-    <w:p>
-      <w:pPr>
-        <w:pStyle w:val="ListParagraph"/>
-        <w:numPr>
-          <w:ilvl w:val="0"/>
-          <w:numId w:val="1"/>
-        </w:numPr>
-        <w:rPr>
-          <w:noProof/>
-        </w:rPr>
-      </w:pPr>
-      <w:r>
-        <w:rPr>
-          <w:noProof/>
-        </w:rPr>
-        <w:t>Of course, users will be able to instantly fly to other feeds via search</w:t>
-      </w:r>
-    </w:p>
-    <w:p>
-      <w:pPr>
-        <w:pStyle w:val="ListParagraph"/>
-        <w:numPr>
-          <w:ilvl w:val="0"/>
-          <w:numId w:val="1"/>
-        </w:numPr>
-        <w:rPr>
-          <w:noProof/>
-        </w:rPr>
-      </w:pPr>
-      <w:r>
-        <w:rPr>
-          <w:noProof/>
-        </w:rPr>
-        <w:t>Now, structure provides new platform to add context to information</w:t>
-      </w:r>
-    </w:p>
-    <w:p>
-      <w:pPr>
-        <w:pStyle w:val="ListParagraph"/>
-        <w:numPr>
-          <w:ilvl w:val="1"/>
-          <w:numId w:val="1"/>
-        </w:numPr>
-        <w:rPr>
-          <w:noProof/>
-        </w:rPr>
-      </w:pPr>
-      <w:r>
-        <w:rPr>
-          <w:noProof/>
-        </w:rPr>
-        <w:t>Color-coding based on retweets, on number of clicks or visits, on activity in general</w:t>
-      </w:r>
-    </w:p>
-    <w:p>
-      <w:pPr>
-        <w:pStyle w:val="ListParagraph"/>
-        <w:numPr>
-          <w:ilvl w:val="0"/>
-          <w:numId w:val="1"/>
-        </w:numPr>
-        <w:rPr>
-          <w:noProof/>
-        </w:rPr>
-      </w:pPr>
-      <w:r>
-        <w:rPr>
-          <w:noProof/>
-        </w:rPr>
-        <w:t xml:space="preserve">Users can filter the topics they see in macro and meso mode </w:t>
-      </w:r>
-    </w:p>
-    <w:p>
-      <w:pPr>
-        <w:pStyle w:val="ListParagraph"/>
-        <w:numPr>
-          <w:ilvl w:val="1"/>
-          <w:numId w:val="1"/>
-        </w:numPr>
-        <w:rPr>
-          <w:noProof/>
-        </w:rPr>
-      </w:pPr>
-      <w:r>
-        <w:rPr>
-          <w:noProof/>
-        </w:rPr>
-        <w:t>Possible applications: humanitarian aid, have an “emergency” lens to see hashtags and keywords associated with emergencies</w:t>
-      </w:r>
-    </w:p>
-    <w:p>
-      <w:pPr>
-        <w:rPr>
-          <w:noProof/>
-        </w:rPr>
-      </w:pPr>
-      <w:bookmarkStart w:id="0" w:name="_GoBack"/>
-      <w:bookmarkEnd w:id="0"/>
-    </w:p>
-    <w:p>
-      <w:pPr>
-        <w:rPr>
-          <w:noProof/>
-        </w:rPr>
-      </w:pPr>
+        <w:ind w:firstLine="360"/>
+        <w:rPr>
+          <w:noProof/>
+        </w:rPr>
+      </w:pPr>
+      <w:r>
+        <w:rPr>
+          <w:noProof/>
+        </w:rPr>
+        <w:t xml:space="preserve">A user can zoom in closer to see the actual feed </w:t>
+      </w:r>
+      <w:r>
+        <w:rPr>
+          <w:noProof/>
+        </w:rPr>
+        <w:t>encapsulated in</w:t>
+      </w:r>
+      <w:r>
+        <w:rPr>
+          <w:noProof/>
+        </w:rPr>
+        <w:t xml:space="preserve"> a two dimensional plane. </w:t>
+      </w:r>
+      <w:r>
+        <w:rPr>
+          <w:noProof/>
+        </w:rPr>
+        <w:t xml:space="preserve">Also, all nodes are of equal size and do not grow or shrink in any way. The deepness of the node color indicates how </w:t>
+      </w:r>
+      <w:r>
+        <w:rPr>
+          <w:noProof/>
+        </w:rPr>
+        <w:t>many posts the hashtag</w:t>
+      </w:r>
+      <w:r>
+        <w:rPr>
+          <w:noProof/>
+        </w:rPr>
+        <w:t xml:space="preserve"> is </w:t>
+      </w:r>
+      <w:r>
+        <w:rPr>
+          <w:noProof/>
+        </w:rPr>
+        <w:t xml:space="preserve">receiving </w:t>
+      </w:r>
+      <w:r>
+        <w:rPr>
+          <w:noProof/>
+        </w:rPr>
+        <w:t xml:space="preserve">in short </w:t>
+      </w:r>
+      <w:r>
+        <w:rPr>
+          <w:noProof/>
+        </w:rPr>
+        <w:t>periods</w:t>
+      </w:r>
+      <w:r>
+        <w:rPr>
+          <w:noProof/>
+        </w:rPr>
+        <w:t xml:space="preserve">. </w:t>
+      </w:r>
+      <w:r>
+        <w:rPr>
+          <w:noProof/>
+        </w:rPr>
+        <w:t>Each connection between nodes represents posts that share hashtags.</w:t>
+      </w:r>
+    </w:p>
+    <w:p>
+      <w:pPr>
+        <w:ind w:firstLine="360"/>
+        <w:rPr>
+          <w:noProof/>
+        </w:rPr>
+      </w:pPr>
+      <w:r>
+        <w:rPr>
+          <w:noProof/>
+        </w:rPr>
+        <w:t xml:space="preserve">The </w:t>
+      </w:r>
+      <w:r>
+        <w:rPr>
+          <w:noProof/>
+        </w:rPr>
+        <w:t>g</w:t>
+      </w:r>
+      <w:r>
+        <w:rPr>
+          <w:noProof/>
+        </w:rPr>
+        <w:t xml:space="preserve">raph/map </w:t>
+      </w:r>
+      <w:r>
+        <w:rPr>
+          <w:noProof/>
+        </w:rPr>
+        <w:t xml:space="preserve">would be </w:t>
+      </w:r>
+      <w:r>
+        <w:rPr>
+          <w:noProof/>
+        </w:rPr>
+        <w:t xml:space="preserve">constantly reshaping itself based on </w:t>
+      </w:r>
+      <w:r>
+        <w:rPr>
+          <w:noProof/>
+        </w:rPr>
+        <w:t xml:space="preserve">the </w:t>
+      </w:r>
+      <w:r>
+        <w:rPr>
+          <w:noProof/>
+        </w:rPr>
+        <w:t>dynam</w:t>
+      </w:r>
+      <w:r>
+        <w:rPr>
+          <w:noProof/>
+        </w:rPr>
+        <w:t xml:space="preserve">ics and </w:t>
+      </w:r>
+      <w:r>
+        <w:rPr>
+          <w:noProof/>
+        </w:rPr>
+        <w:t xml:space="preserve">interactions of the networks, and users would be able to see this in real-time. </w:t>
+      </w:r>
+      <w:r>
+        <w:rPr>
+          <w:noProof/>
+        </w:rPr>
+        <w:t xml:space="preserve">Nodes would be appearing and disappearing based on the activity and also from Twitter deleting older feeds and tweets. </w:t>
+      </w:r>
+      <w:r>
+        <w:rPr>
+          <w:noProof/>
+        </w:rPr>
+        <w:t>Because this interface would incorporate 2.5D software from RealtimeBoard and Prezi, users would be able to zoom in and out of different scales of the networks. From the user’s perspective, they would have their individual feed and settings move with them as they chan</w:t>
+      </w:r>
+      <w:r>
+        <w:rPr>
+          <w:noProof/>
+        </w:rPr>
+        <w:t xml:space="preserve">ge their camera angle and zoom to fly through the network. Of course, there are map settings on the top right to help with navigating such as a “Jump to” menu </w:t>
+      </w:r>
+      <w:r>
+        <w:rPr>
+          <w:noProof/>
+        </w:rPr>
+        <w:t xml:space="preserve">and search bar and </w:t>
+      </w:r>
+    </w:p>
+    <w:p>
+      <w:pPr>
+        <w:ind w:firstLine="360"/>
+        <w:rPr>
+          <w:noProof/>
+        </w:rPr>
+      </w:pPr>
+      <w:r>
+        <w:rPr>
+          <w:noProof/>
+        </w:rPr>
+        <w:t>Users can also choose to view a static graph such that only specific instances of the graph are saved and displaye</w:t>
+      </w:r>
+      <w:r>
+        <w:rPr>
+          <w:noProof/>
+        </w:rPr>
+        <w:t xml:space="preserve">d, and then the graph would </w:t>
+      </w:r>
+      <w:r>
+        <w:rPr>
+          <w:noProof/>
+        </w:rPr>
+        <w:t xml:space="preserve">update </w:t>
+      </w:r>
+      <w:r>
+        <w:rPr>
+          <w:noProof/>
+        </w:rPr>
+        <w:t xml:space="preserve">every few seconds or whenever it is refreshed to show how it has been </w:t>
+      </w:r>
+      <w:r>
+        <w:rPr>
+          <w:noProof/>
+        </w:rPr>
+        <w:t xml:space="preserve">restructured. Hashtag feeds </w:t>
+      </w:r>
+      <w:r>
+        <w:rPr>
+          <w:noProof/>
+        </w:rPr>
+        <w:t xml:space="preserve">would </w:t>
+      </w:r>
+      <w:r>
+        <w:rPr>
+          <w:noProof/>
+        </w:rPr>
+        <w:t>only load into the animation when a user is within a certain zooming distance from the node (so that the system isn’t</w:t>
+      </w:r>
+      <w:r>
+        <w:rPr>
+          <w:noProof/>
+        </w:rPr>
+        <w:t xml:space="preserve"> overloaded with trying to display all of Twitter all at the same time).</w:t>
+      </w:r>
+    </w:p>
+    <w:p>
+      <w:pPr>
+        <w:ind w:firstLine="360"/>
+        <w:rPr>
+          <w:noProof/>
+        </w:rPr>
+      </w:pPr>
+      <w:r>
+        <w:rPr>
+          <w:noProof/>
+        </w:rPr>
+        <w:t>Users still have all of the original capabilities, just with a new way of displaying that information to more efficiently visualize the extent of certain topics and networks.</w:t>
+      </w:r>
+    </w:p>
+    <w:p>
+      <w:pPr>
+        <w:rPr>
+          <w:noProof/>
+        </w:rPr>
+      </w:pPr>
+    </w:p>
+    <w:p>
+      <w:pPr>
+        <w:rPr>
+          <w:noProof/>
+        </w:rPr>
+      </w:pPr>
+      <w:r>
+        <w:rPr>
+          <w:noProof/>
+        </w:rPr>
+        <w:t>3. Usage scenarios</w:t>
+      </w:r>
+    </w:p>
+    <w:p>
+      <w:pPr>
+        <w:rPr>
+          <w:noProof/>
+        </w:rPr>
+      </w:pPr>
+    </w:p>
+    <w:p>
+      <w:pPr>
+        <w:rPr>
+          <w:noProof/>
+        </w:rPr>
+      </w:pPr>
+      <w:r>
+        <w:rPr>
+          <w:noProof/>
+        </w:rPr>
+        <w:tab/>
+      </w:r>
+      <w:r>
+        <w:rPr>
+          <w:noProof/>
+        </w:rPr>
+        <w:t xml:space="preserve">Suppose a natural disaster </w:t>
+      </w:r>
+      <w:r>
+        <w:rPr>
+          <w:noProof/>
+        </w:rPr>
+        <w:t>was occurring</w:t>
+      </w:r>
+      <w:r>
+        <w:rPr>
+          <w:noProof/>
+        </w:rPr>
+        <w:t xml:space="preserve"> in a country with poor telecommunications infrastructure. That is, the electricity is down. There is no wifi. The landlines are down. How would people in emergency situations contact others for help? Fortunately, smart phones are becoming a cheap and efficient means to connect digitally to the rest of the world. Twitter has already proven to be an effective instrument in connecting missing people to their loved ones and providing aid to specific areas in a distaster. What if humanitarian aid workers could get a better sense of which areas were in the most dire n</w:t>
+      </w:r>
+      <w:r>
+        <w:rPr>
+          <w:noProof/>
+        </w:rPr>
+        <w:t xml:space="preserve">eed? They could use the filters, or lenses, </w:t>
+      </w:r>
+      <w:r>
+        <w:rPr>
+          <w:noProof/>
+        </w:rPr>
+        <w:t xml:space="preserve">to search key words or hashtags, and the graph would highlight the nodes, connections, and frequency of tweets for those terms. Instead of viewing a long list with tweets and hashtags, humanitarian </w:t>
+      </w:r>
+      <w:r>
+        <w:rPr>
+          <w:noProof/>
+        </w:rPr>
+        <w:t>organizations</w:t>
+      </w:r>
+      <w:r>
+        <w:rPr>
+          <w:noProof/>
+        </w:rPr>
+        <w:t xml:space="preserve"> would be viewing </w:t>
+      </w:r>
+      <w:r>
+        <w:rPr>
+          <w:noProof/>
+        </w:rPr>
+        <w:t>a graph that automically reveals the intensity of certain feeds.</w:t>
+      </w:r>
+    </w:p>
+    <w:p>
+      <w:pPr>
+        <w:rPr>
+          <w:noProof/>
+        </w:rPr>
+      </w:pPr>
+    </w:p>
+    <w:p>
+      <w:pPr>
+        <w:rPr>
+          <w:noProof/>
+          <w:color w:val="0000FF"/>
+        </w:rPr>
+      </w:pPr>
+      <w:r>
+        <w:rPr>
+          <w:noProof/>
+          <w:color w:val="0000FF"/>
+        </w:rPr>
+        <w:t>[photo]</w:t>
+      </w:r>
+    </w:p>
+    <w:p>
+      <w:pPr>
+        <w:rPr>
+          <w:noProof/>
+        </w:rPr>
+      </w:pPr>
+    </w:p>
+    <w:p>
+      <w:pPr>
+        <w:rPr>
+          <w:noProof/>
+        </w:rPr>
+      </w:pPr>
+    </w:p>
+    <w:p>
+      <w:pPr>
+        <w:rPr>
+          <w:noProof/>
+        </w:rPr>
+      </w:pPr>
+      <w:r>
+        <w:rPr>
+          <w:noProof/>
+        </w:rPr>
+        <w:t>4. Rationale</w:t>
+      </w:r>
+    </w:p>
+    <w:p>
+      <w:pPr>
+        <w:rPr>
+          <w:noProof/>
+        </w:rPr>
+      </w:pPr>
+    </w:p>
+    <w:p>
+      <w:pPr>
+        <w:rPr>
+          <w:noProof/>
+        </w:rPr>
+      </w:pPr>
+      <w:r>
+        <w:rPr>
+          <w:noProof/>
+        </w:rPr>
+        <w:tab/>
+        <w:t>Adding two more dimensions to the Twitter interface allows the service to provide a broader set of valuable information to users by having more indicators, or means of indicating, at its disposal. For example, this new interface eliminates the tedious clutter of random trends and people on the side col</w:t>
+      </w:r>
+      <w:r>
+        <w:rPr>
+          <w:noProof/>
+        </w:rPr>
+        <w:t>umns of the original interface and instead allows users to simply</w:t>
+      </w:r>
+      <w:r>
+        <w:rPr>
+          <w:noProof/>
+        </w:rPr>
+        <w:t xml:space="preserve"> s</w:t>
+      </w:r>
+      <w:r>
+        <w:rPr>
+          <w:noProof/>
+        </w:rPr>
+        <w:t xml:space="preserve">ee which trends are more active at multiple scales simultaneously. No more scrolling or clicking through feeds to see how everything connects. The graph already </w:t>
+      </w:r>
+      <w:r>
+        <w:rPr>
+          <w:i/>
+          <w:noProof/>
+        </w:rPr>
+        <w:t>shows</w:t>
+      </w:r>
+      <w:r>
+        <w:rPr>
+          <w:noProof/>
+        </w:rPr>
+        <w:t xml:space="preserve"> how everything connects.</w:t>
+      </w:r>
+    </w:p>
+    <w:p>
+      <w:pPr>
+        <w:rPr>
+          <w:noProof/>
+        </w:rPr>
+      </w:pPr>
+      <w:r>
+        <w:rPr>
+          <w:noProof/>
+        </w:rPr>
+        <w:tab/>
+        <w:t xml:space="preserve">This interface also keeps the important personal twitter feed that was in the center of the screen intact. By extracting the trends and their connections, the user’s info and settings can be isolated to better facilitate the user’s mental model of organizing the content of what they are seeing in their mind. </w:t>
+      </w:r>
+    </w:p>
+    <w:p>
+      <w:pPr>
+        <w:rPr>
+          <w:noProof/>
+        </w:rPr>
+      </w:pPr>
+    </w:p>
+    <w:p>
+      <w:pPr>
+        <w:rPr>
+          <w:noProof/>
+        </w:rPr>
+      </w:pPr>
+      <w:r>
+        <w:rPr>
+          <w:noProof/>
+        </w:rPr>
+        <w:t>5. Usability Metrics</w:t>
+      </w:r>
     </w:p>
     <w:p>
       <w:pPr>
@@ -1630,75 +1865,45 @@
             <w:rStyle w:val="Hyperlink"/>
             <w:noProof/>
           </w:rPr>
-          <w:t>https://about.twitter.com/company/display-r</w:t>
+          <w:t>https://about.twitter.com/company/display-requirements</w:t>
         </w:r>
+      </w:hyperlink>
+    </w:p>
+    <w:p>
+      <w:pPr>
+        <w:rPr>
+          <w:noProof/>
+        </w:rPr>
+      </w:pPr>
+    </w:p>
+    <w:p>
+      <w:pPr>
+        <w:rPr>
+          <w:noProof/>
+        </w:rPr>
+      </w:pPr>
+      <w:r>
+        <w:rPr>
+          <w:noProof/>
+        </w:rPr>
+        <w:t>Eigenfactor.org</w:t>
+      </w:r>
+    </w:p>
+    <w:p>
+      <w:pPr>
+        <w:rPr>
+          <w:noProof/>
+        </w:rPr>
+      </w:pPr>
+      <w:hyperlink r:id="rId20" w:history="1">
         <w:r>
           <w:rPr>
             <w:rStyle w:val="Hyperlink"/>
             <w:noProof/>
           </w:rPr>
-          <w:t>e</w:t>
-        </w:r>
-        <w:r>
-          <w:rPr>
-            <w:rStyle w:val="Hyperlink"/>
-            <w:noProof/>
-          </w:rPr>
-          <w:t>quirements</w:t>
+          <w:t>http://eigenfactor.org/</w:t>
         </w:r>
       </w:hyperlink>
-    </w:p>
-    <w:p>
-      <w:pPr>
-        <w:rPr>
-          <w:noProof/>
-        </w:rPr>
-      </w:pPr>
-    </w:p>
-    <w:p>
-      <w:pPr>
-        <w:rPr>
-          <w:noProof/>
-        </w:rPr>
-      </w:pPr>
-    </w:p>
-    <w:p>
-      <w:pPr>
-        <w:rPr>
-          <w:noProof/>
-        </w:rPr>
-      </w:pPr>
-      <w:r>
-        <w:rPr>
-          <w:noProof/>
-        </w:rPr>
-        <w:t>3. Usage scenarios</w:t>
-      </w:r>
-    </w:p>
-    <w:p>
-      <w:pPr>
-        <w:rPr>
-          <w:noProof/>
-        </w:rPr>
-      </w:pPr>
-    </w:p>
-    <w:p>
-      <w:pPr>
-        <w:pStyle w:val="ListParagraph"/>
-        <w:numPr>
-          <w:ilvl w:val="0"/>
-          <w:numId w:val="3"/>
-        </w:numPr>
-        <w:rPr>
-          <w:noProof/>
-        </w:rPr>
-      </w:pPr>
-      <w:r>
-        <w:rPr>
-          <w:noProof/>
-        </w:rPr>
-        <w:t>User uses hashtag in tweet, Twitter also lists number of connections to other posts, user can click “view connections”; Twitter takes user to meso view to see where connections lead (neighboring feeds connected to hashtag)</w:t>
-      </w:r>
     </w:p>
     <w:sectPr>
       <w:pgSz w:w="12240" w:h="15840"/>
@@ -1977,6 +2182,119 @@
     </w:lvl>
   </w:abstractNum>
   <w:abstractNum w:abstractNumId="2">
+    <w:nsid w:val="51741BC3"/>
+    <w:multiLevelType w:val="hybridMultilevel"/>
+    <w:tmpl w:val="57E2DB50"/>
+    <w:lvl w:ilvl="0" w:tplc="04090001">
+      <w:start w:val="1"/>
+      <w:numFmt w:val="bullet"/>
+      <w:lvlText w:val=""/>
+      <w:lvlJc w:val="left"/>
+      <w:pPr>
+        <w:ind w:left="720" w:hanging="360"/>
+      </w:pPr>
+      <w:rPr>
+        <w:rFonts w:ascii="Symbol" w:hAnsi="Symbol" w:hint="default"/>
+      </w:rPr>
+    </w:lvl>
+    <w:lvl w:ilvl="1" w:tplc="04090003" w:tentative="1">
+      <w:start w:val="1"/>
+      <w:numFmt w:val="bullet"/>
+      <w:lvlText w:val="o"/>
+      <w:lvlJc w:val="left"/>
+      <w:pPr>
+        <w:ind w:left="1440" w:hanging="360"/>
+      </w:pPr>
+      <w:rPr>
+        <w:rFonts w:ascii="Courier New" w:hAnsi="Courier New" w:hint="default"/>
+      </w:rPr>
+    </w:lvl>
+    <w:lvl w:ilvl="2" w:tplc="04090005" w:tentative="1">
+      <w:start w:val="1"/>
+      <w:numFmt w:val="bullet"/>
+      <w:lvlText w:val=""/>
+      <w:lvlJc w:val="left"/>
+      <w:pPr>
+        <w:ind w:left="2160" w:hanging="360"/>
+      </w:pPr>
+      <w:rPr>
+        <w:rFonts w:ascii="Wingdings" w:hAnsi="Wingdings" w:hint="default"/>
+      </w:rPr>
+    </w:lvl>
+    <w:lvl w:ilvl="3" w:tplc="04090001" w:tentative="1">
+      <w:start w:val="1"/>
+      <w:numFmt w:val="bullet"/>
+      <w:lvlText w:val=""/>
+      <w:lvlJc w:val="left"/>
+      <w:pPr>
+        <w:ind w:left="2880" w:hanging="360"/>
+      </w:pPr>
+      <w:rPr>
+        <w:rFonts w:ascii="Symbol" w:hAnsi="Symbol" w:hint="default"/>
+      </w:rPr>
+    </w:lvl>
+    <w:lvl w:ilvl="4" w:tplc="04090003" w:tentative="1">
+      <w:start w:val="1"/>
+      <w:numFmt w:val="bullet"/>
+      <w:lvlText w:val="o"/>
+      <w:lvlJc w:val="left"/>
+      <w:pPr>
+        <w:ind w:left="3600" w:hanging="360"/>
+      </w:pPr>
+      <w:rPr>
+        <w:rFonts w:ascii="Courier New" w:hAnsi="Courier New" w:hint="default"/>
+      </w:rPr>
+    </w:lvl>
+    <w:lvl w:ilvl="5" w:tplc="04090005" w:tentative="1">
+      <w:start w:val="1"/>
+      <w:numFmt w:val="bullet"/>
+      <w:lvlText w:val=""/>
+      <w:lvlJc w:val="left"/>
+      <w:pPr>
+        <w:ind w:left="4320" w:hanging="360"/>
+      </w:pPr>
+      <w:rPr>
+        <w:rFonts w:ascii="Wingdings" w:hAnsi="Wingdings" w:hint="default"/>
+      </w:rPr>
+    </w:lvl>
+    <w:lvl w:ilvl="6" w:tplc="04090001" w:tentative="1">
+      <w:start w:val="1"/>
+      <w:numFmt w:val="bullet"/>
+      <w:lvlText w:val=""/>
+      <w:lvlJc w:val="left"/>
+      <w:pPr>
+        <w:ind w:left="5040" w:hanging="360"/>
+      </w:pPr>
+      <w:rPr>
+        <w:rFonts w:ascii="Symbol" w:hAnsi="Symbol" w:hint="default"/>
+      </w:rPr>
+    </w:lvl>
+    <w:lvl w:ilvl="7" w:tplc="04090003" w:tentative="1">
+      <w:start w:val="1"/>
+      <w:numFmt w:val="bullet"/>
+      <w:lvlText w:val="o"/>
+      <w:lvlJc w:val="left"/>
+      <w:pPr>
+        <w:ind w:left="5760" w:hanging="360"/>
+      </w:pPr>
+      <w:rPr>
+        <w:rFonts w:ascii="Courier New" w:hAnsi="Courier New" w:hint="default"/>
+      </w:rPr>
+    </w:lvl>
+    <w:lvl w:ilvl="8" w:tplc="04090005" w:tentative="1">
+      <w:start w:val="1"/>
+      <w:numFmt w:val="bullet"/>
+      <w:lvlText w:val=""/>
+      <w:lvlJc w:val="left"/>
+      <w:pPr>
+        <w:ind w:left="6480" w:hanging="360"/>
+      </w:pPr>
+      <w:rPr>
+        <w:rFonts w:ascii="Wingdings" w:hAnsi="Wingdings" w:hint="default"/>
+      </w:rPr>
+    </w:lvl>
+  </w:abstractNum>
+  <w:abstractNum w:abstractNumId="3">
     <w:nsid w:val="72725B1F"/>
     <w:multiLevelType w:val="hybridMultilevel"/>
     <w:tmpl w:val="D6D2BCE0"/>
@@ -2096,6 +2414,9 @@
     <w:abstractNumId w:val="1"/>
   </w:num>
   <w:num w:numId="3">
+    <w:abstractNumId w:val="3"/>
+  </w:num>
+  <w:num w:numId="4">
     <w:abstractNumId w:val="2"/>
   </w:num>
 </w:numbering>

</xml_diff>

<commit_message>
More content section 3
</commit_message>
<xml_diff>
--- a/dream-design/Dream_Design.docx
+++ b/dream-design/Dream_Design.docx
@@ -11,11 +11,6 @@
       </w:r>
     </w:p>
     <w:p>
-      <w:pPr>
-        <w:jc w:val="center"/>
-      </w:pPr>
-    </w:p>
-    <w:p>
       <w:r>
         <w:t>1. Description of System</w:t>
       </w:r>
@@ -31,7 +26,21 @@
         <w:t>w each other to send and receive messages, and whoever is following a given user sees the</w:t>
       </w:r>
       <w:r>
-        <w:t>ir tweets when they are posted. Networks of users can be even more creative with their posts by using hashtags (“#” with a word attached) to make any tweets in which it is contained indexed and easily searchable by followers and even users outside of that particular network</w:t>
+        <w:t>ir tweets when they are posted. Networks of users can be even</w:t>
+      </w:r>
+      <w:r>
+        <w:t xml:space="preserve"> more creative with their tweets </w:t>
+      </w:r>
+      <w:r>
+        <w:t xml:space="preserve">by using </w:t>
+      </w:r>
+      <w:proofErr w:type="spellStart"/>
+      <w:r>
+        <w:t>hashtags</w:t>
+      </w:r>
+      <w:proofErr w:type="spellEnd"/>
+      <w:r>
+        <w:t xml:space="preserve"> (“#” with a word attached) to make any tweets in which it is contained indexed and easily searchable by followers and even users outside of that particular network</w:t>
       </w:r>
       <w:r>
         <w:t xml:space="preserve"> (e.g. “#food”)</w:t>
@@ -49,12 +58,17 @@
         <w:t>.</w:t>
       </w:r>
       <w:r>
-        <w:t xml:space="preserve"> Twitter also has an app, which helps it to be more effective in facilitating real-time communication and increasing access to a broader population, especially people in countries without widely-available desktop computers or laptops.</w:t>
-      </w:r>
-    </w:p>
-    <w:p>
-      <w:r>
-        <w:tab/>
+        <w:t xml:space="preserve"> Twitter also has an app, which helps it to be more effective in facilitating real-time communication and increasing access to a broader population, especially people in countries without </w:t>
+      </w:r>
+      <w:proofErr w:type="gramStart"/>
+      <w:r>
+        <w:t>widely-available</w:t>
+      </w:r>
+      <w:proofErr w:type="gramEnd"/>
+      <w:r>
+        <w:t xml:space="preserve"> desktop computers or laptops.</w:t>
+      </w:r>
+      <w:r>
         <w:t xml:space="preserve"> </w:t>
       </w:r>
     </w:p>
@@ -91,8 +105,8 @@
           <w:noProof/>
         </w:rPr>
         <w:drawing>
-          <wp:inline distT="0" distB="0" distL="0" distR="0" wp14:anchorId="42F3FA92" wp14:editId="213CB17A">
-            <wp:extent cx="4000500" cy="2545190"/>
+          <wp:inline distT="0" distB="0" distL="0" distR="0" wp14:anchorId="42F3FA92" wp14:editId="57AD22B3">
+            <wp:extent cx="3886200" cy="2472471"/>
             <wp:effectExtent l="0" t="0" r="0" b="0"/>
             <wp:docPr id="12" name="Picture 12" descr="Macintosh HD:Users:ChrisFranco:Desktop:ComputerScience:cmsi370:dream-design:twitter_interface.png"/>
             <wp:cNvGraphicFramePr>
@@ -123,7 +137,7 @@
                   <pic:spPr bwMode="auto">
                     <a:xfrm>
                       <a:off x="0" y="0"/>
-                      <a:ext cx="4002544" cy="2546490"/>
+                      <a:ext cx="3889827" cy="2474779"/>
                     </a:xfrm>
                     <a:prstGeom prst="rect">
                       <a:avLst/>
@@ -147,19 +161,14 @@
       </w:r>
     </w:p>
     <w:p>
-      <w:pPr>
-        <w:rPr>
-          <w:noProof/>
-        </w:rPr>
-      </w:pPr>
       <w:r>
         <w:rPr>
           <w:noProof/>
         </w:rPr>
         <w:lastRenderedPageBreak/>
         <w:drawing>
-          <wp:inline distT="0" distB="0" distL="0" distR="0" wp14:anchorId="2FFB42AC" wp14:editId="5A614C8A">
-            <wp:extent cx="4000500" cy="2551602"/>
+          <wp:inline distT="0" distB="0" distL="0" distR="0" wp14:anchorId="2FFB42AC" wp14:editId="11EB5301">
+            <wp:extent cx="3942488" cy="2514600"/>
             <wp:effectExtent l="0" t="0" r="0" b="0"/>
             <wp:docPr id="11" name="Picture 11" descr="Macintosh HD:Users:ChrisFranco:Desktop:ComputerScience:cmsi370:dream-design:slack_interface.png"/>
             <wp:cNvGraphicFramePr>
@@ -190,7 +199,7 @@
                   <pic:spPr bwMode="auto">
                     <a:xfrm>
                       <a:off x="0" y="0"/>
-                      <a:ext cx="4004033" cy="2553855"/>
+                      <a:ext cx="3946642" cy="2517250"/>
                     </a:xfrm>
                     <a:prstGeom prst="rect">
                       <a:avLst/>
@@ -617,6 +626,13 @@
     </w:p>
     <w:p>
       <w:pPr>
+        <w:rPr>
+          <w:noProof/>
+        </w:rPr>
+      </w:pPr>
+    </w:p>
+    <w:p>
+      <w:pPr>
         <w:ind w:firstLine="720"/>
         <w:rPr>
           <w:noProof/>
@@ -850,7 +866,19 @@
         <w:rPr>
           <w:noProof/>
         </w:rPr>
-        <w:t>Slack, on the hand, utilizes spacing to keep its interface uncluttered despite a mix of images and text.</w:t>
+        <w:t xml:space="preserve">Slack, on the </w:t>
+      </w:r>
+      <w:r>
+        <w:rPr>
+          <w:noProof/>
+        </w:rPr>
+        <w:t xml:space="preserve">other </w:t>
+      </w:r>
+      <w:r>
+        <w:rPr>
+          <w:noProof/>
+        </w:rPr>
+        <w:t>hand, utilizes spacing to keep its interface uncluttered despite a mix of images and text.</w:t>
       </w:r>
     </w:p>
     <w:p>
@@ -946,8 +974,6 @@
           <w:noProof/>
         </w:rPr>
       </w:pPr>
-      <w:bookmarkStart w:id="0" w:name="_GoBack"/>
-      <w:bookmarkEnd w:id="0"/>
     </w:p>
     <w:p>
       <w:pPr>
@@ -1008,7 +1034,7 @@
         <w:rPr>
           <w:noProof/>
         </w:rPr>
-        <w:t xml:space="preserve">geospatial animations of </w:t>
+        <w:t xml:space="preserve">spatial animations of </w:t>
       </w:r>
       <w:r>
         <w:rPr>
@@ -1069,7 +1095,19 @@
         <w:rPr>
           <w:noProof/>
         </w:rPr>
-        <w:t>the mappings from Eigenfactor.org (an organization that maps academic citations across and between disciplines).</w:t>
+        <w:t>the mappings from Eigenfactor.org (an organization that maps academic citations across and between disciplines)</w:t>
+      </w:r>
+      <w:r>
+        <w:rPr>
+          <w:noProof/>
+        </w:rPr>
+        <w:t xml:space="preserve"> and Cytoscape.org</w:t>
+      </w:r>
+      <w:r>
+        <w:rPr>
+          <w:noProof/>
+        </w:rPr>
+        <w:t>.</w:t>
       </w:r>
     </w:p>
     <w:p>
@@ -1391,68 +1429,46 @@
         <w:rPr>
           <w:noProof/>
         </w:rPr>
-        <w:t xml:space="preserve">A user can zoom in closer to see the actual feed </w:t>
-      </w:r>
-      <w:r>
-        <w:rPr>
-          <w:noProof/>
-        </w:rPr>
-        <w:t>encapsulated in</w:t>
-      </w:r>
-      <w:r>
-        <w:rPr>
-          <w:noProof/>
-        </w:rPr>
-        <w:t xml:space="preserve"> a two dimensional plane. </w:t>
-      </w:r>
-      <w:r>
-        <w:rPr>
-          <w:noProof/>
-        </w:rPr>
-        <w:t xml:space="preserve">Also, all nodes are of equal size and do not grow or shrink in any way. The deepness of the node color indicates how </w:t>
-      </w:r>
-      <w:r>
-        <w:rPr>
-          <w:noProof/>
-        </w:rPr>
-        <w:t>many posts the hashtag</w:t>
-      </w:r>
-      <w:r>
-        <w:rPr>
-          <w:noProof/>
-        </w:rPr>
-        <w:t xml:space="preserve"> is </w:t>
-      </w:r>
-      <w:r>
-        <w:rPr>
-          <w:noProof/>
-        </w:rPr>
-        <w:t xml:space="preserve">receiving </w:t>
-      </w:r>
-      <w:r>
-        <w:rPr>
-          <w:noProof/>
-        </w:rPr>
-        <w:t xml:space="preserve">in short </w:t>
-      </w:r>
-      <w:r>
-        <w:rPr>
-          <w:noProof/>
-        </w:rPr>
-        <w:t>periods</w:t>
-      </w:r>
-      <w:r>
-        <w:rPr>
-          <w:noProof/>
-        </w:rPr>
-        <w:t xml:space="preserve">. </w:t>
-      </w:r>
-      <w:r>
-        <w:rPr>
-          <w:noProof/>
-        </w:rPr>
-        <w:t>Each connection between nodes represents posts that share hashtags.</w:t>
-      </w:r>
+        <w:t>Each node is a hashtag page/feed, and each connection</w:t>
+      </w:r>
+      <w:r>
+        <w:rPr>
+          <w:noProof/>
+        </w:rPr>
+        <w:t xml:space="preserve"> between nodes represents tweets </w:t>
+      </w:r>
+      <w:r>
+        <w:rPr>
+          <w:noProof/>
+        </w:rPr>
+        <w:t xml:space="preserve">that share hashtags. The deepness of the node </w:t>
+      </w:r>
+      <w:r>
+        <w:rPr>
+          <w:noProof/>
+        </w:rPr>
+        <w:t xml:space="preserve">border </w:t>
+      </w:r>
+      <w:r>
+        <w:rPr>
+          <w:noProof/>
+        </w:rPr>
+        <w:t xml:space="preserve">color indicates how many tweets </w:t>
+      </w:r>
+      <w:r>
+        <w:rPr>
+          <w:noProof/>
+        </w:rPr>
+        <w:t xml:space="preserve">the hashtag is receiving in short periods, and the thickness of the connection represents how often hashtags are included in the same post. All nodes are of equal size and do not grow or shrink in any way. </w:t>
+      </w:r>
+      <w:r>
+        <w:rPr>
+          <w:noProof/>
+        </w:rPr>
+        <w:t xml:space="preserve">When the mouse pointer hovers over a node or connection, they are each highlighted to indicate they are clickable. Hovering over a node also highlights its connections, but hovering over a connection only highlights the nodes at the end of On hover, the node will also display the tweet frequency. Connections will display the number of shared tweets. </w:t>
+      </w:r>
+      <w:bookmarkStart w:id="0" w:name="_GoBack"/>
+      <w:bookmarkEnd w:id="0"/>
     </w:p>
     <w:p>
       <w:pPr>
@@ -1461,6 +1477,313 @@
           <w:noProof/>
         </w:rPr>
       </w:pPr>
+    </w:p>
+    <w:p>
+      <w:pPr>
+        <w:ind w:firstLine="360"/>
+        <w:rPr>
+          <w:noProof/>
+        </w:rPr>
+      </w:pPr>
+      <w:r>
+        <w:rPr>
+          <w:noProof/>
+        </w:rPr>
+        <w:t xml:space="preserve">Macro </w:t>
+      </w:r>
+      <w:r>
+        <w:rPr>
+          <w:noProof/>
+        </w:rPr>
+        <w:tab/>
+      </w:r>
+      <w:r>
+        <w:rPr>
+          <w:noProof/>
+        </w:rPr>
+        <w:tab/>
+      </w:r>
+      <w:r>
+        <w:rPr>
+          <w:noProof/>
+        </w:rPr>
+        <w:tab/>
+      </w:r>
+      <w:r>
+        <w:rPr>
+          <w:noProof/>
+        </w:rPr>
+        <w:tab/>
+      </w:r>
+      <w:r>
+        <w:rPr>
+          <w:noProof/>
+        </w:rPr>
+        <w:tab/>
+        <w:t>Meso</w:t>
+      </w:r>
+      <w:r>
+        <w:rPr>
+          <w:noProof/>
+        </w:rPr>
+        <w:tab/>
+      </w:r>
+      <w:r>
+        <w:rPr>
+          <w:noProof/>
+        </w:rPr>
+        <w:tab/>
+      </w:r>
+      <w:r>
+        <w:rPr>
+          <w:noProof/>
+        </w:rPr>
+        <w:tab/>
+      </w:r>
+      <w:r>
+        <w:rPr>
+          <w:noProof/>
+        </w:rPr>
+        <w:tab/>
+      </w:r>
+      <w:r>
+        <w:rPr>
+          <w:noProof/>
+        </w:rPr>
+        <w:tab/>
+        <w:t>Micro</w:t>
+      </w:r>
+    </w:p>
+    <w:p>
+      <w:pPr>
+        <w:ind w:firstLine="360"/>
+        <w:rPr>
+          <w:noProof/>
+        </w:rPr>
+      </w:pPr>
+      <w:r>
+        <w:rPr>
+          <w:noProof/>
+        </w:rPr>
+        <w:drawing>
+          <wp:inline distT="0" distB="0" distL="0" distR="0" wp14:anchorId="02A76B97" wp14:editId="2159BAFC">
+            <wp:extent cx="1942758" cy="1951118"/>
+            <wp:effectExtent l="0" t="0" r="0" b="5080"/>
+            <wp:docPr id="9" name="Picture 9" descr="Macintosh HD:Users:ChrisFranco:Desktop:ComputerScience:cmsi370:dream-design:macro.png"/>
+            <wp:cNvGraphicFramePr>
+              <a:graphicFrameLocks xmlns:a="http://schemas.openxmlformats.org/drawingml/2006/main" noChangeAspect="1"/>
+            </wp:cNvGraphicFramePr>
+            <a:graphic xmlns:a="http://schemas.openxmlformats.org/drawingml/2006/main">
+              <a:graphicData uri="http://schemas.openxmlformats.org/drawingml/2006/picture">
+                <pic:pic xmlns:pic="http://schemas.openxmlformats.org/drawingml/2006/picture">
+                  <pic:nvPicPr>
+                    <pic:cNvPr id="0" name="Picture 3" descr="Macintosh HD:Users:ChrisFranco:Desktop:ComputerScience:cmsi370:dream-design:macro.png"/>
+                    <pic:cNvPicPr>
+                      <a:picLocks noChangeAspect="1" noChangeArrowheads="1"/>
+                    </pic:cNvPicPr>
+                  </pic:nvPicPr>
+                  <pic:blipFill>
+                    <a:blip r:embed="rId19">
+                      <a:extLst>
+                        <a:ext uri="{28A0092B-C50C-407E-A947-70E740481C1C}">
+                          <a14:useLocalDpi xmlns:a14="http://schemas.microsoft.com/office/drawing/2010/main" val="0"/>
+                        </a:ext>
+                      </a:extLst>
+                    </a:blip>
+                    <a:srcRect/>
+                    <a:stretch>
+                      <a:fillRect/>
+                    </a:stretch>
+                  </pic:blipFill>
+                  <pic:spPr bwMode="auto">
+                    <a:xfrm>
+                      <a:off x="0" y="0"/>
+                      <a:ext cx="1943442" cy="1951805"/>
+                    </a:xfrm>
+                    <a:prstGeom prst="rect">
+                      <a:avLst/>
+                    </a:prstGeom>
+                    <a:noFill/>
+                    <a:ln>
+                      <a:noFill/>
+                    </a:ln>
+                  </pic:spPr>
+                </pic:pic>
+              </a:graphicData>
+            </a:graphic>
+          </wp:inline>
+        </w:drawing>
+      </w:r>
+      <w:r>
+        <w:rPr>
+          <w:noProof/>
+        </w:rPr>
+        <w:drawing>
+          <wp:inline distT="0" distB="0" distL="0" distR="0" wp14:anchorId="4584821E" wp14:editId="7EF0615B">
+            <wp:extent cx="2055642" cy="2028901"/>
+            <wp:effectExtent l="0" t="0" r="1905" b="3175"/>
+            <wp:docPr id="10" name="Picture 10" descr="Macintosh HD:Users:ChrisFranco:Desktop:ComputerScience:cmsi370:dream-design:meso.png"/>
+            <wp:cNvGraphicFramePr>
+              <a:graphicFrameLocks xmlns:a="http://schemas.openxmlformats.org/drawingml/2006/main" noChangeAspect="1"/>
+            </wp:cNvGraphicFramePr>
+            <a:graphic xmlns:a="http://schemas.openxmlformats.org/drawingml/2006/main">
+              <a:graphicData uri="http://schemas.openxmlformats.org/drawingml/2006/picture">
+                <pic:pic xmlns:pic="http://schemas.openxmlformats.org/drawingml/2006/picture">
+                  <pic:nvPicPr>
+                    <pic:cNvPr id="0" name="Picture 4" descr="Macintosh HD:Users:ChrisFranco:Desktop:ComputerScience:cmsi370:dream-design:meso.png"/>
+                    <pic:cNvPicPr>
+                      <a:picLocks noChangeAspect="1" noChangeArrowheads="1"/>
+                    </pic:cNvPicPr>
+                  </pic:nvPicPr>
+                  <pic:blipFill>
+                    <a:blip r:embed="rId20">
+                      <a:extLst>
+                        <a:ext uri="{28A0092B-C50C-407E-A947-70E740481C1C}">
+                          <a14:useLocalDpi xmlns:a14="http://schemas.microsoft.com/office/drawing/2010/main" val="0"/>
+                        </a:ext>
+                      </a:extLst>
+                    </a:blip>
+                    <a:srcRect/>
+                    <a:stretch>
+                      <a:fillRect/>
+                    </a:stretch>
+                  </pic:blipFill>
+                  <pic:spPr bwMode="auto">
+                    <a:xfrm>
+                      <a:off x="0" y="0"/>
+                      <a:ext cx="2058019" cy="2031247"/>
+                    </a:xfrm>
+                    <a:prstGeom prst="rect">
+                      <a:avLst/>
+                    </a:prstGeom>
+                    <a:noFill/>
+                    <a:ln>
+                      <a:noFill/>
+                    </a:ln>
+                  </pic:spPr>
+                </pic:pic>
+              </a:graphicData>
+            </a:graphic>
+          </wp:inline>
+        </w:drawing>
+      </w:r>
+      <w:r>
+        <w:rPr>
+          <w:noProof/>
+        </w:rPr>
+        <w:drawing>
+          <wp:inline distT="0" distB="0" distL="0" distR="0" wp14:anchorId="2C4036E4" wp14:editId="7698A822">
+            <wp:extent cx="1941342" cy="1941342"/>
+            <wp:effectExtent l="0" t="0" r="0" b="0"/>
+            <wp:docPr id="14" name="Picture 14" descr="Macintosh HD:Users:ChrisFranco:Desktop:ComputerScience:cmsi370:dream-design:micro.png"/>
+            <wp:cNvGraphicFramePr>
+              <a:graphicFrameLocks xmlns:a="http://schemas.openxmlformats.org/drawingml/2006/main" noChangeAspect="1"/>
+            </wp:cNvGraphicFramePr>
+            <a:graphic xmlns:a="http://schemas.openxmlformats.org/drawingml/2006/main">
+              <a:graphicData uri="http://schemas.openxmlformats.org/drawingml/2006/picture">
+                <pic:pic xmlns:pic="http://schemas.openxmlformats.org/drawingml/2006/picture">
+                  <pic:nvPicPr>
+                    <pic:cNvPr id="0" name="Picture 5" descr="Macintosh HD:Users:ChrisFranco:Desktop:ComputerScience:cmsi370:dream-design:micro.png"/>
+                    <pic:cNvPicPr>
+                      <a:picLocks noChangeAspect="1" noChangeArrowheads="1"/>
+                    </pic:cNvPicPr>
+                  </pic:nvPicPr>
+                  <pic:blipFill>
+                    <a:blip r:embed="rId21">
+                      <a:extLst>
+                        <a:ext uri="{28A0092B-C50C-407E-A947-70E740481C1C}">
+                          <a14:useLocalDpi xmlns:a14="http://schemas.microsoft.com/office/drawing/2010/main" val="0"/>
+                        </a:ext>
+                      </a:extLst>
+                    </a:blip>
+                    <a:srcRect/>
+                    <a:stretch>
+                      <a:fillRect/>
+                    </a:stretch>
+                  </pic:blipFill>
+                  <pic:spPr bwMode="auto">
+                    <a:xfrm>
+                      <a:off x="0" y="0"/>
+                      <a:ext cx="1941955" cy="1941955"/>
+                    </a:xfrm>
+                    <a:prstGeom prst="rect">
+                      <a:avLst/>
+                    </a:prstGeom>
+                    <a:noFill/>
+                    <a:ln>
+                      <a:noFill/>
+                    </a:ln>
+                  </pic:spPr>
+                </pic:pic>
+              </a:graphicData>
+            </a:graphic>
+          </wp:inline>
+        </w:drawing>
+      </w:r>
+    </w:p>
+    <w:p>
+      <w:pPr>
+        <w:ind w:firstLine="360"/>
+        <w:rPr>
+          <w:noProof/>
+        </w:rPr>
+      </w:pPr>
+    </w:p>
+    <w:p>
+      <w:pPr>
+        <w:ind w:firstLine="360"/>
+        <w:rPr>
+          <w:noProof/>
+        </w:rPr>
+      </w:pPr>
+      <w:r>
+        <w:rPr>
+          <w:noProof/>
+        </w:rPr>
+        <w:t xml:space="preserve">Users can select a feed to focus on, but the selected feed does not necessarily have to be the center/pivot of the graph. </w:t>
+      </w:r>
+      <w:r>
+        <w:rPr>
+          <w:noProof/>
+        </w:rPr>
+        <w:t xml:space="preserve">(There is option for that to work, however.) </w:t>
+      </w:r>
+      <w:r>
+        <w:rPr>
+          <w:noProof/>
+        </w:rPr>
+        <w:t xml:space="preserve">Once selected, </w:t>
+      </w:r>
+      <w:r>
+        <w:rPr>
+          <w:noProof/>
+        </w:rPr>
+        <w:t xml:space="preserve">the display on the left transitions to the new feed. On the graph </w:t>
+      </w:r>
+      <w:r>
+        <w:rPr>
+          <w:noProof/>
+        </w:rPr>
+        <w:t xml:space="preserve">that particular </w:t>
+      </w:r>
+      <w:r>
+        <w:rPr>
+          <w:noProof/>
+        </w:rPr>
+        <w:t>node</w:t>
+      </w:r>
+      <w:r>
+        <w:rPr>
+          <w:noProof/>
+        </w:rPr>
+        <w:t xml:space="preserve"> is bordered by a distinct color</w:t>
+      </w:r>
+      <w:r>
+        <w:rPr>
+          <w:noProof/>
+        </w:rPr>
+        <w:t xml:space="preserve">, and its connections also transition to that color. </w:t>
+      </w:r>
       <w:r>
         <w:rPr>
           <w:noProof/>
@@ -1471,6 +1794,50 @@
         <w:rPr>
           <w:noProof/>
         </w:rPr>
+        <w:t xml:space="preserve">other </w:t>
+      </w:r>
+      <w:r>
+        <w:rPr>
+          <w:noProof/>
+        </w:rPr>
+        <w:t>nodes</w:t>
+      </w:r>
+      <w:r>
+        <w:rPr>
+          <w:noProof/>
+        </w:rPr>
+        <w:t xml:space="preserve"> at the ends of those </w:t>
+      </w:r>
+      <w:r>
+        <w:rPr>
+          <w:noProof/>
+        </w:rPr>
+        <w:t>connections do not change color, but their sizes are slightly increased to make them stand ou</w:t>
+      </w:r>
+      <w:r>
+        <w:rPr>
+          <w:noProof/>
+        </w:rPr>
+        <w:t>t in the network.</w:t>
+      </w:r>
+    </w:p>
+    <w:p>
+      <w:pPr>
+        <w:ind w:firstLine="360"/>
+        <w:rPr>
+          <w:noProof/>
+        </w:rPr>
+      </w:pPr>
+      <w:r>
+        <w:rPr>
+          <w:noProof/>
+        </w:rPr>
+        <w:t xml:space="preserve">The </w:t>
+      </w:r>
+      <w:r>
+        <w:rPr>
+          <w:noProof/>
+        </w:rPr>
         <w:t>g</w:t>
       </w:r>
       <w:r>
@@ -1525,19 +1892,55 @@
         <w:rPr>
           <w:noProof/>
         </w:rPr>
+        <w:t xml:space="preserve">The same would </w:t>
+      </w:r>
+      <w:r>
+        <w:rPr>
+          <w:noProof/>
+        </w:rPr>
+        <w:t xml:space="preserve">also be happening with the connections between the nodes. </w:t>
+      </w:r>
+      <w:r>
+        <w:rPr>
+          <w:noProof/>
+        </w:rPr>
         <w:t>Because this interface would incorporate 2.5D software from RealtimeBoard and Prezi, users would be able to zoom in and out of different scales of the networks. From the user’s perspective, they would have their individual feed and settings move with them as they chan</w:t>
       </w:r>
       <w:r>
         <w:rPr>
           <w:noProof/>
         </w:rPr>
-        <w:t xml:space="preserve">ge their camera angle and zoom to fly through the network. Of course, there are map settings on the top right to help with navigating such as a “Jump to” menu </w:t>
-      </w:r>
-      <w:r>
-        <w:rPr>
-          <w:noProof/>
-        </w:rPr>
-        <w:t xml:space="preserve">and search bar and </w:t>
+        <w:t xml:space="preserve">ge their camera angle and zoom to fly through the network. Of course, there are map settings on the </w:t>
+      </w:r>
+      <w:r>
+        <w:rPr>
+          <w:noProof/>
+        </w:rPr>
+        <w:t>bottom right</w:t>
+      </w:r>
+      <w:r>
+        <w:rPr>
+          <w:noProof/>
+        </w:rPr>
+        <w:t xml:space="preserve"> to help with navigating such as </w:t>
+      </w:r>
+      <w:r>
+        <w:rPr>
+          <w:noProof/>
+        </w:rPr>
+        <w:t xml:space="preserve">a “Jump to” </w:t>
+      </w:r>
+      <w:r>
+        <w:rPr>
+          <w:noProof/>
+        </w:rPr>
+        <w:t xml:space="preserve">search bar and </w:t>
+      </w:r>
+      <w:r>
+        <w:rPr>
+          <w:noProof/>
+        </w:rPr>
+        <w:t>a micro/meso/macro slider for viewing different scales of the graph.</w:t>
       </w:r>
     </w:p>
     <w:p>
@@ -1551,13 +1954,45 @@
         <w:rPr>
           <w:noProof/>
         </w:rPr>
-        <w:t>Users can also choose to view a static graph such that only specific instances of the graph are saved and displaye</w:t>
-      </w:r>
-      <w:r>
-        <w:rPr>
-          <w:noProof/>
-        </w:rPr>
-        <w:t xml:space="preserve">d, and then the graph would </w:t>
+        <w:t>A filter mechanism would also be a useful feature for the graph. Users would be able to view excusively the nodes, connections, and frequencies of certain key words and hashtags. They would even be able to have multip</w:t>
+      </w:r>
+      <w:r>
+        <w:rPr>
+          <w:noProof/>
+        </w:rPr>
+        <w:t xml:space="preserve">le filters to compare networks. There is also a slider at the top of the interface for users to revert the network to past instances and potentially track how those networks developed over time. </w:t>
+      </w:r>
+    </w:p>
+    <w:p>
+      <w:pPr>
+        <w:ind w:firstLine="360"/>
+        <w:rPr>
+          <w:noProof/>
+        </w:rPr>
+      </w:pPr>
+      <w:r>
+        <w:rPr>
+          <w:noProof/>
+        </w:rPr>
+        <w:t>Users can also choose to view a static graph such that only specific instances of the graph are displaye</w:t>
+      </w:r>
+      <w:r>
+        <w:rPr>
+          <w:noProof/>
+        </w:rPr>
+        <w:t>d</w:t>
+      </w:r>
+      <w:r>
+        <w:rPr>
+          <w:noProof/>
+        </w:rPr>
+        <w:t xml:space="preserve"> in a given moment</w:t>
+      </w:r>
+      <w:r>
+        <w:rPr>
+          <w:noProof/>
+        </w:rPr>
+        <w:t xml:space="preserve">, and then the graph would </w:t>
       </w:r>
       <w:r>
         <w:rPr>
@@ -1607,7 +2042,19 @@
         <w:rPr>
           <w:noProof/>
         </w:rPr>
-        <w:t>Users still have all of the original capabilities, just with a new way of displaying that information to more efficiently visualize the extent of certain topics and networks.</w:t>
+        <w:t>Users still have all of the original capabilities</w:t>
+      </w:r>
+      <w:r>
+        <w:rPr>
+          <w:noProof/>
+        </w:rPr>
+        <w:t xml:space="preserve"> from Twitter’s service</w:t>
+      </w:r>
+      <w:r>
+        <w:rPr>
+          <w:noProof/>
+        </w:rPr>
+        <w:t>, just with a new way of displaying that information to more efficiently visualize the extent of certain topics and networks.</w:t>
       </w:r>
     </w:p>
     <w:p>
@@ -1665,7 +2112,25 @@
         <w:rPr>
           <w:noProof/>
         </w:rPr>
-        <w:t xml:space="preserve"> in a country with poor telecommunications infrastructure. That is, the electricity is down. There is no wifi. The landlines are down. How would people in emergency situations contact others for help? Fortunately, smart phones are becoming a cheap and efficient means to connect digitally to the rest of the world. Twitter has already proven to be an effective instrument in connecting missing people to their loved ones and providing aid to specific areas in a distaster. What if humanitarian aid workers could get a better sense of which areas were in the most dire n</w:t>
+        <w:t xml:space="preserve"> in a country with poor telecommunications infrastructure. That is, the electricity is down. There is no wifi. The landlines are down. How would people in emergency situations contact others for help? Fortunately, smart phones are becoming a cheap and efficient means to connect digi</w:t>
+      </w:r>
+      <w:r>
+        <w:rPr>
+          <w:noProof/>
+        </w:rPr>
+        <w:t xml:space="preserve">tally to the rest of the world, and research has shown that </w:t>
+      </w:r>
+      <w:r>
+        <w:rPr>
+          <w:noProof/>
+        </w:rPr>
+        <w:t xml:space="preserve">They also happen to use satellites. </w:t>
+      </w:r>
+      <w:r>
+        <w:rPr>
+          <w:noProof/>
+        </w:rPr>
+        <w:t>Twitter has already proven to be an effective instrument in connecting missing people to their loved ones and providing aid to specific areas in a distaster. What if humanitarian aid workers could get a better sense of which areas were in the most dire n</w:t>
       </w:r>
       <w:r>
         <w:rPr>
@@ -1677,7 +2142,19 @@
         <w:rPr>
           <w:noProof/>
         </w:rPr>
-        <w:t xml:space="preserve">to search key words or hashtags, and the graph would highlight the nodes, connections, and frequency of tweets for those terms. Instead of viewing a long list with tweets and hashtags, humanitarian </w:t>
+        <w:t xml:space="preserve">to search key words or hashtags, and the graph would highlight the nodes, connections, and frequency of tweets for those terms. Instead of </w:t>
+      </w:r>
+      <w:r>
+        <w:rPr>
+          <w:noProof/>
+        </w:rPr>
+        <w:t xml:space="preserve">having to sort through </w:t>
+      </w:r>
+      <w:r>
+        <w:rPr>
+          <w:noProof/>
+        </w:rPr>
+        <w:t xml:space="preserve">a long list with tweets and hashtags, humanitarian </w:t>
       </w:r>
       <w:r>
         <w:rPr>
@@ -1695,7 +2172,13 @@
         <w:rPr>
           <w:noProof/>
         </w:rPr>
-        <w:t>a graph that automically reveals the intensity of certain feeds.</w:t>
+        <w:t>a graph that automically reveals</w:t>
+      </w:r>
+      <w:r>
+        <w:rPr>
+          <w:noProof/>
+        </w:rPr>
+        <w:t xml:space="preserve"> the intensity of certain feeds, thus reducing the number of feeds they actually have to read through before finding more dire situations.</w:t>
       </w:r>
     </w:p>
     <w:p>
@@ -1717,6 +2200,13 @@
           <w:noProof/>
           <w:color w:val="0000FF"/>
         </w:rPr>
+        <w:t xml:space="preserve"> </w:t>
+      </w:r>
+      <w:r>
+        <w:rPr>
+          <w:noProof/>
+          <w:color w:val="0000FF"/>
+        </w:rPr>
         <w:t>[photo]</w:t>
       </w:r>
     </w:p>
@@ -1733,6 +2223,101 @@
           <w:noProof/>
         </w:rPr>
       </w:pPr>
+      <w:r>
+        <w:rPr>
+          <w:noProof/>
+        </w:rPr>
+        <w:tab/>
+        <w:t xml:space="preserve">Another example of how this interface might be helpful is </w:t>
+      </w:r>
+      <w:r>
+        <w:rPr>
+          <w:noProof/>
+        </w:rPr>
+        <w:t xml:space="preserve">for </w:t>
+      </w:r>
+      <w:r>
+        <w:rPr>
+          <w:noProof/>
+        </w:rPr>
+        <w:t xml:space="preserve">research. </w:t>
+      </w:r>
+      <w:r>
+        <w:rPr>
+          <w:noProof/>
+        </w:rPr>
+        <w:t xml:space="preserve">Suppose a researcher wanted to see how the Arab Spring was related to other social movements occurring at the same time in a different part of the world. The researcher would be able to search keywords related to a few of the movements being investigated and see their corresponding networks. This would be valuable for seeing where those networks converged and diverged. </w:t>
+      </w:r>
+      <w:r>
+        <w:rPr>
+          <w:noProof/>
+        </w:rPr>
+        <w:t>Using the time slider, the researcher would be able to see when certain trends appeared in the networks and track the development of the connections over time.</w:t>
+      </w:r>
+    </w:p>
+    <w:p>
+      <w:pPr>
+        <w:rPr>
+          <w:noProof/>
+        </w:rPr>
+      </w:pPr>
+      <w:r>
+        <w:rPr>
+          <w:noProof/>
+        </w:rPr>
+        <w:t xml:space="preserve"> </w:t>
+      </w:r>
+    </w:p>
+    <w:p>
+      <w:pPr>
+        <w:rPr>
+          <w:noProof/>
+          <w:color w:val="0000FF"/>
+        </w:rPr>
+      </w:pPr>
+      <w:r>
+        <w:rPr>
+          <w:noProof/>
+          <w:color w:val="0000FF"/>
+        </w:rPr>
+        <w:t>[photo</w:t>
+      </w:r>
+      <w:r>
+        <w:rPr>
+          <w:noProof/>
+          <w:color w:val="0000FF"/>
+        </w:rPr>
+        <w:t xml:space="preserve"> of filter</w:t>
+      </w:r>
+      <w:r>
+        <w:rPr>
+          <w:noProof/>
+          <w:color w:val="0000FF"/>
+        </w:rPr>
+        <w:t>]</w:t>
+      </w:r>
+    </w:p>
+    <w:p>
+      <w:pPr>
+        <w:rPr>
+          <w:noProof/>
+          <w:color w:val="0000FF"/>
+        </w:rPr>
+      </w:pPr>
+      <w:r>
+        <w:rPr>
+          <w:noProof/>
+          <w:color w:val="0000FF"/>
+        </w:rPr>
+        <w:t>[photo of time filter]</w:t>
+      </w:r>
+    </w:p>
+    <w:p>
+      <w:pPr>
+        <w:rPr>
+          <w:noProof/>
+        </w:rPr>
+      </w:pPr>
     </w:p>
     <w:p>
       <w:pPr>
@@ -1765,7 +2350,19 @@
           <w:noProof/>
         </w:rPr>
         <w:tab/>
-        <w:t>Adding two more dimensions to the Twitter interface allows the service to provide a broader set of valuable information to users by having more indicators, or means of indicating, at its disposal. For example, this new interface eliminates the tedious clutter of random trends and people on the side col</w:t>
+        <w:t xml:space="preserve">Adding two more dimensions to the Twitter interface allows the service to provide a broader set of valuable information to users by having more indicators, or means of indicating, at its disposal. For example, this new interface eliminates the tedious clutter of random trends and </w:t>
+      </w:r>
+      <w:r>
+        <w:rPr>
+          <w:noProof/>
+        </w:rPr>
+        <w:t xml:space="preserve">random </w:t>
+      </w:r>
+      <w:r>
+        <w:rPr>
+          <w:noProof/>
+        </w:rPr>
+        <w:t>people on the side col</w:t>
       </w:r>
       <w:r>
         <w:rPr>
@@ -1810,7 +2407,32 @@
           <w:noProof/>
         </w:rPr>
         <w:tab/>
-        <w:t xml:space="preserve">This interface also keeps the important personal twitter feed that was in the center of the screen intact. By extracting the trends and their connections, the user’s info and settings can be isolated to better facilitate the user’s mental model of organizing the content of what they are seeing in their mind. </w:t>
+        <w:t>This interface also keeps the important personal twitter feed that was in the center of the screen intact. By extracting the trends and their connections, the user’s info and settings can be isolated to better facilitate the user’s mental model of organizing the content of what</w:t>
+      </w:r>
+      <w:r>
+        <w:rPr>
+          <w:noProof/>
+        </w:rPr>
+        <w:t xml:space="preserve"> they are seeing in their mind. Eliminating the side boxes also allows for a larger feed in general, which means </w:t>
+      </w:r>
+      <w:r>
+        <w:rPr>
+          <w:noProof/>
+        </w:rPr>
+        <w:t>larger font and room for photos.</w:t>
+      </w:r>
+    </w:p>
+    <w:p>
+      <w:pPr>
+        <w:rPr>
+          <w:noProof/>
+        </w:rPr>
+      </w:pPr>
+      <w:r>
+        <w:rPr>
+          <w:noProof/>
+        </w:rPr>
+        <w:tab/>
       </w:r>
     </w:p>
     <w:p>
@@ -1850,6 +2472,26 @@
         <w:rPr>
           <w:noProof/>
         </w:rPr>
+        <w:tab/>
+      </w:r>
+    </w:p>
+    <w:p>
+      <w:pPr>
+        <w:rPr>
+          <w:noProof/>
+        </w:rPr>
+      </w:pPr>
+    </w:p>
+    <w:p>
+      <w:pPr>
+        <w:rPr>
+          <w:noProof/>
+        </w:rPr>
+      </w:pPr>
+      <w:r>
+        <w:rPr>
+          <w:noProof/>
+        </w:rPr>
         <w:t>Twitter Display Requirements</w:t>
       </w:r>
     </w:p>
@@ -1859,7 +2501,7 @@
           <w:noProof/>
         </w:rPr>
       </w:pPr>
-      <w:hyperlink r:id="rId19" w:history="1">
+      <w:hyperlink r:id="rId22" w:history="1">
         <w:r>
           <w:rPr>
             <w:rStyle w:val="Hyperlink"/>
@@ -1895,7 +2537,7 @@
           <w:noProof/>
         </w:rPr>
       </w:pPr>
-      <w:hyperlink r:id="rId20" w:history="1">
+      <w:hyperlink r:id="rId23" w:history="1">
         <w:r>
           <w:rPr>
             <w:rStyle w:val="Hyperlink"/>
@@ -1905,9 +2547,30 @@
         </w:r>
       </w:hyperlink>
     </w:p>
+    <w:p>
+      <w:pPr>
+        <w:rPr>
+          <w:noProof/>
+        </w:rPr>
+      </w:pPr>
+    </w:p>
+    <w:p>
+      <w:pPr>
+        <w:rPr>
+          <w:noProof/>
+        </w:rPr>
+      </w:pPr>
+    </w:p>
+    <w:p>
+      <w:pPr>
+        <w:rPr>
+          <w:noProof/>
+        </w:rPr>
+      </w:pPr>
+    </w:p>
     <w:sectPr>
       <w:pgSz w:w="12240" w:h="15840"/>
-      <w:pgMar w:top="1296" w:right="1008" w:bottom="1296" w:left="1008" w:header="720" w:footer="720" w:gutter="0"/>
+      <w:pgMar w:top="1152" w:right="1008" w:bottom="1152" w:left="1008" w:header="720" w:footer="720" w:gutter="0"/>
       <w:cols w:space="720"/>
       <w:docGrid w:linePitch="360"/>
     </w:sectPr>

</xml_diff>

<commit_message>
working on sections 4 and 5
</commit_message>
<xml_diff>
--- a/dream-design/Dream_Design.docx
+++ b/dream-design/Dream_Design.docx
@@ -1413,18 +1413,53 @@
     </w:p>
     <w:p>
       <w:pPr>
-        <w:rPr>
-          <w:noProof/>
-        </w:rPr>
-      </w:pPr>
-    </w:p>
-    <w:p>
-      <w:pPr>
         <w:ind w:firstLine="360"/>
         <w:rPr>
           <w:noProof/>
         </w:rPr>
       </w:pPr>
+    </w:p>
+    <w:p>
+      <w:pPr>
+        <w:ind w:firstLine="360"/>
+        <w:rPr>
+          <w:noProof/>
+        </w:rPr>
+      </w:pPr>
+      <w:r>
+        <w:rPr>
+          <w:noProof/>
+        </w:rPr>
+        <w:t xml:space="preserve">The new interface has two main displays: the tweet display on the left and the network view on the right. </w:t>
+      </w:r>
+    </w:p>
+    <w:p>
+      <w:pPr>
+        <w:ind w:firstLine="360"/>
+        <w:rPr>
+          <w:noProof/>
+        </w:rPr>
+      </w:pPr>
+      <w:r>
+        <w:rPr>
+          <w:noProof/>
+        </w:rPr>
+        <w:t>The tweet display incorporates what are probably the most used features of the original Twitter interface. The settings, navigation, and main feed remain the same. Only the displays to the left and right of the old main feed have been discarded. In fact, all of the previous functionalities associated with these elements would remain the same in the new design.</w:t>
+      </w:r>
+    </w:p>
+    <w:p>
+      <w:pPr>
+        <w:ind w:firstLine="360"/>
+        <w:rPr>
+          <w:noProof/>
+        </w:rPr>
+      </w:pPr>
+      <w:r>
+        <w:rPr>
+          <w:noProof/>
+        </w:rPr>
+        <w:t xml:space="preserve">The network display is what adds more contextual value to the service. </w:t>
+      </w:r>
       <w:r>
         <w:rPr>
           <w:noProof/>
@@ -1465,10 +1500,38 @@
         <w:rPr>
           <w:noProof/>
         </w:rPr>
-        <w:t xml:space="preserve">When the mouse pointer hovers over a node or connection, they are each highlighted to indicate they are clickable. Hovering over a node also highlights its connections, but hovering over a connection only highlights the nodes at the end of On hover, the node will also display the tweet frequency. Connections will display the number of shared tweets. </w:t>
-      </w:r>
-      <w:bookmarkStart w:id="0" w:name="_GoBack"/>
-      <w:bookmarkEnd w:id="0"/>
+        <w:t>When the mouse pointer hovers over a node or connection, they are each highlighted to indicate they are clickable. Hovering over a node also highlights its connections, but hovering over a connection only hig</w:t>
+      </w:r>
+      <w:r>
+        <w:rPr>
+          <w:noProof/>
+        </w:rPr>
+        <w:t xml:space="preserve">hlights the nodes at each end. </w:t>
+      </w:r>
+      <w:r>
+        <w:rPr>
+          <w:noProof/>
+        </w:rPr>
+        <w:t>On hover, the node will al</w:t>
+      </w:r>
+      <w:r>
+        <w:rPr>
+          <w:noProof/>
+        </w:rPr>
+        <w:t xml:space="preserve">so display the tweet frequency and number of connections. </w:t>
+      </w:r>
+      <w:r>
+        <w:rPr>
+          <w:noProof/>
+        </w:rPr>
+        <w:t>Connections will displ</w:t>
+      </w:r>
+      <w:r>
+        <w:rPr>
+          <w:noProof/>
+        </w:rPr>
+        <w:t>ay the number of shared tweets.</w:t>
+      </w:r>
     </w:p>
     <w:p>
       <w:pPr>
@@ -1477,6 +1540,176 @@
           <w:noProof/>
         </w:rPr>
       </w:pPr>
+      <w:r>
+        <w:rPr>
+          <w:noProof/>
+        </w:rPr>
+        <w:t xml:space="preserve">Users can select a feed to focus on, but the selected feed does not necessarily have to be the center/pivot of the graph. </w:t>
+      </w:r>
+      <w:r>
+        <w:rPr>
+          <w:noProof/>
+        </w:rPr>
+        <w:t xml:space="preserve">(There is option for that to work, however.) </w:t>
+      </w:r>
+      <w:r>
+        <w:rPr>
+          <w:noProof/>
+        </w:rPr>
+        <w:t xml:space="preserve">Once selected, </w:t>
+      </w:r>
+      <w:r>
+        <w:rPr>
+          <w:noProof/>
+        </w:rPr>
+        <w:t xml:space="preserve">the display on the left transitions to the new feed. On the graph </w:t>
+      </w:r>
+      <w:r>
+        <w:rPr>
+          <w:noProof/>
+        </w:rPr>
+        <w:t xml:space="preserve">that particular </w:t>
+      </w:r>
+      <w:r>
+        <w:rPr>
+          <w:noProof/>
+        </w:rPr>
+        <w:t>node</w:t>
+      </w:r>
+      <w:r>
+        <w:rPr>
+          <w:noProof/>
+        </w:rPr>
+        <w:t xml:space="preserve"> is bordered by a distinct color</w:t>
+      </w:r>
+      <w:r>
+        <w:rPr>
+          <w:noProof/>
+        </w:rPr>
+        <w:t xml:space="preserve">, and its connections also transition to that color. </w:t>
+      </w:r>
+      <w:r>
+        <w:rPr>
+          <w:noProof/>
+        </w:rPr>
+        <w:t xml:space="preserve">The </w:t>
+      </w:r>
+      <w:r>
+        <w:rPr>
+          <w:noProof/>
+        </w:rPr>
+        <w:t xml:space="preserve">other </w:t>
+      </w:r>
+      <w:r>
+        <w:rPr>
+          <w:noProof/>
+        </w:rPr>
+        <w:t>nodes</w:t>
+      </w:r>
+      <w:r>
+        <w:rPr>
+          <w:noProof/>
+        </w:rPr>
+        <w:t xml:space="preserve"> at the ends of those </w:t>
+      </w:r>
+      <w:r>
+        <w:rPr>
+          <w:noProof/>
+        </w:rPr>
+        <w:t>connections do not change color, but their sizes are slightly increased to make them stand ou</w:t>
+      </w:r>
+      <w:r>
+        <w:rPr>
+          <w:noProof/>
+        </w:rPr>
+        <w:t>t in the network.</w:t>
+      </w:r>
+    </w:p>
+    <w:p>
+      <w:pPr>
+        <w:ind w:firstLine="360"/>
+        <w:rPr>
+          <w:noProof/>
+        </w:rPr>
+      </w:pPr>
+      <w:r>
+        <w:rPr>
+          <w:noProof/>
+        </w:rPr>
+        <w:t xml:space="preserve">The </w:t>
+      </w:r>
+      <w:r>
+        <w:rPr>
+          <w:noProof/>
+        </w:rPr>
+        <w:t>g</w:t>
+      </w:r>
+      <w:r>
+        <w:rPr>
+          <w:noProof/>
+        </w:rPr>
+        <w:t xml:space="preserve">raph/map </w:t>
+      </w:r>
+      <w:r>
+        <w:rPr>
+          <w:noProof/>
+        </w:rPr>
+        <w:t xml:space="preserve">would be </w:t>
+      </w:r>
+      <w:r>
+        <w:rPr>
+          <w:noProof/>
+        </w:rPr>
+        <w:t xml:space="preserve">constantly reshaping itself based on </w:t>
+      </w:r>
+      <w:r>
+        <w:rPr>
+          <w:noProof/>
+        </w:rPr>
+        <w:t xml:space="preserve">the </w:t>
+      </w:r>
+      <w:r>
+        <w:rPr>
+          <w:noProof/>
+        </w:rPr>
+        <w:t>dynam</w:t>
+      </w:r>
+      <w:r>
+        <w:rPr>
+          <w:noProof/>
+        </w:rPr>
+        <w:t xml:space="preserve">ics and </w:t>
+      </w:r>
+      <w:r>
+        <w:rPr>
+          <w:noProof/>
+        </w:rPr>
+        <w:t xml:space="preserve">interactions of the networks, and users would be able to see this in real-time. </w:t>
+      </w:r>
+      <w:r>
+        <w:rPr>
+          <w:noProof/>
+        </w:rPr>
+        <w:t xml:space="preserve">Nodes would be appearing and disappearing based on the activity and also from Twitter deleting older feeds and tweets. </w:t>
+      </w:r>
+      <w:r>
+        <w:rPr>
+          <w:noProof/>
+        </w:rPr>
+        <w:t xml:space="preserve">The same would </w:t>
+      </w:r>
+      <w:r>
+        <w:rPr>
+          <w:noProof/>
+        </w:rPr>
+        <w:t xml:space="preserve">also be happening with the connections between the nodes. </w:t>
+      </w:r>
+      <w:r>
+        <w:rPr>
+          <w:noProof/>
+        </w:rPr>
+        <w:t xml:space="preserve">Because this interface would incorporate 2.5D software from RealtimeBoard and Prezi, users would be able to zoom in and out of different scales of the networks. </w:t>
+      </w:r>
     </w:p>
     <w:p>
       <w:pPr>
@@ -1566,7 +1799,7 @@
           <w:noProof/>
         </w:rPr>
         <w:drawing>
-          <wp:inline distT="0" distB="0" distL="0" distR="0" wp14:anchorId="02A76B97" wp14:editId="2159BAFC">
+          <wp:inline distT="0" distB="0" distL="0" distR="0" wp14:anchorId="12313AA4" wp14:editId="05A366C5">
             <wp:extent cx="1942758" cy="1951118"/>
             <wp:effectExtent l="0" t="0" r="0" b="5080"/>
             <wp:docPr id="9" name="Picture 9" descr="Macintosh HD:Users:ChrisFranco:Desktop:ComputerScience:cmsi370:dream-design:macro.png"/>
@@ -1619,7 +1852,7 @@
           <w:noProof/>
         </w:rPr>
         <w:drawing>
-          <wp:inline distT="0" distB="0" distL="0" distR="0" wp14:anchorId="4584821E" wp14:editId="7EF0615B">
+          <wp:inline distT="0" distB="0" distL="0" distR="0" wp14:anchorId="68AA4817" wp14:editId="679C80DB">
             <wp:extent cx="2055642" cy="2028901"/>
             <wp:effectExtent l="0" t="0" r="1905" b="3175"/>
             <wp:docPr id="10" name="Picture 10" descr="Macintosh HD:Users:ChrisFranco:Desktop:ComputerScience:cmsi370:dream-design:meso.png"/>
@@ -1672,7 +1905,7 @@
           <w:noProof/>
         </w:rPr>
         <w:drawing>
-          <wp:inline distT="0" distB="0" distL="0" distR="0" wp14:anchorId="2C4036E4" wp14:editId="7698A822">
+          <wp:inline distT="0" distB="0" distL="0" distR="0" wp14:anchorId="7A083DFA" wp14:editId="293E99A8">
             <wp:extent cx="1941342" cy="1941342"/>
             <wp:effectExtent l="0" t="0" r="0" b="0"/>
             <wp:docPr id="14" name="Picture 14" descr="Macintosh HD:Users:ChrisFranco:Desktop:ComputerScience:cmsi370:dream-design:micro.png"/>
@@ -1740,85 +1973,55 @@
         <w:rPr>
           <w:noProof/>
         </w:rPr>
-        <w:t xml:space="preserve">Users can select a feed to focus on, but the selected feed does not necessarily have to be the center/pivot of the graph. </w:t>
-      </w:r>
-      <w:r>
-        <w:rPr>
-          <w:noProof/>
-        </w:rPr>
-        <w:t xml:space="preserve">(There is option for that to work, however.) </w:t>
-      </w:r>
-      <w:r>
-        <w:rPr>
-          <w:noProof/>
-        </w:rPr>
-        <w:t xml:space="preserve">Once selected, </w:t>
-      </w:r>
-      <w:r>
-        <w:rPr>
-          <w:noProof/>
-        </w:rPr>
-        <w:t xml:space="preserve">the display on the left transitions to the new feed. On the graph </w:t>
-      </w:r>
-      <w:r>
-        <w:rPr>
-          <w:noProof/>
-        </w:rPr>
-        <w:t xml:space="preserve">that particular </w:t>
-      </w:r>
-      <w:r>
-        <w:rPr>
-          <w:noProof/>
-        </w:rPr>
-        <w:t>node</w:t>
-      </w:r>
-      <w:r>
-        <w:rPr>
-          <w:noProof/>
-        </w:rPr>
-        <w:t xml:space="preserve"> is bordered by a distinct color</w:t>
-      </w:r>
-      <w:r>
-        <w:rPr>
-          <w:noProof/>
-        </w:rPr>
-        <w:t xml:space="preserve">, and its connections also transition to that color. </w:t>
-      </w:r>
-      <w:r>
-        <w:rPr>
-          <w:noProof/>
-        </w:rPr>
-        <w:t xml:space="preserve">The </w:t>
-      </w:r>
-      <w:r>
-        <w:rPr>
-          <w:noProof/>
-        </w:rPr>
-        <w:t xml:space="preserve">other </w:t>
-      </w:r>
-      <w:r>
-        <w:rPr>
-          <w:noProof/>
-        </w:rPr>
-        <w:t>nodes</w:t>
-      </w:r>
-      <w:r>
-        <w:rPr>
-          <w:noProof/>
-        </w:rPr>
-        <w:t xml:space="preserve"> at the ends of those </w:t>
-      </w:r>
-      <w:r>
-        <w:rPr>
-          <w:noProof/>
-        </w:rPr>
-        <w:t>connections do not change color, but their sizes are slightly increased to make them stand ou</w:t>
-      </w:r>
-      <w:r>
-        <w:rPr>
-          <w:noProof/>
-        </w:rPr>
-        <w:t>t in the network.</w:t>
+        <w:t>From the u</w:t>
+      </w:r>
+      <w:r>
+        <w:rPr>
+          <w:noProof/>
+        </w:rPr>
+        <w:t>ser’s perspective, their</w:t>
+      </w:r>
+      <w:r>
+        <w:rPr>
+          <w:noProof/>
+        </w:rPr>
+        <w:t xml:space="preserve"> </w:t>
+      </w:r>
+      <w:r>
+        <w:rPr>
+          <w:noProof/>
+        </w:rPr>
+        <w:t xml:space="preserve">tweet display on the left would not change at all </w:t>
+      </w:r>
+      <w:r>
+        <w:rPr>
+          <w:noProof/>
+        </w:rPr>
+        <w:t>as they chan</w:t>
+      </w:r>
+      <w:r>
+        <w:rPr>
+          <w:noProof/>
+        </w:rPr>
+        <w:t xml:space="preserve">ge their camera angle and zoom to fly through the network. </w:t>
+      </w:r>
+      <w:r>
+        <w:rPr>
+          <w:noProof/>
+        </w:rPr>
+        <w:t xml:space="preserve">The search bar, in addition to its previous capabilities, also allows the user to instantly fly to a node </w:t>
+      </w:r>
+      <w:r>
+        <w:rPr>
+          <w:noProof/>
+        </w:rPr>
+        <w:t>when the user searches for a hashtag or other keyword.</w:t>
+      </w:r>
+      <w:r>
+        <w:rPr>
+          <w:noProof/>
+        </w:rPr>
+        <w:t xml:space="preserve"> Users will also be able to navigate by clicking in empty space and dragging the screen and/or using the arrow keys.</w:t>
       </w:r>
     </w:p>
     <w:p>
@@ -1832,115 +2035,67 @@
         <w:rPr>
           <w:noProof/>
         </w:rPr>
-        <w:t xml:space="preserve">The </w:t>
-      </w:r>
-      <w:r>
-        <w:rPr>
-          <w:noProof/>
-        </w:rPr>
-        <w:t>g</w:t>
-      </w:r>
-      <w:r>
-        <w:rPr>
-          <w:noProof/>
-        </w:rPr>
-        <w:t xml:space="preserve">raph/map </w:t>
-      </w:r>
-      <w:r>
-        <w:rPr>
-          <w:noProof/>
-        </w:rPr>
-        <w:t xml:space="preserve">would be </w:t>
-      </w:r>
-      <w:r>
-        <w:rPr>
-          <w:noProof/>
-        </w:rPr>
-        <w:t xml:space="preserve">constantly reshaping itself based on </w:t>
-      </w:r>
-      <w:r>
-        <w:rPr>
-          <w:noProof/>
-        </w:rPr>
-        <w:t xml:space="preserve">the </w:t>
-      </w:r>
-      <w:r>
-        <w:rPr>
-          <w:noProof/>
-        </w:rPr>
-        <w:t>dynam</w:t>
-      </w:r>
-      <w:r>
-        <w:rPr>
-          <w:noProof/>
-        </w:rPr>
-        <w:t xml:space="preserve">ics and </w:t>
-      </w:r>
-      <w:r>
-        <w:rPr>
-          <w:noProof/>
-        </w:rPr>
-        <w:t xml:space="preserve">interactions of the networks, and users would be able to see this in real-time. </w:t>
-      </w:r>
-      <w:r>
-        <w:rPr>
-          <w:noProof/>
-        </w:rPr>
-        <w:t xml:space="preserve">Nodes would be appearing and disappearing based on the activity and also from Twitter deleting older feeds and tweets. </w:t>
-      </w:r>
-      <w:r>
-        <w:rPr>
-          <w:noProof/>
-        </w:rPr>
-        <w:t xml:space="preserve">The same would </w:t>
-      </w:r>
-      <w:r>
-        <w:rPr>
-          <w:noProof/>
-        </w:rPr>
-        <w:t xml:space="preserve">also be happening with the connections between the nodes. </w:t>
-      </w:r>
-      <w:r>
-        <w:rPr>
-          <w:noProof/>
-        </w:rPr>
-        <w:t>Because this interface would incorporate 2.5D software from RealtimeBoard and Prezi, users would be able to zoom in and out of different scales of the networks. From the user’s perspective, they would have their individual feed and settings move with them as they chan</w:t>
-      </w:r>
-      <w:r>
-        <w:rPr>
-          <w:noProof/>
-        </w:rPr>
-        <w:t xml:space="preserve">ge their camera angle and zoom to fly through the network. Of course, there are map settings on the </w:t>
-      </w:r>
-      <w:r>
-        <w:rPr>
-          <w:noProof/>
-        </w:rPr>
-        <w:t>bottom right</w:t>
-      </w:r>
-      <w:r>
-        <w:rPr>
-          <w:noProof/>
-        </w:rPr>
-        <w:t xml:space="preserve"> to help with navigating such as </w:t>
-      </w:r>
-      <w:r>
-        <w:rPr>
-          <w:noProof/>
-        </w:rPr>
-        <w:t xml:space="preserve">a “Jump to” </w:t>
-      </w:r>
-      <w:r>
-        <w:rPr>
-          <w:noProof/>
-        </w:rPr>
-        <w:t xml:space="preserve">search bar and </w:t>
-      </w:r>
-      <w:r>
-        <w:rPr>
-          <w:noProof/>
-        </w:rPr>
-        <w:t>a micro/meso/macro slider for viewing different scales of the graph.</w:t>
+        <w:t xml:space="preserve">A filter mechanism would also be a useful feature for the graph. Users would be able to view excusively the nodes, connections, and frequencies of certain key words and hashtags. </w:t>
+      </w:r>
+      <w:r>
+        <w:rPr>
+          <w:noProof/>
+        </w:rPr>
+        <w:t xml:space="preserve">(All other elements would be dimmed, and the intended networks remain highlighted. </w:t>
+      </w:r>
+      <w:r>
+        <w:rPr>
+          <w:noProof/>
+        </w:rPr>
+        <w:t>They would even be able to have multip</w:t>
+      </w:r>
+      <w:r>
+        <w:rPr>
+          <w:noProof/>
+        </w:rPr>
+        <w:t xml:space="preserve">le filters to compare networks. There </w:t>
+      </w:r>
+      <w:r>
+        <w:rPr>
+          <w:noProof/>
+        </w:rPr>
+        <w:t>are also options on the</w:t>
+      </w:r>
+      <w:r>
+        <w:rPr>
+          <w:noProof/>
+        </w:rPr>
+        <w:t xml:space="preserve"> </w:t>
+      </w:r>
+      <w:r>
+        <w:rPr>
+          <w:noProof/>
+        </w:rPr>
+        <w:t>top left</w:t>
+      </w:r>
+      <w:r>
+        <w:rPr>
+          <w:noProof/>
+        </w:rPr>
+        <w:t xml:space="preserve"> of the </w:t>
+      </w:r>
+      <w:r>
+        <w:rPr>
+          <w:noProof/>
+        </w:rPr>
+        <w:t xml:space="preserve">network display </w:t>
+      </w:r>
+      <w:r>
+        <w:rPr>
+          <w:noProof/>
+        </w:rPr>
+        <w:t>for users to revert the network to past instances and potentially track how thos</w:t>
+      </w:r>
+      <w:r>
+        <w:rPr>
+          <w:noProof/>
+        </w:rPr>
+        <w:t>e networks developed over time. What may be extremely helpful is that if users click on nodes while viewing them in a past instance, the tweet display on the left will automatically switch to that feed and zoom to the portion of the feed corresponding to the date and time of the network display! This means that users won’t have to scroll for minutes at a time and wait for the old tweets to load if they are trying to look up a specific tweet.</w:t>
       </w:r>
     </w:p>
     <w:p>
@@ -1954,13 +2109,61 @@
         <w:rPr>
           <w:noProof/>
         </w:rPr>
-        <w:t>A filter mechanism would also be a useful feature for the graph. Users would be able to view excusively the nodes, connections, and frequencies of certain key words and hashtags. They would even be able to have multip</w:t>
-      </w:r>
-      <w:r>
-        <w:rPr>
-          <w:noProof/>
-        </w:rPr>
-        <w:t xml:space="preserve">le filters to compare networks. There is also a slider at the top of the interface for users to revert the network to past instances and potentially track how those networks developed over time. </w:t>
+        <w:t>Users can also choose to view a static graph such that only specific instances of the graph are displaye</w:t>
+      </w:r>
+      <w:r>
+        <w:rPr>
+          <w:noProof/>
+        </w:rPr>
+        <w:t>d</w:t>
+      </w:r>
+      <w:r>
+        <w:rPr>
+          <w:noProof/>
+        </w:rPr>
+        <w:t xml:space="preserve"> in a given moment</w:t>
+      </w:r>
+      <w:r>
+        <w:rPr>
+          <w:noProof/>
+        </w:rPr>
+        <w:t xml:space="preserve">, and then the graph would </w:t>
+      </w:r>
+      <w:r>
+        <w:rPr>
+          <w:noProof/>
+        </w:rPr>
+        <w:t xml:space="preserve">update </w:t>
+      </w:r>
+      <w:r>
+        <w:rPr>
+          <w:noProof/>
+        </w:rPr>
+        <w:t xml:space="preserve">every few seconds or whenever it is refreshed to show how it has been </w:t>
+      </w:r>
+      <w:r>
+        <w:rPr>
+          <w:noProof/>
+        </w:rPr>
+        <w:t xml:space="preserve">restructured. Hashtag feeds </w:t>
+      </w:r>
+      <w:r>
+        <w:rPr>
+          <w:noProof/>
+        </w:rPr>
+        <w:t xml:space="preserve">would </w:t>
+      </w:r>
+      <w:r>
+        <w:rPr>
+          <w:noProof/>
+        </w:rPr>
+        <w:t>only load into the animation when a user is within a certain zooming distance from the node (so that the system isn’t</w:t>
+      </w:r>
+      <w:r>
+        <w:rPr>
+          <w:noProof/>
+        </w:rPr>
+        <w:t xml:space="preserve"> overloaded with trying to display all of Twitter all at the same time).</w:t>
       </w:r>
     </w:p>
     <w:p>
@@ -1974,74 +2177,6 @@
         <w:rPr>
           <w:noProof/>
         </w:rPr>
-        <w:t>Users can also choose to view a static graph such that only specific instances of the graph are displaye</w:t>
-      </w:r>
-      <w:r>
-        <w:rPr>
-          <w:noProof/>
-        </w:rPr>
-        <w:t>d</w:t>
-      </w:r>
-      <w:r>
-        <w:rPr>
-          <w:noProof/>
-        </w:rPr>
-        <w:t xml:space="preserve"> in a given moment</w:t>
-      </w:r>
-      <w:r>
-        <w:rPr>
-          <w:noProof/>
-        </w:rPr>
-        <w:t xml:space="preserve">, and then the graph would </w:t>
-      </w:r>
-      <w:r>
-        <w:rPr>
-          <w:noProof/>
-        </w:rPr>
-        <w:t xml:space="preserve">update </w:t>
-      </w:r>
-      <w:r>
-        <w:rPr>
-          <w:noProof/>
-        </w:rPr>
-        <w:t xml:space="preserve">every few seconds or whenever it is refreshed to show how it has been </w:t>
-      </w:r>
-      <w:r>
-        <w:rPr>
-          <w:noProof/>
-        </w:rPr>
-        <w:t xml:space="preserve">restructured. Hashtag feeds </w:t>
-      </w:r>
-      <w:r>
-        <w:rPr>
-          <w:noProof/>
-        </w:rPr>
-        <w:t xml:space="preserve">would </w:t>
-      </w:r>
-      <w:r>
-        <w:rPr>
-          <w:noProof/>
-        </w:rPr>
-        <w:t>only load into the animation when a user is within a certain zooming distance from the node (so that the system isn’t</w:t>
-      </w:r>
-      <w:r>
-        <w:rPr>
-          <w:noProof/>
-        </w:rPr>
-        <w:t xml:space="preserve"> overloaded with trying to display all of Twitter all at the same time).</w:t>
-      </w:r>
-    </w:p>
-    <w:p>
-      <w:pPr>
-        <w:ind w:firstLine="360"/>
-        <w:rPr>
-          <w:noProof/>
-        </w:rPr>
-      </w:pPr>
-      <w:r>
-        <w:rPr>
-          <w:noProof/>
-        </w:rPr>
         <w:t>Users still have all of the original capabilities</w:t>
       </w:r>
       <w:r>
@@ -2112,7 +2247,19 @@
         <w:rPr>
           <w:noProof/>
         </w:rPr>
-        <w:t xml:space="preserve"> in a country with poor telecommunications infrastructure. That is, the electricity is down. There is no wifi. The landlines are down. How would people in emergency situations contact others for help? Fortunately, smart phones are becoming a cheap and efficient means to connect digi</w:t>
+        <w:t xml:space="preserve"> in a country with poor telecommunications infrastructure. </w:t>
+      </w:r>
+      <w:r>
+        <w:rPr>
+          <w:noProof/>
+        </w:rPr>
+        <w:t>The</w:t>
+      </w:r>
+      <w:r>
+        <w:rPr>
+          <w:noProof/>
+        </w:rPr>
+        <w:t xml:space="preserve"> electricity is down. There is no wifi. The landlines are down. How would people in emergency situations contact others for help? Fortunately, smart phones are becoming a cheap and efficient means to connect digi</w:t>
       </w:r>
       <w:r>
         <w:rPr>
@@ -2180,42 +2327,6 @@
         </w:rPr>
         <w:t xml:space="preserve"> the intensity of certain feeds, thus reducing the number of feeds they actually have to read through before finding more dire situations.</w:t>
       </w:r>
-    </w:p>
-    <w:p>
-      <w:pPr>
-        <w:rPr>
-          <w:noProof/>
-        </w:rPr>
-      </w:pPr>
-    </w:p>
-    <w:p>
-      <w:pPr>
-        <w:rPr>
-          <w:noProof/>
-          <w:color w:val="0000FF"/>
-        </w:rPr>
-      </w:pPr>
-      <w:r>
-        <w:rPr>
-          <w:noProof/>
-          <w:color w:val="0000FF"/>
-        </w:rPr>
-        <w:t xml:space="preserve"> </w:t>
-      </w:r>
-      <w:r>
-        <w:rPr>
-          <w:noProof/>
-          <w:color w:val="0000FF"/>
-        </w:rPr>
-        <w:t>[photo]</w:t>
-      </w:r>
-    </w:p>
-    <w:p>
-      <w:pPr>
-        <w:rPr>
-          <w:noProof/>
-        </w:rPr>
-      </w:pPr>
     </w:p>
     <w:p>
       <w:pPr>
@@ -2246,7 +2357,19 @@
         <w:rPr>
           <w:noProof/>
         </w:rPr>
-        <w:t xml:space="preserve">Suppose a researcher wanted to see how the Arab Spring was related to other social movements occurring at the same time in a different part of the world. The researcher would be able to search keywords related to a few of the movements being investigated and see their corresponding networks. This would be valuable for seeing where those networks converged and diverged. </w:t>
+        <w:t>Suppose a researcher wanted to see how the Arab Spring was related to other social movements occurring at the same time in a different part of the world. The researcher would be able to search keywords related to a few of the movements being investigated and se</w:t>
+      </w:r>
+      <w:r>
+        <w:rPr>
+          <w:noProof/>
+        </w:rPr>
+        <w:t xml:space="preserve">e their corresponding networks. </w:t>
+      </w:r>
+      <w:r>
+        <w:rPr>
+          <w:noProof/>
+        </w:rPr>
+        <w:t xml:space="preserve">This would be valuable for seeing where those networks converged and diverged. </w:t>
       </w:r>
       <w:r>
         <w:rPr>
@@ -2254,62 +2377,11 @@
         </w:rPr>
         <w:t>Using the time slider, the researcher would be able to see when certain trends appeared in the networks and track the development of the connections over time.</w:t>
       </w:r>
-    </w:p>
-    <w:p>
-      <w:pPr>
-        <w:rPr>
-          <w:noProof/>
-        </w:rPr>
-      </w:pPr>
-      <w:r>
-        <w:rPr>
-          <w:noProof/>
-        </w:rPr>
-        <w:t xml:space="preserve"> </w:t>
-      </w:r>
-    </w:p>
-    <w:p>
-      <w:pPr>
-        <w:rPr>
-          <w:noProof/>
-          <w:color w:val="0000FF"/>
-        </w:rPr>
-      </w:pPr>
-      <w:r>
-        <w:rPr>
-          <w:noProof/>
-          <w:color w:val="0000FF"/>
-        </w:rPr>
-        <w:t>[photo</w:t>
-      </w:r>
-      <w:r>
-        <w:rPr>
-          <w:noProof/>
-          <w:color w:val="0000FF"/>
-        </w:rPr>
-        <w:t xml:space="preserve"> of filter</w:t>
-      </w:r>
-      <w:r>
-        <w:rPr>
-          <w:noProof/>
-          <w:color w:val="0000FF"/>
-        </w:rPr>
-        <w:t>]</w:t>
-      </w:r>
-    </w:p>
-    <w:p>
-      <w:pPr>
-        <w:rPr>
-          <w:noProof/>
-          <w:color w:val="0000FF"/>
-        </w:rPr>
-      </w:pPr>
-      <w:r>
-        <w:rPr>
-          <w:noProof/>
-          <w:color w:val="0000FF"/>
-        </w:rPr>
-        <w:t>[photo of time filter]</w:t>
+      <w:r>
+        <w:rPr>
+          <w:noProof/>
+        </w:rPr>
+        <w:t xml:space="preserve"> They would even be able to pull up the specific tweets related to those past instances! (as made possible by clicking on a node while viewing the network as a past instance)</w:t>
       </w:r>
     </w:p>
     <w:p>
@@ -2461,13 +2533,6 @@
           <w:noProof/>
         </w:rPr>
       </w:pPr>
-    </w:p>
-    <w:p>
-      <w:pPr>
-        <w:rPr>
-          <w:noProof/>
-        </w:rPr>
-      </w:pPr>
       <w:r>
         <w:rPr>
           <w:noProof/>
@@ -2481,6 +2546,190 @@
           <w:noProof/>
         </w:rPr>
       </w:pPr>
+      <w:r>
+        <w:rPr>
+          <w:i/>
+          <w:noProof/>
+        </w:rPr>
+        <w:t>Learnability</w:t>
+      </w:r>
+    </w:p>
+    <w:p>
+      <w:pPr>
+        <w:ind w:firstLine="720"/>
+        <w:rPr>
+          <w:noProof/>
+        </w:rPr>
+      </w:pPr>
+      <w:r>
+        <w:rPr>
+          <w:noProof/>
+        </w:rPr>
+        <w:t xml:space="preserve">For new Twitter users, the hope is that this interface is more intuitive </w:t>
+      </w:r>
+      <w:r>
+        <w:rPr>
+          <w:noProof/>
+        </w:rPr>
+        <w:t>since it features much more direct manipulation.</w:t>
+      </w:r>
+      <w:r>
+        <w:rPr>
+          <w:noProof/>
+        </w:rPr>
+        <w:t xml:space="preserve"> The network view requires users to manipulate the camera and also access information by clicking directly on objects. In a way, it condenses what we considered to be excess display features into </w:t>
+      </w:r>
+      <w:r>
+        <w:rPr>
+          <w:i/>
+          <w:noProof/>
+        </w:rPr>
+        <w:t>structure</w:t>
+      </w:r>
+      <w:r>
+        <w:rPr>
+          <w:noProof/>
+        </w:rPr>
+        <w:t xml:space="preserve"> such that what previously required lots of reading and clicking now only requires observation. The structure, color-coding, and dynamics of the network reveal the same information as the original “trends” display but with much less effort required by the user.</w:t>
+      </w:r>
+    </w:p>
+    <w:p>
+      <w:pPr>
+        <w:rPr>
+          <w:noProof/>
+        </w:rPr>
+      </w:pPr>
+    </w:p>
+    <w:p>
+      <w:pPr>
+        <w:rPr>
+          <w:noProof/>
+        </w:rPr>
+      </w:pPr>
+      <w:r>
+        <w:rPr>
+          <w:i/>
+          <w:noProof/>
+        </w:rPr>
+        <w:t>Efficiency</w:t>
+      </w:r>
+    </w:p>
+    <w:p>
+      <w:pPr>
+        <w:rPr>
+          <w:noProof/>
+        </w:rPr>
+      </w:pPr>
+      <w:r>
+        <w:rPr>
+          <w:noProof/>
+        </w:rPr>
+        <w:tab/>
+        <w:t>For experienced Twitter users, keeping the most used portions of the standard Twitter interface would be beneficial according to usability design principles since it maintains icons, proportions, and layouts that they</w:t>
+      </w:r>
+      <w:r>
+        <w:rPr>
+          <w:noProof/>
+        </w:rPr>
+        <w:t xml:space="preserve"> are already familiar with. Performing the same actions should not be too difficult. </w:t>
+      </w:r>
+      <w:r>
+        <w:rPr>
+          <w:noProof/>
+        </w:rPr>
+        <w:t>The new network display has features that augment the original functionalities of the tweet display elements. Plus, if users do find the network display to be distracting or to be a learning curve, they can simply hide it.</w:t>
+      </w:r>
+    </w:p>
+    <w:p>
+      <w:pPr>
+        <w:rPr>
+          <w:noProof/>
+        </w:rPr>
+      </w:pPr>
+    </w:p>
+    <w:p>
+      <w:pPr>
+        <w:rPr>
+          <w:noProof/>
+        </w:rPr>
+      </w:pPr>
+      <w:r>
+        <w:rPr>
+          <w:i/>
+          <w:noProof/>
+        </w:rPr>
+        <w:t>Errors</w:t>
+      </w:r>
+    </w:p>
+    <w:p>
+      <w:pPr>
+        <w:rPr>
+          <w:noProof/>
+        </w:rPr>
+      </w:pPr>
+      <w:r>
+        <w:rPr>
+          <w:noProof/>
+        </w:rPr>
+        <w:tab/>
+        <w:t>Unfortunately, with direct mani</w:t>
+      </w:r>
+      <w:r>
+        <w:rPr>
+          <w:noProof/>
+        </w:rPr>
+        <w:t>pulation may come a larger probability for errors</w:t>
+      </w:r>
+    </w:p>
+    <w:p>
+      <w:pPr>
+        <w:rPr>
+          <w:noProof/>
+        </w:rPr>
+      </w:pPr>
+      <w:r>
+        <w:rPr>
+          <w:noProof/>
+        </w:rPr>
+        <w:tab/>
+      </w:r>
+    </w:p>
+    <w:p>
+      <w:pPr>
+        <w:rPr>
+          <w:noProof/>
+        </w:rPr>
+      </w:pPr>
+      <w:r>
+        <w:rPr>
+          <w:i/>
+          <w:noProof/>
+        </w:rPr>
+        <w:t>Satisfaction</w:t>
+      </w:r>
+    </w:p>
+    <w:p>
+      <w:pPr>
+        <w:rPr>
+          <w:noProof/>
+        </w:rPr>
+      </w:pPr>
+      <w:r>
+        <w:rPr>
+          <w:noProof/>
+        </w:rPr>
+        <w:tab/>
+        <w:t>This obviously depends on what Twitter is being used for. New users may be indifferent to what the network display has to offer since are just beginning to explore the dynamics of Twitter’s services.</w:t>
+      </w:r>
+    </w:p>
+    <w:p>
+      <w:pPr>
+        <w:rPr>
+          <w:noProof/>
+        </w:rPr>
+      </w:pPr>
+      <w:bookmarkStart w:id="0" w:name="_GoBack"/>
+      <w:bookmarkEnd w:id="0"/>
     </w:p>
     <w:p>
       <w:pPr>

</xml_diff>